<commit_message>
Napi scrum szöveg megírása
</commit_message>
<xml_diff>
--- a/Scrum oldal szöveg.docx
+++ b/Scrum oldal szöveg.docx
@@ -1331,15 +1331,7 @@
           <w:sz w:val="24"/>
           <w:szCs w:val="24"/>
         </w:rPr>
-        <w:t>-</w:t>
-      </w:r>
-      <w:r>
-        <w:rPr>
-          <w:rFonts w:ascii="Arial" w:hAnsi="Arial" w:cs="Arial"/>
-          <w:sz w:val="24"/>
-          <w:szCs w:val="24"/>
-        </w:rPr>
-        <w:t>A Scrum lelke a legfeljebb egy hónapig tartó Sprint, melynek időt</w:t>
+        <w:t>-A Scrum lelke a legfeljebb egy hónapig tartó Sprint, melynek időt</w:t>
       </w:r>
       <w:r>
         <w:rPr>
@@ -1372,97 +1364,41 @@
           <w:sz w:val="24"/>
           <w:szCs w:val="24"/>
         </w:rPr>
-        <w:t>-</w:t>
-      </w:r>
-      <w:r>
-        <w:rPr>
-          <w:rFonts w:ascii="Arial" w:hAnsi="Arial" w:cs="Arial"/>
-          <w:sz w:val="24"/>
-          <w:szCs w:val="24"/>
-        </w:rPr>
-        <w:t xml:space="preserve"> A Sp</w:t>
-      </w:r>
-      <w:r>
-        <w:rPr>
-          <w:rFonts w:ascii="Arial" w:hAnsi="Arial" w:cs="Arial"/>
-          <w:sz w:val="24"/>
-          <w:szCs w:val="24"/>
-        </w:rPr>
-        <w:t xml:space="preserve">rintek hossza legjobb esetben a </w:t>
-      </w:r>
-      <w:r>
-        <w:rPr>
-          <w:rFonts w:ascii="Arial" w:hAnsi="Arial" w:cs="Arial"/>
-          <w:sz w:val="24"/>
-          <w:szCs w:val="24"/>
-        </w:rPr>
-        <w:t>teljes fejlesztési idő során azonos. Az előző Sprint lezárása után azonnal egy újabb Sprint kezdődik.</w:t>
-      </w:r>
-    </w:p>
-    <w:p>
-      <w:pPr>
-        <w:rPr>
-          <w:rFonts w:ascii="Arial" w:hAnsi="Arial" w:cs="Arial"/>
-          <w:sz w:val="24"/>
-          <w:szCs w:val="24"/>
-        </w:rPr>
-      </w:pPr>
-      <w:r>
-        <w:rPr>
-          <w:rFonts w:ascii="Arial" w:hAnsi="Arial" w:cs="Arial"/>
-          <w:sz w:val="24"/>
-          <w:szCs w:val="24"/>
-        </w:rPr>
-        <w:t>-</w:t>
-      </w:r>
-      <w:r>
-        <w:rPr>
-          <w:rFonts w:ascii="Arial" w:hAnsi="Arial" w:cs="Arial"/>
-          <w:sz w:val="24"/>
-          <w:szCs w:val="24"/>
-        </w:rPr>
-        <w:t>A Sprintek Sprint Tervezésből, Napi Scrumokból, a fejlesztési munkából, a S</w:t>
-      </w:r>
-      <w:r>
-        <w:rPr>
-          <w:rFonts w:ascii="Arial" w:hAnsi="Arial" w:cs="Arial"/>
-          <w:sz w:val="24"/>
-          <w:szCs w:val="24"/>
-        </w:rPr>
-        <w:t xml:space="preserve">print Áttekintésből és a Sprint </w:t>
-      </w:r>
-      <w:r>
-        <w:rPr>
-          <w:rFonts w:ascii="Arial" w:hAnsi="Arial" w:cs="Arial"/>
-          <w:sz w:val="24"/>
-          <w:szCs w:val="24"/>
-        </w:rPr>
-        <w:t>Visszatekintésből épülnek föl.</w:t>
-      </w:r>
-    </w:p>
-    <w:p>
-      <w:pPr>
-        <w:rPr>
-          <w:rFonts w:ascii="Arial" w:hAnsi="Arial" w:cs="Arial"/>
-          <w:sz w:val="24"/>
-          <w:szCs w:val="24"/>
-        </w:rPr>
-      </w:pPr>
-      <w:r>
-        <w:rPr>
-          <w:rFonts w:ascii="Arial" w:hAnsi="Arial" w:cs="Arial"/>
-          <w:sz w:val="24"/>
-          <w:szCs w:val="24"/>
-        </w:rPr>
-        <w:t>-</w:t>
-      </w:r>
-      <w:r>
-        <w:rPr>
-          <w:rFonts w:ascii="Arial" w:hAnsi="Arial" w:cs="Arial"/>
-          <w:sz w:val="24"/>
-          <w:szCs w:val="24"/>
-        </w:rPr>
-        <w:t>A Sprint során:</w:t>
+        <w:t>- A Sprintek hossza legjobb esetben a teljes fejlesztési idő során azonos. Az előző Sprint lezárása után azonnal egy újabb Sprint kezdődik.</w:t>
+      </w:r>
+    </w:p>
+    <w:p>
+      <w:pPr>
+        <w:rPr>
+          <w:rFonts w:ascii="Arial" w:hAnsi="Arial" w:cs="Arial"/>
+          <w:sz w:val="24"/>
+          <w:szCs w:val="24"/>
+        </w:rPr>
+      </w:pPr>
+      <w:r>
+        <w:rPr>
+          <w:rFonts w:ascii="Arial" w:hAnsi="Arial" w:cs="Arial"/>
+          <w:sz w:val="24"/>
+          <w:szCs w:val="24"/>
+        </w:rPr>
+        <w:t>-A Sprintek Sprint Tervezésből, Napi Scrumokból, a fejlesztési munkából, a Sprint Áttekintésből és a Sprint Visszatekintésből épülnek föl.</w:t>
+      </w:r>
+    </w:p>
+    <w:p>
+      <w:pPr>
+        <w:rPr>
+          <w:rFonts w:ascii="Arial" w:hAnsi="Arial" w:cs="Arial"/>
+          <w:sz w:val="24"/>
+          <w:szCs w:val="24"/>
+        </w:rPr>
+      </w:pPr>
+      <w:r>
+        <w:rPr>
+          <w:rFonts w:ascii="Arial" w:hAnsi="Arial" w:cs="Arial"/>
+          <w:sz w:val="24"/>
+          <w:szCs w:val="24"/>
+        </w:rPr>
+        <w:t>-A Sprint során:</w:t>
       </w:r>
     </w:p>
     <w:p>
@@ -1544,23 +1480,7 @@
           <w:sz w:val="24"/>
           <w:szCs w:val="24"/>
         </w:rPr>
-        <w:t xml:space="preserve"> és tisztá</w:t>
-      </w:r>
-      <w:r>
-        <w:rPr>
-          <w:rFonts w:ascii="Arial" w:hAnsi="Arial" w:cs="Arial"/>
-          <w:sz w:val="24"/>
-          <w:szCs w:val="24"/>
-        </w:rPr>
-        <w:t xml:space="preserve">zhatja a Feladatokat (Scope) az </w:t>
-      </w:r>
-      <w:r>
-        <w:rPr>
-          <w:rFonts w:ascii="Arial" w:hAnsi="Arial" w:cs="Arial"/>
-          <w:sz w:val="24"/>
-          <w:szCs w:val="24"/>
-        </w:rPr>
-        <w:t>időközben szerzett ismeretek alapján.</w:t>
+        <w:t xml:space="preserve"> és tisztázhatja a Feladatokat (Scope) az időközben szerzett ismeretek alapján.</w:t>
       </w:r>
     </w:p>
     <w:p>
@@ -1602,23 +1522,7 @@
           <w:sz w:val="24"/>
           <w:szCs w:val="24"/>
         </w:rPr>
-        <w:t>-</w:t>
-      </w:r>
-      <w:r>
-        <w:rPr>
-          <w:rFonts w:ascii="Arial" w:hAnsi="Arial" w:cs="Arial"/>
-          <w:sz w:val="24"/>
-          <w:szCs w:val="24"/>
-        </w:rPr>
-        <w:t>Minden egyes Sprint tartalmaz</w:t>
-      </w:r>
-      <w:r>
-        <w:rPr>
-          <w:rFonts w:ascii="Arial" w:hAnsi="Arial" w:cs="Arial"/>
-          <w:sz w:val="24"/>
-          <w:szCs w:val="24"/>
-        </w:rPr>
-        <w:t>:</w:t>
+        <w:t>-Minden egyes Sprint tartalmaz:</w:t>
       </w:r>
     </w:p>
     <w:p>
@@ -1640,15 +1544,7 @@
           <w:sz w:val="24"/>
           <w:szCs w:val="24"/>
         </w:rPr>
-        <w:t>egy meghatározást, ami leírja, hogy minek kell megvalósulnia, egy mode</w:t>
-      </w:r>
-      <w:r>
-        <w:rPr>
-          <w:rFonts w:ascii="Arial" w:hAnsi="Arial" w:cs="Arial"/>
-          <w:sz w:val="24"/>
-          <w:szCs w:val="24"/>
-        </w:rPr>
-        <w:t xml:space="preserve">llt és egy rugalmas tervet, ami </w:t>
+        <w:t xml:space="preserve">egy meghatározást, ami leírja, hogy minek kell megvalósulnia, egy modellt és egy rugalmas tervet, ami </w:t>
       </w:r>
     </w:p>
     <w:p>
@@ -1670,23 +1566,7 @@
           <w:sz w:val="24"/>
           <w:szCs w:val="24"/>
         </w:rPr>
-        <w:t>irányt mutat a megvalósításban. A Sprint részének tekintjük to</w:t>
-      </w:r>
-      <w:r>
-        <w:rPr>
-          <w:rFonts w:ascii="Arial" w:hAnsi="Arial" w:cs="Arial"/>
-          <w:sz w:val="24"/>
-          <w:szCs w:val="24"/>
-        </w:rPr>
-        <w:t xml:space="preserve">vábbá az elvégzett munkát és az </w:t>
-      </w:r>
-      <w:r>
-        <w:rPr>
-          <w:rFonts w:ascii="Arial" w:hAnsi="Arial" w:cs="Arial"/>
-          <w:sz w:val="24"/>
-          <w:szCs w:val="24"/>
-        </w:rPr>
-        <w:t>eredményül kapott terméket.</w:t>
+        <w:t>irányt mutat a megvalósításban. A Sprint részének tekintjük továbbá az elvégzett munkát és az eredményül kapott terméket.</w:t>
       </w:r>
     </w:p>
     <w:p>
@@ -1728,15 +1608,7 @@
           <w:sz w:val="24"/>
           <w:szCs w:val="24"/>
         </w:rPr>
-        <w:t xml:space="preserve">Ha a Sprint </w:t>
-      </w:r>
-      <w:r>
-        <w:rPr>
-          <w:rFonts w:ascii="Arial" w:hAnsi="Arial" w:cs="Arial"/>
-          <w:sz w:val="24"/>
-          <w:szCs w:val="24"/>
-        </w:rPr>
-        <w:t>hossza</w:t>
+        <w:t>Ha a Sprint hossza</w:t>
       </w:r>
       <w:r>
         <w:rPr>
@@ -1785,23 +1657,7 @@
           <w:sz w:val="24"/>
           <w:szCs w:val="24"/>
         </w:rPr>
-        <w:t>biztosítják a tervezhetőséget, hogy legalább minden naptári hónapban egysz</w:t>
-      </w:r>
-      <w:r>
-        <w:rPr>
-          <w:rFonts w:ascii="Arial" w:hAnsi="Arial" w:cs="Arial"/>
-          <w:sz w:val="24"/>
-          <w:szCs w:val="24"/>
-        </w:rPr>
-        <w:t xml:space="preserve">er ellenőrzik a Sprint Cél felé </w:t>
-      </w:r>
-      <w:r>
-        <w:rPr>
-          <w:rFonts w:ascii="Arial" w:hAnsi="Arial" w:cs="Arial"/>
-          <w:sz w:val="24"/>
-          <w:szCs w:val="24"/>
-        </w:rPr>
-        <w:t xml:space="preserve">haladást, és szükség esetén kiigazítják a folyamatot. </w:t>
+        <w:t xml:space="preserve">biztosítják a tervezhetőséget, hogy legalább minden naptári hónapban egyszer ellenőrzik a Sprint Cél felé haladást, és szükség esetén kiigazítják a folyamatot. </w:t>
       </w:r>
     </w:p>
     <w:p>
@@ -1846,204 +1702,92 @@
           <w:sz w:val="24"/>
           <w:szCs w:val="24"/>
         </w:rPr>
-        <w:t>-</w:t>
-      </w:r>
-      <w:r>
-        <w:rPr>
-          <w:rFonts w:ascii="Arial" w:hAnsi="Arial" w:cs="Arial"/>
-          <w:sz w:val="24"/>
-          <w:szCs w:val="24"/>
-        </w:rPr>
-        <w:t xml:space="preserve">A Sprintben végzendő munkát a Sprint Tervezésen tervezik meg. </w:t>
-      </w:r>
-    </w:p>
-    <w:p>
-      <w:pPr>
-        <w:rPr>
-          <w:rFonts w:ascii="Arial" w:hAnsi="Arial" w:cs="Arial"/>
-          <w:sz w:val="24"/>
-          <w:szCs w:val="24"/>
-        </w:rPr>
-      </w:pPr>
-      <w:r>
-        <w:rPr>
-          <w:rFonts w:ascii="Arial" w:hAnsi="Arial" w:cs="Arial"/>
-          <w:sz w:val="24"/>
-          <w:szCs w:val="24"/>
-        </w:rPr>
-        <w:t>-</w:t>
-      </w:r>
-      <w:r>
-        <w:rPr>
-          <w:rFonts w:ascii="Arial" w:hAnsi="Arial" w:cs="Arial"/>
-          <w:sz w:val="24"/>
-          <w:szCs w:val="24"/>
-        </w:rPr>
-        <w:t>Ez a t</w:t>
-      </w:r>
-      <w:r>
-        <w:rPr>
-          <w:rFonts w:ascii="Arial" w:hAnsi="Arial" w:cs="Arial"/>
-          <w:sz w:val="24"/>
-          <w:szCs w:val="24"/>
-        </w:rPr>
-        <w:t xml:space="preserve">erv a teljes Scrum Csapat közös </w:t>
-      </w:r>
-      <w:r>
-        <w:rPr>
-          <w:rFonts w:ascii="Arial" w:hAnsi="Arial" w:cs="Arial"/>
-          <w:sz w:val="24"/>
-          <w:szCs w:val="24"/>
-        </w:rPr>
-        <w:t>munkájának eredménye.</w:t>
-      </w:r>
-    </w:p>
-    <w:p>
-      <w:pPr>
-        <w:rPr>
-          <w:rFonts w:ascii="Arial" w:hAnsi="Arial" w:cs="Arial"/>
-          <w:sz w:val="24"/>
-          <w:szCs w:val="24"/>
-        </w:rPr>
-      </w:pPr>
-      <w:r>
-        <w:rPr>
-          <w:rFonts w:ascii="Arial" w:hAnsi="Arial" w:cs="Arial"/>
-          <w:sz w:val="24"/>
-          <w:szCs w:val="24"/>
-        </w:rPr>
-        <w:t>-</w:t>
-      </w:r>
-      <w:r>
-        <w:rPr>
-          <w:rFonts w:ascii="Arial" w:hAnsi="Arial" w:cs="Arial"/>
-          <w:sz w:val="24"/>
-          <w:szCs w:val="24"/>
-        </w:rPr>
-        <w:t xml:space="preserve">A Sprint Tervezés időtartama egy hónapos Sprint esetében legfeljebb nyolc óra. </w:t>
-      </w:r>
-    </w:p>
-    <w:p>
-      <w:pPr>
-        <w:rPr>
-          <w:rFonts w:ascii="Arial" w:hAnsi="Arial" w:cs="Arial"/>
-          <w:sz w:val="24"/>
-          <w:szCs w:val="24"/>
-        </w:rPr>
-      </w:pPr>
-      <w:r>
-        <w:rPr>
-          <w:rFonts w:ascii="Arial" w:hAnsi="Arial" w:cs="Arial"/>
-          <w:sz w:val="24"/>
-          <w:szCs w:val="24"/>
-        </w:rPr>
-        <w:t xml:space="preserve">-Rövidebb Sprintek </w:t>
-      </w:r>
-      <w:r>
-        <w:rPr>
-          <w:rFonts w:ascii="Arial" w:hAnsi="Arial" w:cs="Arial"/>
-          <w:sz w:val="24"/>
-          <w:szCs w:val="24"/>
-        </w:rPr>
-        <w:t xml:space="preserve">esetén az esemény időtartama általában kisebb. </w:t>
-      </w:r>
-    </w:p>
-    <w:p>
-      <w:pPr>
-        <w:rPr>
-          <w:rFonts w:ascii="Arial" w:hAnsi="Arial" w:cs="Arial"/>
-          <w:sz w:val="24"/>
-          <w:szCs w:val="24"/>
-        </w:rPr>
-      </w:pPr>
-      <w:r>
-        <w:rPr>
-          <w:rFonts w:ascii="Arial" w:hAnsi="Arial" w:cs="Arial"/>
-          <w:sz w:val="24"/>
-          <w:szCs w:val="24"/>
-        </w:rPr>
-        <w:t>-</w:t>
-      </w:r>
-      <w:r>
-        <w:rPr>
-          <w:rFonts w:ascii="Arial" w:hAnsi="Arial" w:cs="Arial"/>
-          <w:sz w:val="24"/>
-          <w:szCs w:val="24"/>
-        </w:rPr>
-        <w:t>A Scrum Mes</w:t>
-      </w:r>
-      <w:r>
-        <w:rPr>
-          <w:rFonts w:ascii="Arial" w:hAnsi="Arial" w:cs="Arial"/>
-          <w:sz w:val="24"/>
-          <w:szCs w:val="24"/>
-        </w:rPr>
-        <w:t xml:space="preserve">ter biztosítja, hogy az esemény </w:t>
-      </w:r>
-      <w:r>
-        <w:rPr>
-          <w:rFonts w:ascii="Arial" w:hAnsi="Arial" w:cs="Arial"/>
-          <w:sz w:val="24"/>
-          <w:szCs w:val="24"/>
-        </w:rPr>
-        <w:t>megtörténjen</w:t>
-      </w:r>
-      <w:r>
-        <w:rPr>
-          <w:rFonts w:ascii="Arial" w:hAnsi="Arial" w:cs="Arial"/>
-          <w:sz w:val="24"/>
-          <w:szCs w:val="24"/>
-        </w:rPr>
-        <w:t>,</w:t>
-      </w:r>
-      <w:r>
-        <w:rPr>
-          <w:rFonts w:ascii="Arial" w:hAnsi="Arial" w:cs="Arial"/>
-          <w:sz w:val="24"/>
-          <w:szCs w:val="24"/>
-        </w:rPr>
-        <w:t xml:space="preserve"> és a résztvevők megértsék annak célját. A Scrum Mest</w:t>
-      </w:r>
-      <w:r>
-        <w:rPr>
-          <w:rFonts w:ascii="Arial" w:hAnsi="Arial" w:cs="Arial"/>
-          <w:sz w:val="24"/>
-          <w:szCs w:val="24"/>
-        </w:rPr>
-        <w:t xml:space="preserve">er ráneveli a Scrum Csapatot az </w:t>
-      </w:r>
-      <w:r>
-        <w:rPr>
-          <w:rFonts w:ascii="Arial" w:hAnsi="Arial" w:cs="Arial"/>
-          <w:sz w:val="24"/>
-          <w:szCs w:val="24"/>
-        </w:rPr>
-        <w:t>időkorlátok betartására.</w:t>
-      </w:r>
-    </w:p>
-    <w:p>
-      <w:pPr>
-        <w:rPr>
-          <w:rFonts w:ascii="Arial" w:hAnsi="Arial" w:cs="Arial"/>
-          <w:sz w:val="24"/>
-          <w:szCs w:val="24"/>
-        </w:rPr>
-      </w:pPr>
-      <w:r>
-        <w:rPr>
-          <w:rFonts w:ascii="Arial" w:hAnsi="Arial" w:cs="Arial"/>
-          <w:sz w:val="24"/>
-          <w:szCs w:val="24"/>
-        </w:rPr>
-        <w:t>-</w:t>
-      </w:r>
-      <w:r>
-        <w:rPr>
-          <w:rFonts w:ascii="Arial" w:hAnsi="Arial" w:cs="Arial"/>
-          <w:sz w:val="24"/>
-          <w:szCs w:val="24"/>
-        </w:rPr>
-        <w:t>A Sprint Tervezés a következő kérdésekre válaszol:</w:t>
+        <w:t xml:space="preserve">-A Sprintben végzendő munkát a Sprint Tervezésen tervezik meg. </w:t>
+      </w:r>
+    </w:p>
+    <w:p>
+      <w:pPr>
+        <w:rPr>
+          <w:rFonts w:ascii="Arial" w:hAnsi="Arial" w:cs="Arial"/>
+          <w:sz w:val="24"/>
+          <w:szCs w:val="24"/>
+        </w:rPr>
+      </w:pPr>
+      <w:r>
+        <w:rPr>
+          <w:rFonts w:ascii="Arial" w:hAnsi="Arial" w:cs="Arial"/>
+          <w:sz w:val="24"/>
+          <w:szCs w:val="24"/>
+        </w:rPr>
+        <w:t>-Ez a terv a teljes Scrum Csapat közös munkájának eredménye.</w:t>
+      </w:r>
+    </w:p>
+    <w:p>
+      <w:pPr>
+        <w:rPr>
+          <w:rFonts w:ascii="Arial" w:hAnsi="Arial" w:cs="Arial"/>
+          <w:sz w:val="24"/>
+          <w:szCs w:val="24"/>
+        </w:rPr>
+      </w:pPr>
+      <w:r>
+        <w:rPr>
+          <w:rFonts w:ascii="Arial" w:hAnsi="Arial" w:cs="Arial"/>
+          <w:sz w:val="24"/>
+          <w:szCs w:val="24"/>
+        </w:rPr>
+        <w:t xml:space="preserve">-A Sprint Tervezés időtartama egy hónapos Sprint esetében legfeljebb nyolc óra. </w:t>
+      </w:r>
+    </w:p>
+    <w:p>
+      <w:pPr>
+        <w:rPr>
+          <w:rFonts w:ascii="Arial" w:hAnsi="Arial" w:cs="Arial"/>
+          <w:sz w:val="24"/>
+          <w:szCs w:val="24"/>
+        </w:rPr>
+      </w:pPr>
+      <w:r>
+        <w:rPr>
+          <w:rFonts w:ascii="Arial" w:hAnsi="Arial" w:cs="Arial"/>
+          <w:sz w:val="24"/>
+          <w:szCs w:val="24"/>
+        </w:rPr>
+        <w:t xml:space="preserve">-Rövidebb Sprintek esetén az esemény időtartama általában kisebb. </w:t>
+      </w:r>
+    </w:p>
+    <w:p>
+      <w:pPr>
+        <w:rPr>
+          <w:rFonts w:ascii="Arial" w:hAnsi="Arial" w:cs="Arial"/>
+          <w:sz w:val="24"/>
+          <w:szCs w:val="24"/>
+        </w:rPr>
+      </w:pPr>
+      <w:r>
+        <w:rPr>
+          <w:rFonts w:ascii="Arial" w:hAnsi="Arial" w:cs="Arial"/>
+          <w:sz w:val="24"/>
+          <w:szCs w:val="24"/>
+        </w:rPr>
+        <w:t>-A Scrum Mester biztosítja, hogy az esemény megtörténjen, és a résztvevők megértsék annak célját. A Scrum Mester ráneveli a Scrum Csapatot az időkorlátok betartására.</w:t>
+      </w:r>
+    </w:p>
+    <w:p>
+      <w:pPr>
+        <w:rPr>
+          <w:rFonts w:ascii="Arial" w:hAnsi="Arial" w:cs="Arial"/>
+          <w:sz w:val="24"/>
+          <w:szCs w:val="24"/>
+        </w:rPr>
+      </w:pPr>
+      <w:r>
+        <w:rPr>
+          <w:rFonts w:ascii="Arial" w:hAnsi="Arial" w:cs="Arial"/>
+          <w:sz w:val="24"/>
+          <w:szCs w:val="24"/>
+        </w:rPr>
+        <w:t>-A Sprint Tervezés a következő kérdésekre válaszol:</w:t>
       </w:r>
     </w:p>
     <w:p>
@@ -2105,15 +1849,7 @@
           <w:sz w:val="24"/>
           <w:szCs w:val="24"/>
         </w:rPr>
-        <w:t>-</w:t>
-      </w:r>
-      <w:r>
-        <w:rPr>
-          <w:rFonts w:ascii="Arial" w:hAnsi="Arial" w:cs="Arial"/>
-          <w:sz w:val="24"/>
-          <w:szCs w:val="24"/>
-        </w:rPr>
-        <w:t>Első kérdéskör: Mi fog elkészülni ebben a Sprintben?</w:t>
+        <w:t>-Első kérdéskör: Mi fog elkészülni ebben a Sprintben?</w:t>
       </w:r>
     </w:p>
     <w:p>
@@ -2157,47 +1893,7 @@
           <w:sz w:val="24"/>
           <w:szCs w:val="24"/>
         </w:rPr>
-        <w:t xml:space="preserve">A </w:t>
-      </w:r>
-      <w:r>
-        <w:rPr>
-          <w:rFonts w:ascii="Arial" w:hAnsi="Arial" w:cs="Arial"/>
-          <w:sz w:val="24"/>
-          <w:szCs w:val="24"/>
-        </w:rPr>
-        <w:t>Terméktulajdonos bemutatja a Sprint során elérendő célt és azokat a Te</w:t>
-      </w:r>
-      <w:r>
-        <w:rPr>
-          <w:rFonts w:ascii="Arial" w:hAnsi="Arial" w:cs="Arial"/>
-          <w:sz w:val="24"/>
-          <w:szCs w:val="24"/>
-        </w:rPr>
-        <w:t xml:space="preserve">rmék Backlog tételeket, amelyek </w:t>
-      </w:r>
-      <w:r>
-        <w:rPr>
-          <w:rFonts w:ascii="Arial" w:hAnsi="Arial" w:cs="Arial"/>
-          <w:sz w:val="24"/>
-          <w:szCs w:val="24"/>
-        </w:rPr>
-        <w:t>megvalósításával a Sprint eléri a Sprint Célt. A teljes Scrum C</w:t>
-      </w:r>
-      <w:r>
-        <w:rPr>
-          <w:rFonts w:ascii="Arial" w:hAnsi="Arial" w:cs="Arial"/>
-          <w:sz w:val="24"/>
-          <w:szCs w:val="24"/>
-        </w:rPr>
-        <w:t xml:space="preserve">sapat együttműködik a Sprintben </w:t>
-      </w:r>
-      <w:r>
-        <w:rPr>
-          <w:rFonts w:ascii="Arial" w:hAnsi="Arial" w:cs="Arial"/>
-          <w:sz w:val="24"/>
-          <w:szCs w:val="24"/>
-        </w:rPr>
-        <w:t>elvégzendő munka megértésének érdekében.</w:t>
+        <w:t>A Terméktulajdonos bemutatja a Sprint során elérendő célt és azokat a Termék Backlog tételeket, amelyek megvalósításával a Sprint eléri a Sprint Célt. A teljes Scrum Csapat együttműködik a Sprintben elvégzendő munka megértésének érdekében.</w:t>
       </w:r>
     </w:p>
     <w:p>
@@ -2219,23 +1915,7 @@
           <w:sz w:val="24"/>
           <w:szCs w:val="24"/>
         </w:rPr>
-        <w:t xml:space="preserve">Ennek a megbeszélésnek a bemeneti elemei a Termék Backlog, a </w:t>
-      </w:r>
-      <w:r>
-        <w:rPr>
-          <w:rFonts w:ascii="Arial" w:hAnsi="Arial" w:cs="Arial"/>
-          <w:sz w:val="24"/>
-          <w:szCs w:val="24"/>
-        </w:rPr>
-        <w:t xml:space="preserve">legutóbbi termék Inkrementum, a </w:t>
-      </w:r>
-      <w:r>
-        <w:rPr>
-          <w:rFonts w:ascii="Arial" w:hAnsi="Arial" w:cs="Arial"/>
-          <w:sz w:val="24"/>
-          <w:szCs w:val="24"/>
-        </w:rPr>
-        <w:t>Fejlesztőcsapat tervezett kapacitása a Sprint ideje alatt, valamint a Fejlesztőcsapat korábbi teljesítménye.</w:t>
+        <w:t>Ennek a megbeszélésnek a bemeneti elemei a Termék Backlog, a legutóbbi termék Inkrementum, a Fejlesztőcsapat tervezett kapacitása a Sprint ideje alatt, valamint a Fejlesztőcsapat korábbi teljesítménye.</w:t>
       </w:r>
     </w:p>
     <w:p>
@@ -2257,39 +1937,7 @@
           <w:sz w:val="24"/>
           <w:szCs w:val="24"/>
         </w:rPr>
-        <w:t>Az, hogy az adott Sprint számára a Termék Backlogból hány t</w:t>
-      </w:r>
-      <w:r>
-        <w:rPr>
-          <w:rFonts w:ascii="Arial" w:hAnsi="Arial" w:cs="Arial"/>
-          <w:sz w:val="24"/>
-          <w:szCs w:val="24"/>
-        </w:rPr>
-        <w:t xml:space="preserve">ételt választanak ki, egyedül a </w:t>
-      </w:r>
-      <w:r>
-        <w:rPr>
-          <w:rFonts w:ascii="Arial" w:hAnsi="Arial" w:cs="Arial"/>
-          <w:sz w:val="24"/>
-          <w:szCs w:val="24"/>
-        </w:rPr>
-        <w:t>Fejlesztőcsapaton múlik. Kizárólag a Fejlesztőcsapat tudhatja, hogy</w:t>
-      </w:r>
-      <w:r>
-        <w:rPr>
-          <w:rFonts w:ascii="Arial" w:hAnsi="Arial" w:cs="Arial"/>
-          <w:sz w:val="24"/>
-          <w:szCs w:val="24"/>
-        </w:rPr>
-        <w:t xml:space="preserve"> mit képes végrehajtani a soron </w:t>
-      </w:r>
-      <w:r>
-        <w:rPr>
-          <w:rFonts w:ascii="Arial" w:hAnsi="Arial" w:cs="Arial"/>
-          <w:sz w:val="24"/>
-          <w:szCs w:val="24"/>
-        </w:rPr>
-        <w:t>következő Sprintben.</w:t>
+        <w:t>Az, hogy az adott Sprint számára a Termék Backlogból hány tételt választanak ki, egyedül a Fejlesztőcsapaton múlik. Kizárólag a Fejlesztőcsapat tudhatja, hogy mit képes végrehajtani a soron következő Sprintben.</w:t>
       </w:r>
     </w:p>
     <w:p>
@@ -2311,23 +1959,7 @@
           <w:sz w:val="24"/>
           <w:szCs w:val="24"/>
         </w:rPr>
-        <w:t xml:space="preserve">Miután a Fejlesztőcsapat </w:t>
-      </w:r>
-      <w:r>
-        <w:rPr>
-          <w:rFonts w:ascii="Arial" w:hAnsi="Arial" w:cs="Arial"/>
-          <w:sz w:val="24"/>
-          <w:szCs w:val="24"/>
-        </w:rPr>
-        <w:t>előre jelezte</w:t>
-      </w:r>
-      <w:r>
-        <w:rPr>
-          <w:rFonts w:ascii="Arial" w:hAnsi="Arial" w:cs="Arial"/>
-          <w:sz w:val="24"/>
-          <w:szCs w:val="24"/>
-        </w:rPr>
-        <w:t>, hogy a Termék Backlog mely elemeit fogja leszállítani a Sprint során, a Scrum Csapat elkészíti a Sprint Célt</w:t>
+        <w:t>Miután a Fejlesztőcsapat előre jelezte, hogy a Termék Backlog mely elemeit fogja leszállítani a Sprint során, a Scrum Csapat elkészíti a Sprint Célt</w:t>
       </w:r>
       <w:r>
         <w:rPr>
@@ -2657,6 +2289,428 @@
           <w:szCs w:val="24"/>
         </w:rPr>
       </w:pPr>
+      <w:r>
+        <w:rPr>
+          <w:rFonts w:ascii="Arial" w:hAnsi="Arial" w:cs="Arial"/>
+          <w:sz w:val="24"/>
+          <w:szCs w:val="24"/>
+        </w:rPr>
+        <w:t>A Sprint Tervezés végére a Fejlesztőcsapatnak el kell tudni magyarázni a Terméktulajdonosnak és a Scrum Mesternek, hogy miként szándékozik önszerveződő csapatként dolgozni a Sprint Cél megvalósítása és az elvárt inkrementum elkészítése érdekében.</w:t>
+      </w:r>
+    </w:p>
+    <w:p>
+      <w:pPr>
+        <w:rPr>
+          <w:rFonts w:ascii="Arial" w:hAnsi="Arial" w:cs="Arial"/>
+          <w:sz w:val="24"/>
+          <w:szCs w:val="24"/>
+        </w:rPr>
+      </w:pPr>
+    </w:p>
+    <w:p>
+      <w:pPr>
+        <w:rPr>
+          <w:rFonts w:ascii="Arial" w:hAnsi="Arial" w:cs="Arial"/>
+          <w:b/>
+          <w:sz w:val="24"/>
+          <w:szCs w:val="24"/>
+        </w:rPr>
+      </w:pPr>
+      <w:r>
+        <w:rPr>
+          <w:rFonts w:ascii="Arial" w:hAnsi="Arial" w:cs="Arial"/>
+          <w:b/>
+          <w:sz w:val="24"/>
+          <w:szCs w:val="24"/>
+        </w:rPr>
+        <w:t xml:space="preserve">Napi </w:t>
+      </w:r>
+      <w:r>
+        <w:rPr>
+          <w:rFonts w:ascii="Arial" w:hAnsi="Arial" w:cs="Arial"/>
+          <w:b/>
+          <w:sz w:val="24"/>
+          <w:szCs w:val="24"/>
+        </w:rPr>
+        <w:t>Scrum</w:t>
+      </w:r>
+      <w:r>
+        <w:rPr>
+          <w:rFonts w:ascii="Arial" w:hAnsi="Arial" w:cs="Arial"/>
+          <w:b/>
+          <w:sz w:val="24"/>
+          <w:szCs w:val="24"/>
+        </w:rPr>
+        <w:t>:</w:t>
+      </w:r>
+    </w:p>
+    <w:p>
+      <w:pPr>
+        <w:rPr>
+          <w:rFonts w:ascii="Arial" w:hAnsi="Arial" w:cs="Arial"/>
+          <w:sz w:val="24"/>
+          <w:szCs w:val="24"/>
+        </w:rPr>
+      </w:pPr>
+      <w:r>
+        <w:rPr>
+          <w:rFonts w:ascii="Arial" w:hAnsi="Arial" w:cs="Arial"/>
+          <w:sz w:val="24"/>
+          <w:szCs w:val="24"/>
+        </w:rPr>
+        <w:t>-</w:t>
+      </w:r>
+      <w:r>
+        <w:rPr>
+          <w:rFonts w:ascii="Arial" w:hAnsi="Arial" w:cs="Arial"/>
+          <w:sz w:val="24"/>
+          <w:szCs w:val="24"/>
+        </w:rPr>
+        <w:t>A Napi Scrum megbeszélés egy maximum 15 perc időtartamú megbeszélés, ahol a Fejlesztőcsapat összehangolja a tevékenységeket, és megter</w:t>
+      </w:r>
+      <w:r>
+        <w:rPr>
+          <w:rFonts w:ascii="Arial" w:hAnsi="Arial" w:cs="Arial"/>
+          <w:sz w:val="24"/>
+          <w:szCs w:val="24"/>
+        </w:rPr>
+        <w:t>vezi az elkövetkezendő 24 órát.</w:t>
+      </w:r>
+    </w:p>
+    <w:p>
+      <w:pPr>
+        <w:rPr>
+          <w:rFonts w:ascii="Arial" w:hAnsi="Arial" w:cs="Arial"/>
+          <w:sz w:val="24"/>
+          <w:szCs w:val="24"/>
+        </w:rPr>
+      </w:pPr>
+      <w:r>
+        <w:rPr>
+          <w:rFonts w:ascii="Arial" w:hAnsi="Arial" w:cs="Arial"/>
+          <w:sz w:val="24"/>
+          <w:szCs w:val="24"/>
+        </w:rPr>
+        <w:t>-</w:t>
+      </w:r>
+      <w:r>
+        <w:rPr>
+          <w:rFonts w:ascii="Arial" w:hAnsi="Arial" w:cs="Arial"/>
+          <w:sz w:val="24"/>
+          <w:szCs w:val="24"/>
+        </w:rPr>
+        <w:t>Ezt a legutóbbi Napi Scrum megbeszélés óta elvégzett feladatok elemzésével, majd a következő Napi Scrum előtt elvégezhető feladatok megtervezésével teszi meg</w:t>
+      </w:r>
+      <w:r>
+        <w:rPr>
+          <w:rFonts w:ascii="Arial" w:hAnsi="Arial" w:cs="Arial"/>
+          <w:sz w:val="24"/>
+          <w:szCs w:val="24"/>
+        </w:rPr>
+        <w:t>.</w:t>
+      </w:r>
+    </w:p>
+    <w:p>
+      <w:pPr>
+        <w:rPr>
+          <w:rFonts w:ascii="Arial" w:hAnsi="Arial" w:cs="Arial"/>
+          <w:sz w:val="24"/>
+          <w:szCs w:val="24"/>
+        </w:rPr>
+      </w:pPr>
+      <w:r>
+        <w:rPr>
+          <w:rFonts w:ascii="Arial" w:hAnsi="Arial" w:cs="Arial"/>
+          <w:sz w:val="24"/>
+          <w:szCs w:val="24"/>
+        </w:rPr>
+        <w:t>-</w:t>
+      </w:r>
+      <w:r>
+        <w:rPr>
+          <w:rFonts w:ascii="Arial" w:hAnsi="Arial" w:cs="Arial"/>
+          <w:sz w:val="24"/>
+          <w:szCs w:val="24"/>
+        </w:rPr>
+        <w:t xml:space="preserve">A Napi Scrumot minden nap ugyanabban az időben, ugyanazon a helyen tartják az egyszerűség és hatékonyság elősegítése miatt. </w:t>
+      </w:r>
+    </w:p>
+    <w:p>
+      <w:pPr>
+        <w:rPr>
+          <w:rFonts w:ascii="Arial" w:hAnsi="Arial" w:cs="Arial"/>
+          <w:sz w:val="24"/>
+          <w:szCs w:val="24"/>
+        </w:rPr>
+      </w:pPr>
+      <w:r>
+        <w:rPr>
+          <w:rFonts w:ascii="Arial" w:hAnsi="Arial" w:cs="Arial"/>
+          <w:sz w:val="24"/>
+          <w:szCs w:val="24"/>
+        </w:rPr>
+        <w:t>-</w:t>
+      </w:r>
+      <w:r>
+        <w:rPr>
+          <w:rFonts w:ascii="Arial" w:hAnsi="Arial" w:cs="Arial"/>
+          <w:sz w:val="24"/>
+          <w:szCs w:val="24"/>
+        </w:rPr>
+        <w:t>A megbeszélés során a Fejlesztőcsapat minden egyes tagja az alábbiakat fejti ki:</w:t>
+      </w:r>
+    </w:p>
+    <w:p>
+      <w:pPr>
+        <w:pStyle w:val="Listaszerbekezds"/>
+        <w:numPr>
+          <w:ilvl w:val="0"/>
+          <w:numId w:val="14"/>
+        </w:numPr>
+        <w:rPr>
+          <w:rFonts w:ascii="Arial" w:hAnsi="Arial" w:cs="Arial"/>
+          <w:sz w:val="24"/>
+          <w:szCs w:val="24"/>
+        </w:rPr>
+      </w:pPr>
+      <w:r>
+        <w:rPr>
+          <w:rFonts w:ascii="Arial" w:hAnsi="Arial" w:cs="Arial"/>
+          <w:sz w:val="24"/>
+          <w:szCs w:val="24"/>
+        </w:rPr>
+        <w:t xml:space="preserve">Mit sikerült elvégeznem tegnap, ami a Fejlesztőcsapatot segítette a Sprint Cél elérésében? </w:t>
+      </w:r>
+    </w:p>
+    <w:p>
+      <w:pPr>
+        <w:pStyle w:val="Listaszerbekezds"/>
+        <w:numPr>
+          <w:ilvl w:val="0"/>
+          <w:numId w:val="14"/>
+        </w:numPr>
+        <w:rPr>
+          <w:rFonts w:ascii="Arial" w:hAnsi="Arial" w:cs="Arial"/>
+          <w:sz w:val="24"/>
+          <w:szCs w:val="24"/>
+        </w:rPr>
+      </w:pPr>
+      <w:r>
+        <w:rPr>
+          <w:rFonts w:ascii="Arial" w:hAnsi="Arial" w:cs="Arial"/>
+          <w:sz w:val="24"/>
+          <w:szCs w:val="24"/>
+        </w:rPr>
+        <w:t xml:space="preserve">Mit fogok tenni ma, ami a Fejlesztőcsapatot segíti a Sprint Cél elérésében? </w:t>
+      </w:r>
+    </w:p>
+    <w:p>
+      <w:pPr>
+        <w:pStyle w:val="Listaszerbekezds"/>
+        <w:numPr>
+          <w:ilvl w:val="0"/>
+          <w:numId w:val="14"/>
+        </w:numPr>
+        <w:rPr>
+          <w:rFonts w:ascii="Arial" w:hAnsi="Arial" w:cs="Arial"/>
+          <w:sz w:val="24"/>
+          <w:szCs w:val="24"/>
+        </w:rPr>
+      </w:pPr>
+      <w:r>
+        <w:rPr>
+          <w:rFonts w:ascii="Arial" w:hAnsi="Arial" w:cs="Arial"/>
+          <w:sz w:val="24"/>
+          <w:szCs w:val="24"/>
+        </w:rPr>
+        <w:t>Látok-e akadályozó tényezőt, ami gátol engem vagy a Fejlesztőcsapatot a Sprint Cél elérésében?</w:t>
+      </w:r>
+    </w:p>
+    <w:p>
+      <w:pPr>
+        <w:rPr>
+          <w:rFonts w:ascii="Arial" w:hAnsi="Arial" w:cs="Arial"/>
+          <w:sz w:val="24"/>
+          <w:szCs w:val="24"/>
+        </w:rPr>
+      </w:pPr>
+      <w:r>
+        <w:rPr>
+          <w:rFonts w:ascii="Arial" w:hAnsi="Arial" w:cs="Arial"/>
+          <w:sz w:val="24"/>
+          <w:szCs w:val="24"/>
+        </w:rPr>
+        <w:t>-</w:t>
+      </w:r>
+      <w:r>
+        <w:rPr>
+          <w:rFonts w:ascii="Arial" w:hAnsi="Arial" w:cs="Arial"/>
+          <w:sz w:val="24"/>
+          <w:szCs w:val="24"/>
+        </w:rPr>
+        <w:t xml:space="preserve">A Napi Scrum során a Fejlesztőcsapat ellenőrzi a Sprint Célhoz vezető folyamat haladását és azt, hogy a haladás tendenciája miként változik a Sprint Backlogban szereplő munka teljesítése felé. A Napi Scrum maximálja annak a valószínűségét, hogy a Fejlesztőcsapat eléri a Sprint Célt. A Fejlesztőcsapat vagy egyes csapattagok gyakran közvetlenül a Napi Scrum után részletesen megbeszélik a Napi </w:t>
+      </w:r>
+      <w:proofErr w:type="spellStart"/>
+      <w:r>
+        <w:rPr>
+          <w:rFonts w:ascii="Arial" w:hAnsi="Arial" w:cs="Arial"/>
+          <w:sz w:val="24"/>
+          <w:szCs w:val="24"/>
+        </w:rPr>
+        <w:t>Scrumon</w:t>
+      </w:r>
+      <w:proofErr w:type="spellEnd"/>
+      <w:r>
+        <w:rPr>
+          <w:rFonts w:ascii="Arial" w:hAnsi="Arial" w:cs="Arial"/>
+          <w:sz w:val="24"/>
+          <w:szCs w:val="24"/>
+        </w:rPr>
+        <w:t xml:space="preserve"> felmerült kérdéseket, vagy áttervezik a Sprintben hátralévő munkát. </w:t>
+      </w:r>
+    </w:p>
+    <w:p>
+      <w:pPr>
+        <w:rPr>
+          <w:rFonts w:ascii="Arial" w:hAnsi="Arial" w:cs="Arial"/>
+          <w:sz w:val="24"/>
+          <w:szCs w:val="24"/>
+        </w:rPr>
+      </w:pPr>
+      <w:r>
+        <w:rPr>
+          <w:rFonts w:ascii="Arial" w:hAnsi="Arial" w:cs="Arial"/>
+          <w:sz w:val="24"/>
+          <w:szCs w:val="24"/>
+        </w:rPr>
+        <w:t>-</w:t>
+      </w:r>
+      <w:r>
+        <w:rPr>
+          <w:rFonts w:ascii="Arial" w:hAnsi="Arial" w:cs="Arial"/>
+          <w:sz w:val="24"/>
+          <w:szCs w:val="24"/>
+        </w:rPr>
+        <w:t xml:space="preserve">A Scrum Mester biztosítja azt, hogy a Fejlesztőcsapat tagjai minden nap megtartsák a megbeszélést, de a Fejlesztőcsapat felelős a Napi Scrum levezetéséért. </w:t>
+      </w:r>
+    </w:p>
+    <w:p>
+      <w:pPr>
+        <w:rPr>
+          <w:rFonts w:ascii="Arial" w:hAnsi="Arial" w:cs="Arial"/>
+          <w:sz w:val="24"/>
+          <w:szCs w:val="24"/>
+        </w:rPr>
+      </w:pPr>
+      <w:r>
+        <w:rPr>
+          <w:rFonts w:ascii="Arial" w:hAnsi="Arial" w:cs="Arial"/>
+          <w:sz w:val="24"/>
+          <w:szCs w:val="24"/>
+        </w:rPr>
+        <w:t>-</w:t>
+      </w:r>
+      <w:r>
+        <w:rPr>
+          <w:rFonts w:ascii="Arial" w:hAnsi="Arial" w:cs="Arial"/>
+          <w:sz w:val="24"/>
+          <w:szCs w:val="24"/>
+        </w:rPr>
+        <w:t xml:space="preserve">A Scrum Mester tanítja meg a Fejlesztőcsapatnak, hogy miként tudják a Napi Scrumot a 15 perces időkereten belül megtartani. </w:t>
+      </w:r>
+    </w:p>
+    <w:p>
+      <w:pPr>
+        <w:rPr>
+          <w:rFonts w:ascii="Arial" w:hAnsi="Arial" w:cs="Arial"/>
+          <w:sz w:val="24"/>
+          <w:szCs w:val="24"/>
+        </w:rPr>
+      </w:pPr>
+      <w:r>
+        <w:rPr>
+          <w:rFonts w:ascii="Arial" w:hAnsi="Arial" w:cs="Arial"/>
+          <w:sz w:val="24"/>
+          <w:szCs w:val="24"/>
+        </w:rPr>
+        <w:t>-</w:t>
+      </w:r>
+      <w:r>
+        <w:rPr>
+          <w:rFonts w:ascii="Arial" w:hAnsi="Arial" w:cs="Arial"/>
+          <w:sz w:val="24"/>
+          <w:szCs w:val="24"/>
+        </w:rPr>
+        <w:t xml:space="preserve">A Scrum Mester ügyel arra, hogy kizárólag a Fejlesztőcsapat tagjai vegyenek részt a Napi </w:t>
+      </w:r>
+      <w:proofErr w:type="spellStart"/>
+      <w:r>
+        <w:rPr>
+          <w:rFonts w:ascii="Arial" w:hAnsi="Arial" w:cs="Arial"/>
+          <w:sz w:val="24"/>
+          <w:szCs w:val="24"/>
+        </w:rPr>
+        <w:t>Scrumon</w:t>
+      </w:r>
+      <w:proofErr w:type="spellEnd"/>
+      <w:r>
+        <w:rPr>
+          <w:rFonts w:ascii="Arial" w:hAnsi="Arial" w:cs="Arial"/>
+          <w:sz w:val="24"/>
+          <w:szCs w:val="24"/>
+        </w:rPr>
+        <w:t xml:space="preserve">. </w:t>
+      </w:r>
+    </w:p>
+    <w:p>
+      <w:pPr>
+        <w:rPr>
+          <w:rFonts w:ascii="Arial" w:hAnsi="Arial" w:cs="Arial"/>
+          <w:sz w:val="24"/>
+          <w:szCs w:val="24"/>
+        </w:rPr>
+      </w:pPr>
+      <w:r>
+        <w:rPr>
+          <w:rFonts w:ascii="Arial" w:hAnsi="Arial" w:cs="Arial"/>
+          <w:sz w:val="24"/>
+          <w:szCs w:val="24"/>
+        </w:rPr>
+        <w:t>-</w:t>
+      </w:r>
+      <w:r>
+        <w:rPr>
+          <w:rFonts w:ascii="Arial" w:hAnsi="Arial" w:cs="Arial"/>
+          <w:sz w:val="24"/>
+          <w:szCs w:val="24"/>
+        </w:rPr>
+        <w:t>A Napi Scrum javítja a kommunikációt, szükségtelenné tesz egyéb megbeszéléseket, azonosítja és így eltávolíthatóvá teszi a fejlesztés útjába kerülő akadályokat, kihangsúlyozza és elősegíti a gyors döntéshozatalt és nö</w:t>
+      </w:r>
+      <w:r>
+        <w:rPr>
+          <w:rFonts w:ascii="Arial" w:hAnsi="Arial" w:cs="Arial"/>
+          <w:sz w:val="24"/>
+          <w:szCs w:val="24"/>
+        </w:rPr>
+        <w:t>veli a Fejlesztőcsapat tudását.</w:t>
+      </w:r>
+    </w:p>
+    <w:p>
+      <w:pPr>
+        <w:rPr>
+          <w:rFonts w:ascii="Arial" w:hAnsi="Arial" w:cs="Arial"/>
+          <w:sz w:val="24"/>
+          <w:szCs w:val="24"/>
+        </w:rPr>
+      </w:pPr>
+      <w:r>
+        <w:rPr>
+          <w:rFonts w:ascii="Arial" w:hAnsi="Arial" w:cs="Arial"/>
+          <w:sz w:val="24"/>
+          <w:szCs w:val="24"/>
+        </w:rPr>
+        <w:t>-</w:t>
+      </w:r>
       <w:bookmarkStart w:id="0" w:name="_GoBack"/>
       <w:bookmarkEnd w:id="0"/>
       <w:r>
@@ -2665,17 +2719,8 @@
           <w:sz w:val="24"/>
           <w:szCs w:val="24"/>
         </w:rPr>
-        <w:t>A Sprint Tervezés végére a Fejlesztőcsapatnak el kell tudni magyarázni a Terméktulajdonosnak és a Scrum Mesternek, hogy miként szándékozik önszerveződő csapatként dolgozni a Sprint Cél megvalósítása és az elvárt inkrementum elkészítése érdekében.</w:t>
-      </w:r>
-    </w:p>
-    <w:p>
-      <w:pPr>
-        <w:rPr>
-          <w:rFonts w:ascii="Arial" w:hAnsi="Arial" w:cs="Arial"/>
-          <w:sz w:val="24"/>
-          <w:szCs w:val="24"/>
-        </w:rPr>
-      </w:pPr>
+        <w:t>Ez egy, a munka haladásának elemzése és hangolása szempontjából kulcsfontosságú megbeszélés.</w:t>
+      </w:r>
     </w:p>
     <w:p>
       <w:pPr>
@@ -2693,43 +2738,7 @@
           <w:sz w:val="24"/>
           <w:szCs w:val="24"/>
         </w:rPr>
-        <w:t xml:space="preserve">Napi </w:t>
-      </w:r>
-      <w:r>
-        <w:rPr>
-          <w:rFonts w:ascii="Arial" w:hAnsi="Arial" w:cs="Arial"/>
-          <w:b/>
-          <w:sz w:val="24"/>
-          <w:szCs w:val="24"/>
-        </w:rPr>
-        <w:t>Scrum</w:t>
-      </w:r>
-      <w:r>
-        <w:rPr>
-          <w:rFonts w:ascii="Arial" w:hAnsi="Arial" w:cs="Arial"/>
-          <w:b/>
-          <w:sz w:val="24"/>
-          <w:szCs w:val="24"/>
-        </w:rPr>
-        <w:t>:</w:t>
-      </w:r>
-    </w:p>
-    <w:p>
-      <w:pPr>
-        <w:rPr>
-          <w:rFonts w:ascii="Arial" w:hAnsi="Arial" w:cs="Arial"/>
-          <w:b/>
-          <w:sz w:val="24"/>
-          <w:szCs w:val="24"/>
-        </w:rPr>
-      </w:pPr>
-      <w:r>
-        <w:rPr>
-          <w:rFonts w:ascii="Arial" w:hAnsi="Arial" w:cs="Arial"/>
-          <w:b/>
-          <w:sz w:val="24"/>
-          <w:szCs w:val="24"/>
-        </w:rPr>
+        <w:lastRenderedPageBreak/>
         <w:t>Sprint Áttekintés:</w:t>
       </w:r>
     </w:p>
@@ -3135,6 +3144,7 @@
           <w:sz w:val="24"/>
           <w:szCs w:val="24"/>
         </w:rPr>
+        <w:lastRenderedPageBreak/>
         <w:t>-Kulimák Máté:</w:t>
       </w:r>
     </w:p>
@@ -3943,6 +3953,119 @@
     </w:lvl>
   </w:abstractNum>
   <w:abstractNum w:abstractNumId="6" w15:restartNumberingAfterBreak="0">
+    <w:nsid w:val="51BF5E07"/>
+    <w:multiLevelType w:val="hybridMultilevel"/>
+    <w:tmpl w:val="F39C3AEA"/>
+    <w:lvl w:ilvl="0" w:tplc="040E0001">
+      <w:start w:val="1"/>
+      <w:numFmt w:val="bullet"/>
+      <w:lvlText w:val=""/>
+      <w:lvlJc w:val="left"/>
+      <w:pPr>
+        <w:ind w:left="720" w:hanging="360"/>
+      </w:pPr>
+      <w:rPr>
+        <w:rFonts w:ascii="Symbol" w:hAnsi="Symbol" w:hint="default"/>
+      </w:rPr>
+    </w:lvl>
+    <w:lvl w:ilvl="1" w:tplc="040E0003" w:tentative="1">
+      <w:start w:val="1"/>
+      <w:numFmt w:val="bullet"/>
+      <w:lvlText w:val="o"/>
+      <w:lvlJc w:val="left"/>
+      <w:pPr>
+        <w:ind w:left="1440" w:hanging="360"/>
+      </w:pPr>
+      <w:rPr>
+        <w:rFonts w:ascii="Courier New" w:hAnsi="Courier New" w:cs="Courier New" w:hint="default"/>
+      </w:rPr>
+    </w:lvl>
+    <w:lvl w:ilvl="2" w:tplc="040E0005" w:tentative="1">
+      <w:start w:val="1"/>
+      <w:numFmt w:val="bullet"/>
+      <w:lvlText w:val=""/>
+      <w:lvlJc w:val="left"/>
+      <w:pPr>
+        <w:ind w:left="2160" w:hanging="360"/>
+      </w:pPr>
+      <w:rPr>
+        <w:rFonts w:ascii="Wingdings" w:hAnsi="Wingdings" w:hint="default"/>
+      </w:rPr>
+    </w:lvl>
+    <w:lvl w:ilvl="3" w:tplc="040E0001" w:tentative="1">
+      <w:start w:val="1"/>
+      <w:numFmt w:val="bullet"/>
+      <w:lvlText w:val=""/>
+      <w:lvlJc w:val="left"/>
+      <w:pPr>
+        <w:ind w:left="2880" w:hanging="360"/>
+      </w:pPr>
+      <w:rPr>
+        <w:rFonts w:ascii="Symbol" w:hAnsi="Symbol" w:hint="default"/>
+      </w:rPr>
+    </w:lvl>
+    <w:lvl w:ilvl="4" w:tplc="040E0003" w:tentative="1">
+      <w:start w:val="1"/>
+      <w:numFmt w:val="bullet"/>
+      <w:lvlText w:val="o"/>
+      <w:lvlJc w:val="left"/>
+      <w:pPr>
+        <w:ind w:left="3600" w:hanging="360"/>
+      </w:pPr>
+      <w:rPr>
+        <w:rFonts w:ascii="Courier New" w:hAnsi="Courier New" w:cs="Courier New" w:hint="default"/>
+      </w:rPr>
+    </w:lvl>
+    <w:lvl w:ilvl="5" w:tplc="040E0005" w:tentative="1">
+      <w:start w:val="1"/>
+      <w:numFmt w:val="bullet"/>
+      <w:lvlText w:val=""/>
+      <w:lvlJc w:val="left"/>
+      <w:pPr>
+        <w:ind w:left="4320" w:hanging="360"/>
+      </w:pPr>
+      <w:rPr>
+        <w:rFonts w:ascii="Wingdings" w:hAnsi="Wingdings" w:hint="default"/>
+      </w:rPr>
+    </w:lvl>
+    <w:lvl w:ilvl="6" w:tplc="040E0001" w:tentative="1">
+      <w:start w:val="1"/>
+      <w:numFmt w:val="bullet"/>
+      <w:lvlText w:val=""/>
+      <w:lvlJc w:val="left"/>
+      <w:pPr>
+        <w:ind w:left="5040" w:hanging="360"/>
+      </w:pPr>
+      <w:rPr>
+        <w:rFonts w:ascii="Symbol" w:hAnsi="Symbol" w:hint="default"/>
+      </w:rPr>
+    </w:lvl>
+    <w:lvl w:ilvl="7" w:tplc="040E0003" w:tentative="1">
+      <w:start w:val="1"/>
+      <w:numFmt w:val="bullet"/>
+      <w:lvlText w:val="o"/>
+      <w:lvlJc w:val="left"/>
+      <w:pPr>
+        <w:ind w:left="5760" w:hanging="360"/>
+      </w:pPr>
+      <w:rPr>
+        <w:rFonts w:ascii="Courier New" w:hAnsi="Courier New" w:cs="Courier New" w:hint="default"/>
+      </w:rPr>
+    </w:lvl>
+    <w:lvl w:ilvl="8" w:tplc="040E0005" w:tentative="1">
+      <w:start w:val="1"/>
+      <w:numFmt w:val="bullet"/>
+      <w:lvlText w:val=""/>
+      <w:lvlJc w:val="left"/>
+      <w:pPr>
+        <w:ind w:left="6480" w:hanging="360"/>
+      </w:pPr>
+      <w:rPr>
+        <w:rFonts w:ascii="Wingdings" w:hAnsi="Wingdings" w:hint="default"/>
+      </w:rPr>
+    </w:lvl>
+  </w:abstractNum>
+  <w:abstractNum w:abstractNumId="7" w15:restartNumberingAfterBreak="0">
     <w:nsid w:val="547E2345"/>
     <w:multiLevelType w:val="hybridMultilevel"/>
     <w:tmpl w:val="6FCE9A9A"/>
@@ -4055,7 +4178,7 @@
       </w:rPr>
     </w:lvl>
   </w:abstractNum>
-  <w:abstractNum w:abstractNumId="7" w15:restartNumberingAfterBreak="0">
+  <w:abstractNum w:abstractNumId="8" w15:restartNumberingAfterBreak="0">
     <w:nsid w:val="565C3FEB"/>
     <w:multiLevelType w:val="hybridMultilevel"/>
     <w:tmpl w:val="BAD02E0E"/>
@@ -4168,7 +4291,7 @@
       </w:rPr>
     </w:lvl>
   </w:abstractNum>
-  <w:abstractNum w:abstractNumId="8" w15:restartNumberingAfterBreak="0">
+  <w:abstractNum w:abstractNumId="9" w15:restartNumberingAfterBreak="0">
     <w:nsid w:val="5EC6163C"/>
     <w:multiLevelType w:val="hybridMultilevel"/>
     <w:tmpl w:val="48A6664C"/>
@@ -4281,7 +4404,7 @@
       </w:rPr>
     </w:lvl>
   </w:abstractNum>
-  <w:abstractNum w:abstractNumId="9" w15:restartNumberingAfterBreak="0">
+  <w:abstractNum w:abstractNumId="10" w15:restartNumberingAfterBreak="0">
     <w:nsid w:val="673D5210"/>
     <w:multiLevelType w:val="hybridMultilevel"/>
     <w:tmpl w:val="CFAEBBFA"/>
@@ -4394,7 +4517,7 @@
       </w:rPr>
     </w:lvl>
   </w:abstractNum>
-  <w:abstractNum w:abstractNumId="10" w15:restartNumberingAfterBreak="0">
+  <w:abstractNum w:abstractNumId="11" w15:restartNumberingAfterBreak="0">
     <w:nsid w:val="692623F6"/>
     <w:multiLevelType w:val="hybridMultilevel"/>
     <w:tmpl w:val="8216071E"/>
@@ -4507,7 +4630,7 @@
       </w:rPr>
     </w:lvl>
   </w:abstractNum>
-  <w:abstractNum w:abstractNumId="11" w15:restartNumberingAfterBreak="0">
+  <w:abstractNum w:abstractNumId="12" w15:restartNumberingAfterBreak="0">
     <w:nsid w:val="7D8B0D1F"/>
     <w:multiLevelType w:val="hybridMultilevel"/>
     <w:tmpl w:val="34085DF2"/>
@@ -4620,7 +4743,7 @@
       </w:rPr>
     </w:lvl>
   </w:abstractNum>
-  <w:abstractNum w:abstractNumId="12" w15:restartNumberingAfterBreak="0">
+  <w:abstractNum w:abstractNumId="13" w15:restartNumberingAfterBreak="0">
     <w:nsid w:val="7FA369E5"/>
     <w:multiLevelType w:val="hybridMultilevel"/>
     <w:tmpl w:val="7DAE0CBC"/>
@@ -4737,19 +4860,19 @@
     <w:abstractNumId w:val="4"/>
   </w:num>
   <w:num w:numId="2">
-    <w:abstractNumId w:val="6"/>
+    <w:abstractNumId w:val="7"/>
   </w:num>
   <w:num w:numId="3">
-    <w:abstractNumId w:val="10"/>
+    <w:abstractNumId w:val="11"/>
   </w:num>
   <w:num w:numId="4">
-    <w:abstractNumId w:val="12"/>
+    <w:abstractNumId w:val="13"/>
   </w:num>
   <w:num w:numId="5">
     <w:abstractNumId w:val="2"/>
   </w:num>
   <w:num w:numId="6">
-    <w:abstractNumId w:val="8"/>
+    <w:abstractNumId w:val="9"/>
   </w:num>
   <w:num w:numId="7">
     <w:abstractNumId w:val="3"/>
@@ -4764,13 +4887,16 @@
     <w:abstractNumId w:val="5"/>
   </w:num>
   <w:num w:numId="11">
-    <w:abstractNumId w:val="7"/>
+    <w:abstractNumId w:val="8"/>
   </w:num>
   <w:num w:numId="12">
-    <w:abstractNumId w:val="9"/>
+    <w:abstractNumId w:val="10"/>
   </w:num>
   <w:num w:numId="13">
-    <w:abstractNumId w:val="11"/>
+    <w:abstractNumId w:val="12"/>
+  </w:num>
+  <w:num w:numId="14">
+    <w:abstractNumId w:val="6"/>
   </w:num>
 </w:numbering>
 </file>

</xml_diff>

<commit_message>
A scrum oldal szövegének elkészítése
</commit_message>
<xml_diff>
--- a/Scrum oldal szöveg.docx
+++ b/Scrum oldal szöveg.docx
@@ -1,6 +1,6 @@
 
 <file path=word/document.xml><?xml version="1.0" encoding="utf-8"?>
-<w:document xmlns:wpc="http://schemas.microsoft.com/office/word/2010/wordprocessingCanvas" xmlns:cx="http://schemas.microsoft.com/office/drawing/2014/chartex" xmlns:cx1="http://schemas.microsoft.com/office/drawing/2015/9/8/chartex" xmlns:mc="http://schemas.openxmlformats.org/markup-compatibility/2006" xmlns:o="urn:schemas-microsoft-com:office:office" xmlns:r="http://schemas.openxmlformats.org/officeDocument/2006/relationships" xmlns:m="http://schemas.openxmlformats.org/officeDocument/2006/math" xmlns:v="urn:schemas-microsoft-com:vml" xmlns:wp14="http://schemas.microsoft.com/office/word/2010/wordprocessingDrawing" xmlns:wp="http://schemas.openxmlformats.org/drawingml/2006/wordprocessingDrawing" xmlns:w10="urn:schemas-microsoft-com:office:word" xmlns:w="http://schemas.openxmlformats.org/wordprocessingml/2006/main" xmlns:w14="http://schemas.microsoft.com/office/word/2010/wordml" xmlns:w15="http://schemas.microsoft.com/office/word/2012/wordml" xmlns:w16se="http://schemas.microsoft.com/office/word/2015/wordml/symex" xmlns:wpg="http://schemas.microsoft.com/office/word/2010/wordprocessingGroup" xmlns:wpi="http://schemas.microsoft.com/office/word/2010/wordprocessingInk" xmlns:wne="http://schemas.microsoft.com/office/word/2006/wordml" xmlns:wps="http://schemas.microsoft.com/office/word/2010/wordprocessingShape" mc:Ignorable="w14 w15 w16se wp14">
+<w:document xmlns:wpc="http://schemas.microsoft.com/office/word/2010/wordprocessingCanvas" xmlns:cx="http://schemas.microsoft.com/office/drawing/2014/chartex" xmlns:cx1="http://schemas.microsoft.com/office/drawing/2015/9/8/chartex" xmlns:cx2="http://schemas.microsoft.com/office/drawing/2015/10/21/chartex" xmlns:cx3="http://schemas.microsoft.com/office/drawing/2016/5/9/chartex" xmlns:cx4="http://schemas.microsoft.com/office/drawing/2016/5/10/chartex" xmlns:cx5="http://schemas.microsoft.com/office/drawing/2016/5/11/chartex" xmlns:cx6="http://schemas.microsoft.com/office/drawing/2016/5/12/chartex" xmlns:cx7="http://schemas.microsoft.com/office/drawing/2016/5/13/chartex" xmlns:cx8="http://schemas.microsoft.com/office/drawing/2016/5/14/chartex" xmlns:mc="http://schemas.openxmlformats.org/markup-compatibility/2006" xmlns:aink="http://schemas.microsoft.com/office/drawing/2016/ink" xmlns:am3d="http://schemas.microsoft.com/office/drawing/2017/model3d" xmlns:o="urn:schemas-microsoft-com:office:office" xmlns:oel="http://schemas.microsoft.com/office/2019/extlst" xmlns:r="http://schemas.openxmlformats.org/officeDocument/2006/relationships" xmlns:m="http://schemas.openxmlformats.org/officeDocument/2006/math" xmlns:v="urn:schemas-microsoft-com:vml" xmlns:wp14="http://schemas.microsoft.com/office/word/2010/wordprocessingDrawing" xmlns:wp="http://schemas.openxmlformats.org/drawingml/2006/wordprocessingDrawing" xmlns:w10="urn:schemas-microsoft-com:office:word" xmlns:w="http://schemas.openxmlformats.org/wordprocessingml/2006/main" xmlns:w14="http://schemas.microsoft.com/office/word/2010/wordml" xmlns:w15="http://schemas.microsoft.com/office/word/2012/wordml" xmlns:w16cex="http://schemas.microsoft.com/office/word/2018/wordml/cex" xmlns:w16cid="http://schemas.microsoft.com/office/word/2016/wordml/cid" xmlns:w16="http://schemas.microsoft.com/office/word/2018/wordml" xmlns:w16du="http://schemas.microsoft.com/office/word/2023/wordml/word16du" xmlns:w16sdtdh="http://schemas.microsoft.com/office/word/2020/wordml/sdtdatahash" xmlns:w16se="http://schemas.microsoft.com/office/word/2015/wordml/symex" xmlns:wpg="http://schemas.microsoft.com/office/word/2010/wordprocessingGroup" xmlns:wpi="http://schemas.microsoft.com/office/word/2010/wordprocessingInk" xmlns:wne="http://schemas.microsoft.com/office/word/2006/wordml" xmlns:wps="http://schemas.microsoft.com/office/word/2010/wordprocessingShape" mc:Ignorable="w14 w15 w16se w16cid w16 w16cex w16sdtdh wp14">
   <w:body>
     <w:p>
       <w:pPr>
@@ -2170,25 +2170,7 @@
           <w:sz w:val="24"/>
           <w:szCs w:val="24"/>
         </w:rPr>
-        <w:t xml:space="preserve">A Fejlesztőcsapat </w:t>
-      </w:r>
-      <w:proofErr w:type="spellStart"/>
-      <w:r>
-        <w:rPr>
-          <w:rFonts w:ascii="Arial" w:hAnsi="Arial" w:cs="Arial"/>
-          <w:sz w:val="24"/>
-          <w:szCs w:val="24"/>
-        </w:rPr>
-        <w:t>önszerveződve</w:t>
-      </w:r>
-      <w:proofErr w:type="spellEnd"/>
-      <w:r>
-        <w:rPr>
-          <w:rFonts w:ascii="Arial" w:hAnsi="Arial" w:cs="Arial"/>
-          <w:sz w:val="24"/>
-          <w:szCs w:val="24"/>
-        </w:rPr>
-        <w:t xml:space="preserve"> vállalja el a Sprint Backlogban szereplő egyes feladatokat a Sprint Tervezés alatt, valamint amennyire szükséges, a Sprint közben is. </w:t>
+        <w:t xml:space="preserve">A Fejlesztőcsapat önszerveződve vállalja el a Sprint Backlogban szereplő egyes feladatokat a Sprint Tervezés alatt, valamint amennyire szükséges, a Sprint közben is. </w:t>
       </w:r>
     </w:p>
     <w:p>
@@ -2232,25 +2214,7 @@
           <w:sz w:val="24"/>
           <w:szCs w:val="24"/>
         </w:rPr>
-        <w:t xml:space="preserve">Ha a Fejlesztőcsapat úgy ítéli meg, hogy túl sok vagy túl kevés az elvégzendő munka, </w:t>
-      </w:r>
-      <w:proofErr w:type="spellStart"/>
-      <w:r>
-        <w:rPr>
-          <w:rFonts w:ascii="Arial" w:hAnsi="Arial" w:cs="Arial"/>
-          <w:sz w:val="24"/>
-          <w:szCs w:val="24"/>
-        </w:rPr>
-        <w:t>újratárgyalhatja</w:t>
-      </w:r>
-      <w:proofErr w:type="spellEnd"/>
-      <w:r>
-        <w:rPr>
-          <w:rFonts w:ascii="Arial" w:hAnsi="Arial" w:cs="Arial"/>
-          <w:sz w:val="24"/>
-          <w:szCs w:val="24"/>
-        </w:rPr>
-        <w:t xml:space="preserve"> a kiválasztott Termék Backlog tételeket a Terméktulajdonossal. </w:t>
+        <w:t xml:space="preserve">Ha a Fejlesztőcsapat úgy ítéli meg, hogy túl sok vagy túl kevés az elvégzendő munka, újratárgyalhatja a kiválasztott Termék Backlog tételeket a Terméktulajdonossal. </w:t>
       </w:r>
     </w:p>
     <w:p>
@@ -2548,25 +2512,7 @@
           <w:sz w:val="24"/>
           <w:szCs w:val="24"/>
         </w:rPr>
-        <w:t xml:space="preserve">A Napi Scrum során a Fejlesztőcsapat ellenőrzi a Sprint Célhoz vezető folyamat haladását és azt, hogy a haladás tendenciája miként változik a Sprint Backlogban szereplő munka teljesítése felé. A Napi Scrum maximálja annak a valószínűségét, hogy a Fejlesztőcsapat eléri a Sprint Célt. A Fejlesztőcsapat vagy egyes csapattagok gyakran közvetlenül a Napi Scrum után részletesen megbeszélik a Napi </w:t>
-      </w:r>
-      <w:proofErr w:type="spellStart"/>
-      <w:r>
-        <w:rPr>
-          <w:rFonts w:ascii="Arial" w:hAnsi="Arial" w:cs="Arial"/>
-          <w:sz w:val="24"/>
-          <w:szCs w:val="24"/>
-        </w:rPr>
-        <w:t>Scrumon</w:t>
-      </w:r>
-      <w:proofErr w:type="spellEnd"/>
-      <w:r>
-        <w:rPr>
-          <w:rFonts w:ascii="Arial" w:hAnsi="Arial" w:cs="Arial"/>
-          <w:sz w:val="24"/>
-          <w:szCs w:val="24"/>
-        </w:rPr>
-        <w:t xml:space="preserve"> felmerült kérdéseket, vagy áttervezik a Sprintben hátralévő munkát. </w:t>
+        <w:t xml:space="preserve">A Napi Scrum során a Fejlesztőcsapat ellenőrzi a Sprint Célhoz vezető folyamat haladását és azt, hogy a haladás tendenciája miként változik a Sprint Backlogban szereplő munka teljesítése felé. A Napi Scrum maximálja annak a valószínűségét, hogy a Fejlesztőcsapat eléri a Sprint Célt. A Fejlesztőcsapat vagy egyes csapattagok gyakran közvetlenül a Napi Scrum után részletesen megbeszélik a Napi Scrumon felmerült kérdéseket, vagy áttervezik a Sprintben hátralévő munkát. </w:t>
       </w:r>
     </w:p>
     <w:p>
@@ -2641,25 +2587,7 @@
           <w:sz w:val="24"/>
           <w:szCs w:val="24"/>
         </w:rPr>
-        <w:t xml:space="preserve">A Scrum Mester ügyel arra, hogy kizárólag a Fejlesztőcsapat tagjai vegyenek részt a Napi </w:t>
-      </w:r>
-      <w:proofErr w:type="spellStart"/>
-      <w:r>
-        <w:rPr>
-          <w:rFonts w:ascii="Arial" w:hAnsi="Arial" w:cs="Arial"/>
-          <w:sz w:val="24"/>
-          <w:szCs w:val="24"/>
-        </w:rPr>
-        <w:t>Scrumon</w:t>
-      </w:r>
-      <w:proofErr w:type="spellEnd"/>
-      <w:r>
-        <w:rPr>
-          <w:rFonts w:ascii="Arial" w:hAnsi="Arial" w:cs="Arial"/>
-          <w:sz w:val="24"/>
-          <w:szCs w:val="24"/>
-        </w:rPr>
-        <w:t xml:space="preserve">. </w:t>
+        <w:t xml:space="preserve">A Scrum Mester ügyel arra, hogy kizárólag a Fejlesztőcsapat tagjai vegyenek részt a Napi Scrumon. </w:t>
       </w:r>
     </w:p>
     <w:p>
@@ -2711,8 +2639,6 @@
         </w:rPr>
         <w:t>-</w:t>
       </w:r>
-      <w:bookmarkStart w:id="0" w:name="_GoBack"/>
-      <w:bookmarkEnd w:id="0"/>
       <w:r>
         <w:rPr>
           <w:rFonts w:ascii="Arial" w:hAnsi="Arial" w:cs="Arial"/>
@@ -2746,6 +2672,377 @@
       <w:pPr>
         <w:rPr>
           <w:rFonts w:ascii="Arial" w:hAnsi="Arial" w:cs="Arial"/>
+          <w:sz w:val="24"/>
+          <w:szCs w:val="24"/>
+        </w:rPr>
+      </w:pPr>
+      <w:r>
+        <w:rPr>
+          <w:rFonts w:ascii="Arial" w:hAnsi="Arial" w:cs="Arial"/>
+          <w:sz w:val="24"/>
+          <w:szCs w:val="24"/>
+        </w:rPr>
+        <w:t>-</w:t>
+      </w:r>
+      <w:r>
+        <w:rPr>
+          <w:rFonts w:ascii="Arial" w:hAnsi="Arial" w:cs="Arial"/>
+          <w:sz w:val="24"/>
+          <w:szCs w:val="24"/>
+        </w:rPr>
+        <w:t>A Sprint Áttekintést (Sprint Review) a Sprint végén tartják azzal a céllal, hogy ellenőrizzék az Inkrementumot és szükség esetén módosítsák a Termék Backlogot.</w:t>
+      </w:r>
+    </w:p>
+    <w:p>
+      <w:pPr>
+        <w:rPr>
+          <w:rFonts w:ascii="Arial" w:hAnsi="Arial" w:cs="Arial"/>
+          <w:sz w:val="24"/>
+          <w:szCs w:val="24"/>
+        </w:rPr>
+      </w:pPr>
+      <w:r>
+        <w:rPr>
+          <w:rFonts w:ascii="Arial" w:hAnsi="Arial" w:cs="Arial"/>
+          <w:sz w:val="24"/>
+          <w:szCs w:val="24"/>
+        </w:rPr>
+        <w:t>-</w:t>
+      </w:r>
+      <w:r>
+        <w:rPr>
+          <w:rFonts w:ascii="Arial" w:hAnsi="Arial" w:cs="Arial"/>
+          <w:sz w:val="24"/>
+          <w:szCs w:val="24"/>
+        </w:rPr>
+        <w:t xml:space="preserve">A Sprint Áttekintésen a Scrum Csapat tagjai és az megrendelő oldal egyeztetik, hogy mi történt a Sprint során. </w:t>
+      </w:r>
+    </w:p>
+    <w:p>
+      <w:pPr>
+        <w:rPr>
+          <w:rFonts w:ascii="Arial" w:hAnsi="Arial" w:cs="Arial"/>
+          <w:sz w:val="24"/>
+          <w:szCs w:val="24"/>
+        </w:rPr>
+      </w:pPr>
+      <w:r>
+        <w:rPr>
+          <w:rFonts w:ascii="Arial" w:hAnsi="Arial" w:cs="Arial"/>
+          <w:sz w:val="24"/>
+          <w:szCs w:val="24"/>
+        </w:rPr>
+        <w:t>-</w:t>
+      </w:r>
+      <w:r>
+        <w:rPr>
+          <w:rFonts w:ascii="Arial" w:hAnsi="Arial" w:cs="Arial"/>
+          <w:sz w:val="24"/>
+          <w:szCs w:val="24"/>
+        </w:rPr>
+        <w:t xml:space="preserve">Ezt és a Sprint során a Termék Backlogban történt változásokat alapul véve a résztvevők egyeztetik a következő időszakban végrehajtandó, optimális/maximális értéket képviselő teendőket. </w:t>
+      </w:r>
+    </w:p>
+    <w:p>
+      <w:pPr>
+        <w:rPr>
+          <w:rFonts w:ascii="Arial" w:hAnsi="Arial" w:cs="Arial"/>
+        </w:rPr>
+      </w:pPr>
+      <w:r>
+        <w:rPr>
+          <w:rFonts w:ascii="Arial" w:hAnsi="Arial" w:cs="Arial"/>
+          <w:sz w:val="24"/>
+          <w:szCs w:val="24"/>
+        </w:rPr>
+        <w:t>-</w:t>
+      </w:r>
+      <w:r>
+        <w:rPr>
+          <w:rFonts w:ascii="Arial" w:hAnsi="Arial" w:cs="Arial"/>
+          <w:sz w:val="24"/>
+          <w:szCs w:val="24"/>
+        </w:rPr>
+        <w:t>Ez egy informális megbeszélés, melynek célja nem a projekt státuszának riportolása, hanem hogy az Inkrementum bemutatásán keresztül visszajelzés érkezzen a megrendelő oldal részéről, valamint</w:t>
+      </w:r>
+      <w:r>
+        <w:rPr>
+          <w:rFonts w:ascii="Arial" w:hAnsi="Arial" w:cs="Arial"/>
+          <w:sz w:val="24"/>
+          <w:szCs w:val="24"/>
+        </w:rPr>
+        <w:t>,</w:t>
+      </w:r>
+      <w:r>
+        <w:rPr>
+          <w:rFonts w:ascii="Arial" w:hAnsi="Arial" w:cs="Arial"/>
+          <w:sz w:val="24"/>
+          <w:szCs w:val="24"/>
+        </w:rPr>
+        <w:t xml:space="preserve"> hogy erősítse az</w:t>
+      </w:r>
+      <w:r>
+        <w:rPr>
+          <w:rFonts w:ascii="Arial" w:hAnsi="Arial" w:cs="Arial"/>
+        </w:rPr>
+        <w:t xml:space="preserve"> együttműködést a két oldal között.</w:t>
+      </w:r>
+    </w:p>
+    <w:p>
+      <w:pPr>
+        <w:rPr>
+          <w:rFonts w:ascii="Arial" w:hAnsi="Arial" w:cs="Arial"/>
+          <w:sz w:val="24"/>
+          <w:szCs w:val="24"/>
+        </w:rPr>
+      </w:pPr>
+      <w:r>
+        <w:rPr>
+          <w:rFonts w:ascii="Arial" w:hAnsi="Arial" w:cs="Arial"/>
+          <w:sz w:val="24"/>
+          <w:szCs w:val="24"/>
+        </w:rPr>
+        <w:t>-</w:t>
+      </w:r>
+      <w:r>
+        <w:rPr>
+          <w:rFonts w:ascii="Arial" w:hAnsi="Arial" w:cs="Arial"/>
+          <w:sz w:val="24"/>
+          <w:szCs w:val="24"/>
+        </w:rPr>
+        <w:t xml:space="preserve">Ennek a megbeszélésnek az időtartama egy 1 hónapos sprint esetén 4 órára korlátozódik. Rövidebb Sprintek esetében általában rövidebb ideig tart. </w:t>
+      </w:r>
+    </w:p>
+    <w:p>
+      <w:pPr>
+        <w:rPr>
+          <w:rFonts w:ascii="Arial" w:hAnsi="Arial" w:cs="Arial"/>
+          <w:sz w:val="24"/>
+          <w:szCs w:val="24"/>
+        </w:rPr>
+      </w:pPr>
+      <w:r>
+        <w:rPr>
+          <w:rFonts w:ascii="Arial" w:hAnsi="Arial" w:cs="Arial"/>
+          <w:sz w:val="24"/>
+          <w:szCs w:val="24"/>
+        </w:rPr>
+        <w:t>-</w:t>
+      </w:r>
+      <w:r>
+        <w:rPr>
+          <w:rFonts w:ascii="Arial" w:hAnsi="Arial" w:cs="Arial"/>
+          <w:sz w:val="24"/>
+          <w:szCs w:val="24"/>
+        </w:rPr>
+        <w:t xml:space="preserve">A Scrum Mester gondoskodik arról, hogy ez az esemény létrejöjjön és a résztvevők megértsék annak célját. A Scrum Mester mindenkit figyelmeztet az időkorlát betartására. </w:t>
+      </w:r>
+    </w:p>
+    <w:p>
+      <w:pPr>
+        <w:rPr>
+          <w:rFonts w:ascii="Arial" w:hAnsi="Arial" w:cs="Arial"/>
+          <w:sz w:val="24"/>
+          <w:szCs w:val="24"/>
+        </w:rPr>
+      </w:pPr>
+      <w:r>
+        <w:rPr>
+          <w:rFonts w:ascii="Arial" w:hAnsi="Arial" w:cs="Arial"/>
+          <w:sz w:val="24"/>
+          <w:szCs w:val="24"/>
+        </w:rPr>
+        <w:t>-</w:t>
+      </w:r>
+      <w:r>
+        <w:rPr>
+          <w:rFonts w:ascii="Arial" w:hAnsi="Arial" w:cs="Arial"/>
+          <w:sz w:val="24"/>
+          <w:szCs w:val="24"/>
+        </w:rPr>
+        <w:t xml:space="preserve">A Sprint Áttekintés az alábbi elemeket tartalmazza: </w:t>
+      </w:r>
+    </w:p>
+    <w:p>
+      <w:pPr>
+        <w:pStyle w:val="Listaszerbekezds"/>
+        <w:numPr>
+          <w:ilvl w:val="0"/>
+          <w:numId w:val="15"/>
+        </w:numPr>
+        <w:rPr>
+          <w:rFonts w:ascii="Arial" w:hAnsi="Arial" w:cs="Arial"/>
+          <w:sz w:val="24"/>
+          <w:szCs w:val="24"/>
+        </w:rPr>
+      </w:pPr>
+      <w:r>
+        <w:rPr>
+          <w:rFonts w:ascii="Arial" w:hAnsi="Arial" w:cs="Arial"/>
+          <w:sz w:val="24"/>
+          <w:szCs w:val="24"/>
+        </w:rPr>
+        <w:t>A résztvevői kör a Scrum Csapatból és a Termék Tulajdonos által meghívott kulcs érintettekből áll;</w:t>
+      </w:r>
+    </w:p>
+    <w:p>
+      <w:pPr>
+        <w:pStyle w:val="Listaszerbekezds"/>
+        <w:numPr>
+          <w:ilvl w:val="0"/>
+          <w:numId w:val="15"/>
+        </w:numPr>
+        <w:rPr>
+          <w:rFonts w:ascii="Arial" w:hAnsi="Arial" w:cs="Arial"/>
+          <w:sz w:val="24"/>
+          <w:szCs w:val="24"/>
+        </w:rPr>
+      </w:pPr>
+      <w:r>
+        <w:rPr>
+          <w:rFonts w:ascii="Arial" w:hAnsi="Arial" w:cs="Arial"/>
+          <w:sz w:val="24"/>
+          <w:szCs w:val="24"/>
+        </w:rPr>
+        <w:t xml:space="preserve">A Terméktulajdonos megállapítja, hogy melyik Termék Backlog tétel lett “Kész” és melyik nem lett “Kész”; </w:t>
+      </w:r>
+    </w:p>
+    <w:p>
+      <w:pPr>
+        <w:pStyle w:val="Listaszerbekezds"/>
+        <w:numPr>
+          <w:ilvl w:val="0"/>
+          <w:numId w:val="15"/>
+        </w:numPr>
+        <w:rPr>
+          <w:rFonts w:ascii="Arial" w:hAnsi="Arial" w:cs="Arial"/>
+          <w:sz w:val="24"/>
+          <w:szCs w:val="24"/>
+        </w:rPr>
+      </w:pPr>
+      <w:r>
+        <w:rPr>
+          <w:rFonts w:ascii="Arial" w:hAnsi="Arial" w:cs="Arial"/>
+          <w:sz w:val="24"/>
+          <w:szCs w:val="24"/>
+        </w:rPr>
+        <w:t xml:space="preserve">A Fejlesztőcsapat megvitatja, mi ment jól a Sprint során, milyen problémákba futott bele, és hogyan oldotta meg azokat; </w:t>
+      </w:r>
+    </w:p>
+    <w:p>
+      <w:pPr>
+        <w:pStyle w:val="Listaszerbekezds"/>
+        <w:numPr>
+          <w:ilvl w:val="0"/>
+          <w:numId w:val="15"/>
+        </w:numPr>
+        <w:rPr>
+          <w:rFonts w:ascii="Arial" w:hAnsi="Arial" w:cs="Arial"/>
+          <w:sz w:val="24"/>
+          <w:szCs w:val="24"/>
+        </w:rPr>
+      </w:pPr>
+      <w:r>
+        <w:rPr>
+          <w:rFonts w:ascii="Arial" w:hAnsi="Arial" w:cs="Arial"/>
+          <w:sz w:val="24"/>
+          <w:szCs w:val="24"/>
+        </w:rPr>
+        <w:t xml:space="preserve">A Fejlesztőcsapat szemlélteti a “Kész” munkát, és válaszol az inkrementummal kapcsolatos kérdésekre; </w:t>
+      </w:r>
+    </w:p>
+    <w:p>
+      <w:pPr>
+        <w:pStyle w:val="Listaszerbekezds"/>
+        <w:numPr>
+          <w:ilvl w:val="0"/>
+          <w:numId w:val="15"/>
+        </w:numPr>
+        <w:rPr>
+          <w:rFonts w:ascii="Arial" w:hAnsi="Arial" w:cs="Arial"/>
+          <w:sz w:val="24"/>
+          <w:szCs w:val="24"/>
+        </w:rPr>
+      </w:pPr>
+      <w:r>
+        <w:rPr>
+          <w:rFonts w:ascii="Arial" w:hAnsi="Arial" w:cs="Arial"/>
+          <w:sz w:val="24"/>
+          <w:szCs w:val="24"/>
+        </w:rPr>
+        <w:t xml:space="preserve">A Terméktulajdonos bemutatja a Termék Backlog aktuális állapotát, előrevetíti a várható befejezési dátumokat az addigi haladás alapján (amennyiben ez szükséges); </w:t>
+      </w:r>
+    </w:p>
+    <w:p>
+      <w:pPr>
+        <w:pStyle w:val="Listaszerbekezds"/>
+        <w:numPr>
+          <w:ilvl w:val="0"/>
+          <w:numId w:val="15"/>
+        </w:numPr>
+        <w:rPr>
+          <w:rFonts w:ascii="Arial" w:hAnsi="Arial" w:cs="Arial"/>
+          <w:sz w:val="24"/>
+          <w:szCs w:val="24"/>
+        </w:rPr>
+      </w:pPr>
+      <w:r>
+        <w:rPr>
+          <w:rFonts w:ascii="Arial" w:hAnsi="Arial" w:cs="Arial"/>
+          <w:sz w:val="24"/>
+          <w:szCs w:val="24"/>
+        </w:rPr>
+        <w:t xml:space="preserve">Az összes résztvevő közös munkával meghatározza, hogy mik legyenek a következő feladatok, így a Sprint Áttekintés eredménye értékes bemenetként szolgál a következő Sprint Tervezéshez; </w:t>
+      </w:r>
+    </w:p>
+    <w:p>
+      <w:pPr>
+        <w:pStyle w:val="Listaszerbekezds"/>
+        <w:numPr>
+          <w:ilvl w:val="0"/>
+          <w:numId w:val="15"/>
+        </w:numPr>
+        <w:rPr>
+          <w:rFonts w:ascii="Arial" w:hAnsi="Arial" w:cs="Arial"/>
+          <w:sz w:val="24"/>
+          <w:szCs w:val="24"/>
+        </w:rPr>
+      </w:pPr>
+      <w:r>
+        <w:rPr>
+          <w:rFonts w:ascii="Arial" w:hAnsi="Arial" w:cs="Arial"/>
+          <w:sz w:val="24"/>
+          <w:szCs w:val="24"/>
+        </w:rPr>
+        <w:t xml:space="preserve">Annak áttekintése, hogy a piac, illetve a termék várható használata megváltoztatta-e azt, hogy mik a soron következő, legnagyobb értéket szállító tennivalók; és </w:t>
+      </w:r>
+    </w:p>
+    <w:p>
+      <w:pPr>
+        <w:pStyle w:val="Listaszerbekezds"/>
+        <w:numPr>
+          <w:ilvl w:val="0"/>
+          <w:numId w:val="15"/>
+        </w:numPr>
+        <w:rPr>
+          <w:rFonts w:ascii="Arial" w:hAnsi="Arial" w:cs="Arial"/>
+          <w:sz w:val="24"/>
+          <w:szCs w:val="24"/>
+        </w:rPr>
+      </w:pPr>
+      <w:r>
+        <w:rPr>
+          <w:rFonts w:ascii="Arial" w:hAnsi="Arial" w:cs="Arial"/>
+          <w:sz w:val="24"/>
+          <w:szCs w:val="24"/>
+        </w:rPr>
+        <w:t>Az ütemezés, költségvetés, várható képességek, funkciók és a piac áttekintése a termék következő release-ére vonatkozóan.</w:t>
+      </w:r>
+    </w:p>
+    <w:p>
+      <w:pPr>
+        <w:rPr>
+          <w:rFonts w:ascii="Arial" w:hAnsi="Arial" w:cs="Arial"/>
           <w:b/>
           <w:sz w:val="24"/>
           <w:szCs w:val="24"/>
@@ -2754,12 +3051,367 @@
       <w:r>
         <w:rPr>
           <w:rFonts w:ascii="Arial" w:hAnsi="Arial" w:cs="Arial"/>
+          <w:sz w:val="24"/>
+          <w:szCs w:val="24"/>
+        </w:rPr>
+        <w:t>-</w:t>
+      </w:r>
+      <w:r>
+        <w:rPr>
+          <w:rFonts w:ascii="Arial" w:hAnsi="Arial" w:cs="Arial"/>
+          <w:sz w:val="24"/>
+          <w:szCs w:val="24"/>
+        </w:rPr>
+        <w:t>A Sprint Áttekintés eredménye egy módosított Termék Backlog, ami meghatározza a következő Sprint során megvalósítani tervezett Termék Backlog tételeket. A Termék Backlog teljeskörűen is módosítható, annak érdekében, hogy az akár az új piaci lehetőségeknek is megfeleljen.</w:t>
+      </w:r>
+    </w:p>
+    <w:p>
+      <w:pPr>
+        <w:rPr>
+          <w:rFonts w:ascii="Arial" w:hAnsi="Arial" w:cs="Arial"/>
           <w:b/>
           <w:sz w:val="24"/>
           <w:szCs w:val="24"/>
         </w:rPr>
+      </w:pPr>
+      <w:r>
+        <w:rPr>
+          <w:rFonts w:ascii="Arial" w:hAnsi="Arial" w:cs="Arial"/>
+          <w:b/>
+          <w:sz w:val="24"/>
+          <w:szCs w:val="24"/>
+        </w:rPr>
+        <w:lastRenderedPageBreak/>
         <w:t>Sprint Visszatekintés:</w:t>
       </w:r>
+    </w:p>
+    <w:p>
+      <w:pPr>
+        <w:rPr>
+          <w:rFonts w:ascii="Arial" w:hAnsi="Arial" w:cs="Arial"/>
+          <w:sz w:val="24"/>
+          <w:szCs w:val="24"/>
+        </w:rPr>
+      </w:pPr>
+      <w:r>
+        <w:rPr>
+          <w:rFonts w:ascii="Arial" w:hAnsi="Arial" w:cs="Arial"/>
+          <w:sz w:val="24"/>
+          <w:szCs w:val="24"/>
+        </w:rPr>
+        <w:t>-</w:t>
+      </w:r>
+      <w:r>
+        <w:rPr>
+          <w:rFonts w:ascii="Arial" w:hAnsi="Arial" w:cs="Arial"/>
+          <w:sz w:val="24"/>
+          <w:szCs w:val="24"/>
+        </w:rPr>
+        <w:t>A Sprint Visszatekintés egy lehetőség a Scrum Csapatnak arra, hogy elemezze saját tevékenységét, és ezzel kapcsolatban egy fejlesztési tervet készítsen, amit a következő Sprintek során megvalósít.</w:t>
+      </w:r>
+    </w:p>
+    <w:p>
+      <w:pPr>
+        <w:rPr>
+          <w:rFonts w:ascii="Arial" w:hAnsi="Arial" w:cs="Arial"/>
+          <w:sz w:val="24"/>
+          <w:szCs w:val="24"/>
+        </w:rPr>
+      </w:pPr>
+      <w:r>
+        <w:rPr>
+          <w:rFonts w:ascii="Arial" w:hAnsi="Arial" w:cs="Arial"/>
+          <w:sz w:val="24"/>
+          <w:szCs w:val="24"/>
+        </w:rPr>
+        <w:t>-</w:t>
+      </w:r>
+      <w:r>
+        <w:rPr>
+          <w:rFonts w:ascii="Arial" w:hAnsi="Arial" w:cs="Arial"/>
+          <w:sz w:val="24"/>
+          <w:szCs w:val="24"/>
+        </w:rPr>
+        <w:t xml:space="preserve">A Sprint Visszatekintés a Sprint Áttekintés után, a következő Sprint Tervezés előtt történik. </w:t>
+      </w:r>
+    </w:p>
+    <w:p>
+      <w:pPr>
+        <w:rPr>
+          <w:rFonts w:ascii="Arial" w:hAnsi="Arial" w:cs="Arial"/>
+          <w:sz w:val="24"/>
+          <w:szCs w:val="24"/>
+        </w:rPr>
+      </w:pPr>
+      <w:r>
+        <w:rPr>
+          <w:rFonts w:ascii="Arial" w:hAnsi="Arial" w:cs="Arial"/>
+          <w:sz w:val="24"/>
+          <w:szCs w:val="24"/>
+        </w:rPr>
+        <w:t>-</w:t>
+      </w:r>
+      <w:r>
+        <w:rPr>
+          <w:rFonts w:ascii="Arial" w:hAnsi="Arial" w:cs="Arial"/>
+          <w:sz w:val="24"/>
+          <w:szCs w:val="24"/>
+        </w:rPr>
+        <w:t xml:space="preserve">Egy hónapos Sprintek esetén ez egy háromórás időtartamra korlátozott megbeszélés. Rövidebb Sprinteknél általában rövidebb. </w:t>
+      </w:r>
+    </w:p>
+    <w:p>
+      <w:pPr>
+        <w:rPr>
+          <w:rFonts w:ascii="Arial" w:hAnsi="Arial" w:cs="Arial"/>
+          <w:sz w:val="24"/>
+          <w:szCs w:val="24"/>
+        </w:rPr>
+      </w:pPr>
+      <w:r>
+        <w:rPr>
+          <w:rFonts w:ascii="Arial" w:hAnsi="Arial" w:cs="Arial"/>
+          <w:sz w:val="24"/>
+          <w:szCs w:val="24"/>
+        </w:rPr>
+        <w:t>-</w:t>
+      </w:r>
+      <w:r>
+        <w:rPr>
+          <w:rFonts w:ascii="Arial" w:hAnsi="Arial" w:cs="Arial"/>
+          <w:sz w:val="24"/>
+          <w:szCs w:val="24"/>
+        </w:rPr>
+        <w:t xml:space="preserve">A Scrum Mester biztosítja, hogy az esemény létrejöjjön és a résztvevők megértsék annak célját. A Scrum Mester gondoskodik arról, hogy az esemény ne lépje túl az időkorlátot. </w:t>
+      </w:r>
+    </w:p>
+    <w:p>
+      <w:pPr>
+        <w:rPr>
+          <w:rFonts w:ascii="Arial" w:hAnsi="Arial" w:cs="Arial"/>
+          <w:sz w:val="24"/>
+          <w:szCs w:val="24"/>
+        </w:rPr>
+      </w:pPr>
+      <w:r>
+        <w:rPr>
+          <w:rFonts w:ascii="Arial" w:hAnsi="Arial" w:cs="Arial"/>
+          <w:sz w:val="24"/>
+          <w:szCs w:val="24"/>
+        </w:rPr>
+        <w:t>-</w:t>
+      </w:r>
+      <w:r>
+        <w:rPr>
+          <w:rFonts w:ascii="Arial" w:hAnsi="Arial" w:cs="Arial"/>
+          <w:sz w:val="24"/>
+          <w:szCs w:val="24"/>
+        </w:rPr>
+        <w:t>A Scrum Mester a Scrum Csapat egyenrangú tagjaként, mint a Scrum keretrendszer betartásáért felelős szereplő vesz részt a megbeszélésen. A Sprint Visszatekintés célja, hogy:</w:t>
+      </w:r>
+    </w:p>
+    <w:p>
+      <w:pPr>
+        <w:pStyle w:val="Listaszerbekezds"/>
+        <w:numPr>
+          <w:ilvl w:val="0"/>
+          <w:numId w:val="16"/>
+        </w:numPr>
+        <w:rPr>
+          <w:rFonts w:ascii="Arial" w:hAnsi="Arial" w:cs="Arial"/>
+          <w:sz w:val="24"/>
+          <w:szCs w:val="24"/>
+        </w:rPr>
+      </w:pPr>
+      <w:r>
+        <w:rPr>
+          <w:rFonts w:ascii="Arial" w:hAnsi="Arial" w:cs="Arial"/>
+          <w:sz w:val="24"/>
+          <w:szCs w:val="24"/>
+        </w:rPr>
+        <w:t xml:space="preserve">Megvizsgálják, hogy mennyire volt sikeres a legutóbbi Sprint az emberek, kapcsolatok, folyamatok és eszközök szempontjából; </w:t>
+      </w:r>
+    </w:p>
+    <w:p>
+      <w:pPr>
+        <w:pStyle w:val="Listaszerbekezds"/>
+        <w:numPr>
+          <w:ilvl w:val="0"/>
+          <w:numId w:val="16"/>
+        </w:numPr>
+        <w:rPr>
+          <w:rFonts w:ascii="Arial" w:hAnsi="Arial" w:cs="Arial"/>
+          <w:sz w:val="24"/>
+          <w:szCs w:val="24"/>
+        </w:rPr>
+      </w:pPr>
+      <w:r>
+        <w:rPr>
+          <w:rFonts w:ascii="Arial" w:hAnsi="Arial" w:cs="Arial"/>
+          <w:sz w:val="24"/>
+          <w:szCs w:val="24"/>
+        </w:rPr>
+        <w:t xml:space="preserve">Azonosítsák és sorba rendezzék a jól működő főbb elemeket és a lehetséges javításokat; valamint, </w:t>
+      </w:r>
+    </w:p>
+    <w:p>
+      <w:pPr>
+        <w:pStyle w:val="Listaszerbekezds"/>
+        <w:numPr>
+          <w:ilvl w:val="0"/>
+          <w:numId w:val="16"/>
+        </w:numPr>
+        <w:rPr>
+          <w:rFonts w:ascii="Arial" w:hAnsi="Arial" w:cs="Arial"/>
+          <w:b/>
+          <w:sz w:val="24"/>
+          <w:szCs w:val="24"/>
+        </w:rPr>
+      </w:pPr>
+      <w:r>
+        <w:rPr>
+          <w:rFonts w:ascii="Arial" w:hAnsi="Arial" w:cs="Arial"/>
+          <w:sz w:val="24"/>
+          <w:szCs w:val="24"/>
+        </w:rPr>
+        <w:t>Tervet készítsenek a Scrum Csapat működésének javítására.</w:t>
+      </w:r>
+    </w:p>
+    <w:p>
+      <w:pPr>
+        <w:rPr>
+          <w:rFonts w:ascii="Arial" w:hAnsi="Arial" w:cs="Arial"/>
+          <w:sz w:val="24"/>
+          <w:szCs w:val="24"/>
+        </w:rPr>
+      </w:pPr>
+      <w:r>
+        <w:rPr>
+          <w:rFonts w:ascii="Arial" w:hAnsi="Arial" w:cs="Arial"/>
+          <w:sz w:val="24"/>
+          <w:szCs w:val="24"/>
+        </w:rPr>
+        <w:t>-</w:t>
+      </w:r>
+      <w:r>
+        <w:rPr>
+          <w:rFonts w:ascii="Arial" w:hAnsi="Arial" w:cs="Arial"/>
+          <w:sz w:val="24"/>
+          <w:szCs w:val="24"/>
+        </w:rPr>
+        <w:t xml:space="preserve">A Scrum Mester támogatja a Scrum Csapatot abban, hogy a Scrum folyamat keretrendszerén belül folyamatosan javítsa a fejlesztés folyamatait és gyakorlatait annak érdekében, hogy a következő Sprint még hatékonyabb és élvezetesebb legyen. </w:t>
+      </w:r>
+    </w:p>
+    <w:p>
+      <w:pPr>
+        <w:rPr>
+          <w:rFonts w:ascii="Arial" w:hAnsi="Arial" w:cs="Arial"/>
+          <w:sz w:val="24"/>
+          <w:szCs w:val="24"/>
+        </w:rPr>
+      </w:pPr>
+      <w:r>
+        <w:rPr>
+          <w:rFonts w:ascii="Arial" w:hAnsi="Arial" w:cs="Arial"/>
+          <w:sz w:val="24"/>
+          <w:szCs w:val="24"/>
+        </w:rPr>
+        <w:t>-</w:t>
+      </w:r>
+      <w:r>
+        <w:rPr>
+          <w:rFonts w:ascii="Arial" w:hAnsi="Arial" w:cs="Arial"/>
+          <w:sz w:val="24"/>
+          <w:szCs w:val="24"/>
+        </w:rPr>
+        <w:t xml:space="preserve">A Scrum Csapat minden egyes Sprint Visszatekintés során különféle terveket készít a termék minőségének javítására, a “Kész” termék definíciójának módosításával. </w:t>
+      </w:r>
+    </w:p>
+    <w:p>
+      <w:pPr>
+        <w:rPr>
+          <w:rFonts w:ascii="Arial" w:hAnsi="Arial" w:cs="Arial"/>
+          <w:sz w:val="24"/>
+          <w:szCs w:val="24"/>
+        </w:rPr>
+      </w:pPr>
+      <w:r>
+        <w:rPr>
+          <w:rFonts w:ascii="Arial" w:hAnsi="Arial" w:cs="Arial"/>
+          <w:sz w:val="24"/>
+          <w:szCs w:val="24"/>
+        </w:rPr>
+        <w:t>-</w:t>
+      </w:r>
+      <w:r>
+        <w:rPr>
+          <w:rFonts w:ascii="Arial" w:hAnsi="Arial" w:cs="Arial"/>
+          <w:sz w:val="24"/>
+          <w:szCs w:val="24"/>
+        </w:rPr>
+        <w:t xml:space="preserve">A Sprint Visszatekintés végére a Scrum Csapatnak meg kell határozni azokat a szükséges javításokat, amiket a következő Sprintben meg fog valósítani. </w:t>
+      </w:r>
+    </w:p>
+    <w:p>
+      <w:pPr>
+        <w:rPr>
+          <w:rFonts w:ascii="Arial" w:hAnsi="Arial" w:cs="Arial"/>
+          <w:sz w:val="24"/>
+          <w:szCs w:val="24"/>
+        </w:rPr>
+      </w:pPr>
+      <w:r>
+        <w:rPr>
+          <w:rFonts w:ascii="Arial" w:hAnsi="Arial" w:cs="Arial"/>
+          <w:sz w:val="24"/>
+          <w:szCs w:val="24"/>
+        </w:rPr>
+        <w:t>-</w:t>
+      </w:r>
+      <w:r>
+        <w:rPr>
+          <w:rFonts w:ascii="Arial" w:hAnsi="Arial" w:cs="Arial"/>
+          <w:sz w:val="24"/>
+          <w:szCs w:val="24"/>
+        </w:rPr>
+        <w:t xml:space="preserve">Ezen javítások következő Sprintben történő megvalósítása tulajdonképpen a Scrum Csapat működésének saját megfigyelésen alapuló korrekciója. </w:t>
+      </w:r>
+    </w:p>
+    <w:p>
+      <w:pPr>
+        <w:rPr>
+          <w:rFonts w:ascii="Arial" w:hAnsi="Arial" w:cs="Arial"/>
+          <w:b/>
+          <w:sz w:val="24"/>
+          <w:szCs w:val="24"/>
+        </w:rPr>
+      </w:pPr>
+      <w:r>
+        <w:rPr>
+          <w:rFonts w:ascii="Arial" w:hAnsi="Arial" w:cs="Arial"/>
+          <w:sz w:val="24"/>
+          <w:szCs w:val="24"/>
+        </w:rPr>
+        <w:t>-</w:t>
+      </w:r>
+      <w:r>
+        <w:rPr>
+          <w:rFonts w:ascii="Arial" w:hAnsi="Arial" w:cs="Arial"/>
+          <w:sz w:val="24"/>
+          <w:szCs w:val="24"/>
+        </w:rPr>
+        <w:t>Habár javító intézkedések bármikor tehetők, a Sprint Visszatekintés egy formális lehetőséget biztosít arra, hogy a csapat magára az ellenőrzésre és korrekcióra, mint tevékenységekre összpontosítson.</w:t>
+      </w:r>
+    </w:p>
+    <w:p>
+      <w:pPr>
+        <w:rPr>
+          <w:rFonts w:ascii="Arial" w:hAnsi="Arial" w:cs="Arial"/>
+          <w:b/>
+          <w:sz w:val="24"/>
+          <w:szCs w:val="24"/>
+        </w:rPr>
+      </w:pPr>
     </w:p>
     <w:p>
       <w:pPr>
@@ -2807,6 +3459,824 @@
       <w:pPr>
         <w:rPr>
           <w:rFonts w:ascii="Arial" w:hAnsi="Arial" w:cs="Arial"/>
+          <w:b/>
+          <w:sz w:val="24"/>
+          <w:szCs w:val="24"/>
+        </w:rPr>
+      </w:pPr>
+      <w:r>
+        <w:rPr>
+          <w:rFonts w:ascii="Arial" w:hAnsi="Arial" w:cs="Arial"/>
+          <w:b/>
+          <w:sz w:val="24"/>
+          <w:szCs w:val="24"/>
+        </w:rPr>
+        <w:lastRenderedPageBreak/>
+        <w:t>Termék Backlog</w:t>
+      </w:r>
+      <w:r>
+        <w:rPr>
+          <w:rFonts w:ascii="Arial" w:hAnsi="Arial" w:cs="Arial"/>
+          <w:b/>
+          <w:sz w:val="24"/>
+          <w:szCs w:val="24"/>
+        </w:rPr>
+        <w:t>:</w:t>
+      </w:r>
+    </w:p>
+    <w:p>
+      <w:pPr>
+        <w:rPr>
+          <w:rFonts w:ascii="Arial" w:hAnsi="Arial" w:cs="Arial"/>
+          <w:sz w:val="24"/>
+          <w:szCs w:val="24"/>
+        </w:rPr>
+      </w:pPr>
+      <w:r>
+        <w:rPr>
+          <w:rFonts w:ascii="Arial" w:hAnsi="Arial" w:cs="Arial"/>
+          <w:sz w:val="24"/>
+          <w:szCs w:val="24"/>
+        </w:rPr>
+        <w:t>-</w:t>
+      </w:r>
+      <w:r>
+        <w:rPr>
+          <w:rFonts w:ascii="Arial" w:hAnsi="Arial" w:cs="Arial"/>
+          <w:sz w:val="24"/>
+          <w:szCs w:val="24"/>
+        </w:rPr>
+        <w:t xml:space="preserve">A Termék Backlog egy sorba rendezett lista, ami minden olyan dolgot tartalmaz, amire szükség lehet a termékben, valamint ez alkotja a termékkel kapcsolatos változtatási követelmények egyetlen forrását. </w:t>
+      </w:r>
+    </w:p>
+    <w:p>
+      <w:pPr>
+        <w:rPr>
+          <w:rFonts w:ascii="Arial" w:hAnsi="Arial" w:cs="Arial"/>
+          <w:sz w:val="24"/>
+          <w:szCs w:val="24"/>
+        </w:rPr>
+      </w:pPr>
+      <w:r>
+        <w:rPr>
+          <w:rFonts w:ascii="Arial" w:hAnsi="Arial" w:cs="Arial"/>
+          <w:sz w:val="24"/>
+          <w:szCs w:val="24"/>
+        </w:rPr>
+        <w:t>-</w:t>
+      </w:r>
+      <w:r>
+        <w:rPr>
+          <w:rFonts w:ascii="Arial" w:hAnsi="Arial" w:cs="Arial"/>
+          <w:sz w:val="24"/>
+          <w:szCs w:val="24"/>
+        </w:rPr>
+        <w:t xml:space="preserve">A Terméktulajdonos felelős a Termék Backlogért, beleértve annak tartalmát, elérhetőségét és sorba rendezését. A Termék Backlog sosem tekinthető teljesnek. </w:t>
+      </w:r>
+    </w:p>
+    <w:p>
+      <w:pPr>
+        <w:rPr>
+          <w:rFonts w:ascii="Arial" w:hAnsi="Arial" w:cs="Arial"/>
+          <w:sz w:val="24"/>
+          <w:szCs w:val="24"/>
+        </w:rPr>
+      </w:pPr>
+      <w:r>
+        <w:rPr>
+          <w:rFonts w:ascii="Arial" w:hAnsi="Arial" w:cs="Arial"/>
+          <w:sz w:val="24"/>
+          <w:szCs w:val="24"/>
+        </w:rPr>
+        <w:t>-</w:t>
+      </w:r>
+      <w:r>
+        <w:rPr>
+          <w:rFonts w:ascii="Arial" w:hAnsi="Arial" w:cs="Arial"/>
+          <w:sz w:val="24"/>
+          <w:szCs w:val="24"/>
+        </w:rPr>
+        <w:t xml:space="preserve">A legelső változata csak a kezdetben ismert és legjobban megértett követelményeket fekteti le. A Termék Backlog a termék és a majdani használati környezet változásával összhangban fejlődik. </w:t>
+      </w:r>
+    </w:p>
+    <w:p>
+      <w:pPr>
+        <w:rPr>
+          <w:rFonts w:ascii="Arial" w:hAnsi="Arial" w:cs="Arial"/>
+          <w:sz w:val="24"/>
+          <w:szCs w:val="24"/>
+        </w:rPr>
+      </w:pPr>
+      <w:r>
+        <w:rPr>
+          <w:rFonts w:ascii="Arial" w:hAnsi="Arial" w:cs="Arial"/>
+          <w:sz w:val="24"/>
+          <w:szCs w:val="24"/>
+        </w:rPr>
+        <w:t>-</w:t>
+      </w:r>
+      <w:r>
+        <w:rPr>
+          <w:rFonts w:ascii="Arial" w:hAnsi="Arial" w:cs="Arial"/>
+          <w:sz w:val="24"/>
+          <w:szCs w:val="24"/>
+        </w:rPr>
+        <w:t xml:space="preserve">A Termék Backlog dinamikus; folyamatosan változik annak érdekében, hogy meghatározza azt, hogy mi szükséges ahhoz, hogy a termék megfelelő, versenyképes és hasznos legyen. </w:t>
+      </w:r>
+    </w:p>
+    <w:p>
+      <w:pPr>
+        <w:rPr>
+          <w:rFonts w:ascii="Arial" w:hAnsi="Arial" w:cs="Arial"/>
+          <w:sz w:val="24"/>
+          <w:szCs w:val="24"/>
+        </w:rPr>
+      </w:pPr>
+      <w:r>
+        <w:rPr>
+          <w:rFonts w:ascii="Arial" w:hAnsi="Arial" w:cs="Arial"/>
+          <w:sz w:val="24"/>
+          <w:szCs w:val="24"/>
+        </w:rPr>
+        <w:t>-</w:t>
+      </w:r>
+      <w:r>
+        <w:rPr>
+          <w:rFonts w:ascii="Arial" w:hAnsi="Arial" w:cs="Arial"/>
+          <w:sz w:val="24"/>
+          <w:szCs w:val="24"/>
+        </w:rPr>
+        <w:t xml:space="preserve">Ameddig egy termék létezik, a hozzá tartozó Termék Backlog is létezik. </w:t>
+      </w:r>
+    </w:p>
+    <w:p>
+      <w:pPr>
+        <w:rPr>
+          <w:rFonts w:ascii="Arial" w:hAnsi="Arial" w:cs="Arial"/>
+          <w:sz w:val="24"/>
+          <w:szCs w:val="24"/>
+        </w:rPr>
+      </w:pPr>
+      <w:r>
+        <w:rPr>
+          <w:rFonts w:ascii="Arial" w:hAnsi="Arial" w:cs="Arial"/>
+          <w:sz w:val="24"/>
+          <w:szCs w:val="24"/>
+        </w:rPr>
+        <w:t>-</w:t>
+      </w:r>
+      <w:r>
+        <w:rPr>
+          <w:rFonts w:ascii="Arial" w:hAnsi="Arial" w:cs="Arial"/>
+          <w:sz w:val="24"/>
+          <w:szCs w:val="24"/>
+        </w:rPr>
+        <w:t xml:space="preserve">A Termék Backlog tartalmazza az összes olyan jellemzők, funkciók, követelmények, továbbfejlesztések és javítások formájában megjelenő változtatást, amiket a termék jövőbeni kibocsátásaiban el kell végezni. </w:t>
+      </w:r>
+    </w:p>
+    <w:p>
+      <w:pPr>
+        <w:rPr>
+          <w:rFonts w:ascii="Arial" w:hAnsi="Arial" w:cs="Arial"/>
+          <w:sz w:val="24"/>
+          <w:szCs w:val="24"/>
+        </w:rPr>
+      </w:pPr>
+      <w:r>
+        <w:rPr>
+          <w:rFonts w:ascii="Arial" w:hAnsi="Arial" w:cs="Arial"/>
+          <w:sz w:val="24"/>
+          <w:szCs w:val="24"/>
+        </w:rPr>
+        <w:t>-</w:t>
+      </w:r>
+      <w:r>
+        <w:rPr>
+          <w:rFonts w:ascii="Arial" w:hAnsi="Arial" w:cs="Arial"/>
+          <w:sz w:val="24"/>
+          <w:szCs w:val="24"/>
+        </w:rPr>
+        <w:t>A Termék Backlog tételeihez leírást, sorrendi helyezést, becslést és értéket rendelnek.</w:t>
+      </w:r>
+    </w:p>
+    <w:p>
+      <w:pPr>
+        <w:rPr>
+          <w:rFonts w:ascii="Arial" w:hAnsi="Arial" w:cs="Arial"/>
+          <w:sz w:val="24"/>
+          <w:szCs w:val="24"/>
+        </w:rPr>
+      </w:pPr>
+      <w:r>
+        <w:rPr>
+          <w:rFonts w:ascii="Arial" w:hAnsi="Arial" w:cs="Arial"/>
+          <w:sz w:val="24"/>
+          <w:szCs w:val="24"/>
+        </w:rPr>
+        <w:t>-</w:t>
+      </w:r>
+      <w:r>
+        <w:rPr>
+          <w:rFonts w:ascii="Arial" w:hAnsi="Arial" w:cs="Arial"/>
+          <w:sz w:val="24"/>
+          <w:szCs w:val="24"/>
+        </w:rPr>
+        <w:t xml:space="preserve">Amint egy terméket elkezdenek használni és ezáltal értéket termel, valamint a piacról visszajelzések érkeznek, a Termék Backlog egy nagyobb és átfogóbb listává alakul. </w:t>
+      </w:r>
+    </w:p>
+    <w:p>
+      <w:pPr>
+        <w:rPr>
+          <w:rFonts w:ascii="Arial" w:hAnsi="Arial" w:cs="Arial"/>
+          <w:sz w:val="24"/>
+          <w:szCs w:val="24"/>
+        </w:rPr>
+      </w:pPr>
+      <w:r>
+        <w:rPr>
+          <w:rFonts w:ascii="Arial" w:hAnsi="Arial" w:cs="Arial"/>
+          <w:sz w:val="24"/>
+          <w:szCs w:val="24"/>
+        </w:rPr>
+        <w:t>-</w:t>
+      </w:r>
+      <w:r>
+        <w:rPr>
+          <w:rFonts w:ascii="Arial" w:hAnsi="Arial" w:cs="Arial"/>
+          <w:sz w:val="24"/>
+          <w:szCs w:val="24"/>
+        </w:rPr>
+        <w:t xml:space="preserve">A követelmények folyamatosan változnak, ennek megfelelően a Termék Backlog egy élő, folyamatosan alakuló munkaanyag. </w:t>
+      </w:r>
+    </w:p>
+    <w:p>
+      <w:pPr>
+        <w:rPr>
+          <w:rFonts w:ascii="Arial" w:hAnsi="Arial" w:cs="Arial"/>
+          <w:sz w:val="24"/>
+          <w:szCs w:val="24"/>
+        </w:rPr>
+      </w:pPr>
+      <w:r>
+        <w:rPr>
+          <w:rFonts w:ascii="Arial" w:hAnsi="Arial" w:cs="Arial"/>
+          <w:sz w:val="24"/>
+          <w:szCs w:val="24"/>
+        </w:rPr>
+        <w:t>-</w:t>
+      </w:r>
+      <w:r>
+        <w:rPr>
+          <w:rFonts w:ascii="Arial" w:hAnsi="Arial" w:cs="Arial"/>
+          <w:sz w:val="24"/>
+          <w:szCs w:val="24"/>
+        </w:rPr>
+        <w:t xml:space="preserve">Az üzleti követelményekben, piaci vagy technológiai feltételekben beállt változások hatására a Termék Backlog is változhat. </w:t>
+      </w:r>
+    </w:p>
+    <w:p>
+      <w:pPr>
+        <w:rPr>
+          <w:rFonts w:ascii="Arial" w:hAnsi="Arial" w:cs="Arial"/>
+          <w:sz w:val="24"/>
+          <w:szCs w:val="24"/>
+        </w:rPr>
+      </w:pPr>
+      <w:r>
+        <w:rPr>
+          <w:rFonts w:ascii="Arial" w:hAnsi="Arial" w:cs="Arial"/>
+          <w:sz w:val="24"/>
+          <w:szCs w:val="24"/>
+        </w:rPr>
+        <w:t>-</w:t>
+      </w:r>
+      <w:r>
+        <w:rPr>
+          <w:rFonts w:ascii="Arial" w:hAnsi="Arial" w:cs="Arial"/>
+          <w:sz w:val="24"/>
+          <w:szCs w:val="24"/>
+        </w:rPr>
+        <w:t xml:space="preserve">Gyakran több Scrum Csapat dolgozik együtt ugyanazon a terméken. A termékkel kapcsolatos várható munkák leírására ilyen esetekben is egyetlen Termék Backlogot használnak. </w:t>
+      </w:r>
+    </w:p>
+    <w:p>
+      <w:pPr>
+        <w:rPr>
+          <w:rFonts w:ascii="Arial" w:hAnsi="Arial" w:cs="Arial"/>
+          <w:sz w:val="24"/>
+          <w:szCs w:val="24"/>
+        </w:rPr>
+      </w:pPr>
+      <w:r>
+        <w:rPr>
+          <w:rFonts w:ascii="Arial" w:hAnsi="Arial" w:cs="Arial"/>
+          <w:sz w:val="24"/>
+          <w:szCs w:val="24"/>
+        </w:rPr>
+        <w:t>-</w:t>
+      </w:r>
+      <w:r>
+        <w:rPr>
+          <w:rFonts w:ascii="Arial" w:hAnsi="Arial" w:cs="Arial"/>
+          <w:sz w:val="24"/>
+          <w:szCs w:val="24"/>
+        </w:rPr>
+        <w:t>Ekkor a Termék Backloghoz rendelhető egy olyan tulajdonság, melynek segítségével a backlog elemei csoportosíthatók.</w:t>
+      </w:r>
+    </w:p>
+    <w:p>
+      <w:pPr>
+        <w:rPr>
+          <w:rFonts w:ascii="Arial" w:hAnsi="Arial" w:cs="Arial"/>
+          <w:sz w:val="24"/>
+          <w:szCs w:val="24"/>
+        </w:rPr>
+      </w:pPr>
+      <w:r>
+        <w:rPr>
+          <w:rFonts w:ascii="Arial" w:hAnsi="Arial" w:cs="Arial"/>
+          <w:sz w:val="24"/>
+          <w:szCs w:val="24"/>
+        </w:rPr>
+        <w:t>-</w:t>
+      </w:r>
+      <w:r>
+        <w:rPr>
+          <w:rFonts w:ascii="Arial" w:hAnsi="Arial" w:cs="Arial"/>
+          <w:sz w:val="24"/>
+          <w:szCs w:val="24"/>
+        </w:rPr>
+        <w:t>A Termék Backlog finomítása abból áll, hogy további részletekkel, becsléssel egészítjük ki az elemeket, illetve változ</w:t>
+      </w:r>
+      <w:r>
+        <w:rPr>
+          <w:rFonts w:ascii="Arial" w:hAnsi="Arial" w:cs="Arial"/>
+          <w:sz w:val="24"/>
+          <w:szCs w:val="24"/>
+        </w:rPr>
+        <w:t>t</w:t>
+      </w:r>
+      <w:r>
+        <w:rPr>
+          <w:rFonts w:ascii="Arial" w:hAnsi="Arial" w:cs="Arial"/>
+          <w:sz w:val="24"/>
+          <w:szCs w:val="24"/>
+        </w:rPr>
+        <w:t xml:space="preserve">atjuk azok sorrendjét. </w:t>
+      </w:r>
+    </w:p>
+    <w:p>
+      <w:pPr>
+        <w:rPr>
+          <w:rFonts w:ascii="Arial" w:hAnsi="Arial" w:cs="Arial"/>
+          <w:sz w:val="24"/>
+          <w:szCs w:val="24"/>
+        </w:rPr>
+      </w:pPr>
+      <w:r>
+        <w:rPr>
+          <w:rFonts w:ascii="Arial" w:hAnsi="Arial" w:cs="Arial"/>
+          <w:sz w:val="24"/>
+          <w:szCs w:val="24"/>
+        </w:rPr>
+        <w:t>-</w:t>
+      </w:r>
+      <w:r>
+        <w:rPr>
+          <w:rFonts w:ascii="Arial" w:hAnsi="Arial" w:cs="Arial"/>
+          <w:sz w:val="24"/>
+          <w:szCs w:val="24"/>
+        </w:rPr>
+        <w:t xml:space="preserve">Ez egy folyamatos tevékenység, amely során a Fejlesztőcsapat és a Terméktulajdonos közösen dolgoznak a tételek részletein. E folyamatban átnézik és felülvizsgálják a Termék Backlog tételeket. A Scrum Csapat dönti el, hogy ez a folyamat hogyan és mikor zajlik. Ez a tevékenység a Fejlesztő csapat kapacitásának általában nem több mint 10%-át köti le. </w:t>
+      </w:r>
+    </w:p>
+    <w:p>
+      <w:pPr>
+        <w:rPr>
+          <w:rFonts w:ascii="Arial" w:hAnsi="Arial" w:cs="Arial"/>
+          <w:sz w:val="24"/>
+          <w:szCs w:val="24"/>
+        </w:rPr>
+      </w:pPr>
+      <w:r>
+        <w:rPr>
+          <w:rFonts w:ascii="Arial" w:hAnsi="Arial" w:cs="Arial"/>
+          <w:sz w:val="24"/>
+          <w:szCs w:val="24"/>
+        </w:rPr>
+        <w:t>-</w:t>
+      </w:r>
+      <w:r>
+        <w:rPr>
+          <w:rFonts w:ascii="Arial" w:hAnsi="Arial" w:cs="Arial"/>
+          <w:sz w:val="24"/>
+          <w:szCs w:val="24"/>
+        </w:rPr>
+        <w:t xml:space="preserve">Mindamellett a Termék Backlog elemeit bármikor frissítheti a Terméktulajdonos, vagy azok frissíthetők a Terméktulajdonos döntése alapján. </w:t>
+      </w:r>
+    </w:p>
+    <w:p>
+      <w:pPr>
+        <w:rPr>
+          <w:rFonts w:ascii="Arial" w:hAnsi="Arial" w:cs="Arial"/>
+          <w:sz w:val="24"/>
+          <w:szCs w:val="24"/>
+        </w:rPr>
+      </w:pPr>
+      <w:r>
+        <w:rPr>
+          <w:rFonts w:ascii="Arial" w:hAnsi="Arial" w:cs="Arial"/>
+          <w:sz w:val="24"/>
+          <w:szCs w:val="24"/>
+        </w:rPr>
+        <w:lastRenderedPageBreak/>
+        <w:t>-</w:t>
+      </w:r>
+      <w:r>
+        <w:rPr>
+          <w:rFonts w:ascii="Arial" w:hAnsi="Arial" w:cs="Arial"/>
+          <w:sz w:val="24"/>
+          <w:szCs w:val="24"/>
+        </w:rPr>
+        <w:t xml:space="preserve">A sorban előbb álló tételek világosabbak és részletesebben kifejtettek, mint a hátrébb állók. </w:t>
+      </w:r>
+    </w:p>
+    <w:p>
+      <w:pPr>
+        <w:rPr>
+          <w:rFonts w:ascii="Arial" w:hAnsi="Arial" w:cs="Arial"/>
+          <w:sz w:val="24"/>
+          <w:szCs w:val="24"/>
+        </w:rPr>
+      </w:pPr>
+      <w:r>
+        <w:rPr>
+          <w:rFonts w:ascii="Arial" w:hAnsi="Arial" w:cs="Arial"/>
+          <w:sz w:val="24"/>
+          <w:szCs w:val="24"/>
+        </w:rPr>
+        <w:t>-</w:t>
+      </w:r>
+      <w:r>
+        <w:rPr>
+          <w:rFonts w:ascii="Arial" w:hAnsi="Arial" w:cs="Arial"/>
+          <w:sz w:val="24"/>
+          <w:szCs w:val="24"/>
+        </w:rPr>
+        <w:t xml:space="preserve">A nagyobb fokú tisztázottságnak és részletezésnek köszönhetően pontosabb becslések készíthetők; minél hátrébb van a sorban egy tétel, annál kevesebb részlet ismert azzal kapcsolatban. </w:t>
+      </w:r>
+    </w:p>
+    <w:p>
+      <w:pPr>
+        <w:rPr>
+          <w:rFonts w:ascii="Arial" w:hAnsi="Arial" w:cs="Arial"/>
+          <w:sz w:val="24"/>
+          <w:szCs w:val="24"/>
+        </w:rPr>
+      </w:pPr>
+      <w:r>
+        <w:rPr>
+          <w:rFonts w:ascii="Arial" w:hAnsi="Arial" w:cs="Arial"/>
+          <w:sz w:val="24"/>
+          <w:szCs w:val="24"/>
+        </w:rPr>
+        <w:t>-</w:t>
+      </w:r>
+      <w:r>
+        <w:rPr>
+          <w:rFonts w:ascii="Arial" w:hAnsi="Arial" w:cs="Arial"/>
+          <w:sz w:val="24"/>
+          <w:szCs w:val="24"/>
+        </w:rPr>
+        <w:t xml:space="preserve">Azok a Termék Backlog tételek, amelyekkel a Fejlesztőcsapat a soron következő Sprintben foglalkozni fog, kellően részletezettek ahhoz, hogy bármelyiket „Kész” állapotba lehessen hozni a következő Sprint időtartama alatt. </w:t>
+      </w:r>
+    </w:p>
+    <w:p>
+      <w:pPr>
+        <w:rPr>
+          <w:rFonts w:ascii="Arial" w:hAnsi="Arial" w:cs="Arial"/>
+          <w:sz w:val="24"/>
+          <w:szCs w:val="24"/>
+        </w:rPr>
+      </w:pPr>
+    </w:p>
+    <w:p>
+      <w:pPr>
+        <w:rPr>
+          <w:rFonts w:ascii="Arial" w:hAnsi="Arial" w:cs="Arial"/>
+          <w:b/>
+          <w:sz w:val="24"/>
+          <w:szCs w:val="24"/>
+        </w:rPr>
+      </w:pPr>
+      <w:r>
+        <w:rPr>
+          <w:rFonts w:ascii="Arial" w:hAnsi="Arial" w:cs="Arial"/>
+          <w:b/>
+          <w:sz w:val="24"/>
+          <w:szCs w:val="24"/>
+        </w:rPr>
+        <w:t>Sprint</w:t>
+      </w:r>
+      <w:r>
+        <w:rPr>
+          <w:rFonts w:ascii="Arial" w:hAnsi="Arial" w:cs="Arial"/>
+          <w:b/>
+          <w:sz w:val="24"/>
+          <w:szCs w:val="24"/>
+        </w:rPr>
+        <w:t xml:space="preserve"> Backlog</w:t>
+      </w:r>
+      <w:r>
+        <w:rPr>
+          <w:rFonts w:ascii="Arial" w:hAnsi="Arial" w:cs="Arial"/>
+          <w:b/>
+          <w:sz w:val="24"/>
+          <w:szCs w:val="24"/>
+        </w:rPr>
+        <w:t>:</w:t>
+      </w:r>
+    </w:p>
+    <w:p>
+      <w:pPr>
+        <w:rPr>
+          <w:rFonts w:ascii="Arial" w:hAnsi="Arial" w:cs="Arial"/>
+          <w:sz w:val="24"/>
+          <w:szCs w:val="24"/>
+        </w:rPr>
+      </w:pPr>
+      <w:r>
+        <w:rPr>
+          <w:rFonts w:ascii="Arial" w:hAnsi="Arial" w:cs="Arial"/>
+          <w:sz w:val="24"/>
+          <w:szCs w:val="24"/>
+        </w:rPr>
+        <w:t>-</w:t>
+      </w:r>
+      <w:r>
+        <w:rPr>
+          <w:rFonts w:ascii="Arial" w:hAnsi="Arial" w:cs="Arial"/>
+          <w:sz w:val="24"/>
+          <w:szCs w:val="24"/>
+        </w:rPr>
+        <w:t>A Sprint Backlog a Termék Backlog elemeinek egy, a Sprintre kiválasztott halmazát</w:t>
+      </w:r>
+      <w:r>
+        <w:rPr>
+          <w:rFonts w:ascii="Arial" w:hAnsi="Arial" w:cs="Arial"/>
+          <w:sz w:val="24"/>
+          <w:szCs w:val="24"/>
+        </w:rPr>
+        <w:t>,</w:t>
+      </w:r>
+      <w:r>
+        <w:rPr>
+          <w:rFonts w:ascii="Arial" w:hAnsi="Arial" w:cs="Arial"/>
+          <w:sz w:val="24"/>
+          <w:szCs w:val="24"/>
+        </w:rPr>
+        <w:t xml:space="preserve"> és a Sprint Cél megvalósítására vonatkozó tervet tartalmaz. </w:t>
+      </w:r>
+    </w:p>
+    <w:p>
+      <w:pPr>
+        <w:rPr>
+          <w:rFonts w:ascii="Arial" w:hAnsi="Arial" w:cs="Arial"/>
+          <w:sz w:val="24"/>
+          <w:szCs w:val="24"/>
+        </w:rPr>
+      </w:pPr>
+      <w:r>
+        <w:rPr>
+          <w:rFonts w:ascii="Arial" w:hAnsi="Arial" w:cs="Arial"/>
+          <w:sz w:val="24"/>
+          <w:szCs w:val="24"/>
+        </w:rPr>
+        <w:t>-</w:t>
+      </w:r>
+      <w:r>
+        <w:rPr>
+          <w:rFonts w:ascii="Arial" w:hAnsi="Arial" w:cs="Arial"/>
+          <w:sz w:val="24"/>
+          <w:szCs w:val="24"/>
+        </w:rPr>
+        <w:t xml:space="preserve">A Sprint Backlog mindazt a munkát láthatóvá teszi, melyet a Fejlesztőcsapat szükségesnek vél elvégezni a Sprint Cél teljesítéséhez. </w:t>
+      </w:r>
+    </w:p>
+    <w:p>
+      <w:pPr>
+        <w:rPr>
+          <w:rFonts w:ascii="Arial" w:hAnsi="Arial" w:cs="Arial"/>
+          <w:sz w:val="24"/>
+          <w:szCs w:val="24"/>
+        </w:rPr>
+      </w:pPr>
+      <w:r>
+        <w:rPr>
+          <w:rFonts w:ascii="Arial" w:hAnsi="Arial" w:cs="Arial"/>
+          <w:sz w:val="24"/>
+          <w:szCs w:val="24"/>
+        </w:rPr>
+        <w:t>-</w:t>
+      </w:r>
+      <w:r>
+        <w:rPr>
+          <w:rFonts w:ascii="Arial" w:hAnsi="Arial" w:cs="Arial"/>
+          <w:sz w:val="24"/>
+          <w:szCs w:val="24"/>
+        </w:rPr>
+        <w:t xml:space="preserve">A Sprint Backlog egy olyan terv, ami elég részletes ahhoz, hogy a haladásban bekövetkezett változások a Napi Scrum során érthetőek legyenek. </w:t>
+      </w:r>
+    </w:p>
+    <w:p>
+      <w:pPr>
+        <w:rPr>
+          <w:rFonts w:ascii="Arial" w:hAnsi="Arial" w:cs="Arial"/>
+          <w:sz w:val="24"/>
+          <w:szCs w:val="24"/>
+        </w:rPr>
+      </w:pPr>
+      <w:r>
+        <w:rPr>
+          <w:rFonts w:ascii="Arial" w:hAnsi="Arial" w:cs="Arial"/>
+          <w:sz w:val="24"/>
+          <w:szCs w:val="24"/>
+        </w:rPr>
+        <w:t>-</w:t>
+      </w:r>
+      <w:r>
+        <w:rPr>
+          <w:rFonts w:ascii="Arial" w:hAnsi="Arial" w:cs="Arial"/>
+          <w:sz w:val="24"/>
+          <w:szCs w:val="24"/>
+        </w:rPr>
+        <w:t xml:space="preserve">A Fejlesztőcsapat a Sprint során folyamatosan módosítja a Sprint Backlogot, mely egyre tisztábbá, világosabbá válik a Sprint során. </w:t>
+      </w:r>
+    </w:p>
+    <w:p>
+      <w:pPr>
+        <w:rPr>
+          <w:rFonts w:ascii="Arial" w:hAnsi="Arial" w:cs="Arial"/>
+          <w:sz w:val="24"/>
+          <w:szCs w:val="24"/>
+        </w:rPr>
+      </w:pPr>
+      <w:r>
+        <w:rPr>
+          <w:rFonts w:ascii="Arial" w:hAnsi="Arial" w:cs="Arial"/>
+          <w:sz w:val="24"/>
+          <w:szCs w:val="24"/>
+        </w:rPr>
+        <w:t>-</w:t>
+      </w:r>
+      <w:r>
+        <w:rPr>
+          <w:rFonts w:ascii="Arial" w:hAnsi="Arial" w:cs="Arial"/>
+          <w:sz w:val="24"/>
+          <w:szCs w:val="24"/>
+        </w:rPr>
+        <w:t xml:space="preserve">Ez úgy valósul meg, hogy amikor a Fejlesztőcsapat dolgozik a terv megvalósításán, egyre több ismeretet gyűjt össze a Sprint Cél eléréséhez szükséges munkáról. </w:t>
+      </w:r>
+    </w:p>
+    <w:p>
+      <w:pPr>
+        <w:rPr>
+          <w:rFonts w:ascii="Arial" w:hAnsi="Arial" w:cs="Arial"/>
+          <w:sz w:val="24"/>
+          <w:szCs w:val="24"/>
+        </w:rPr>
+      </w:pPr>
+      <w:r>
+        <w:rPr>
+          <w:rFonts w:ascii="Arial" w:hAnsi="Arial" w:cs="Arial"/>
+          <w:sz w:val="24"/>
+          <w:szCs w:val="24"/>
+        </w:rPr>
+        <w:t>-</w:t>
+      </w:r>
+      <w:r>
+        <w:rPr>
+          <w:rFonts w:ascii="Arial" w:hAnsi="Arial" w:cs="Arial"/>
+          <w:sz w:val="24"/>
+          <w:szCs w:val="24"/>
+        </w:rPr>
+        <w:t xml:space="preserve">Amikor új feladat végrehajtása válik szükségessé, a Fejlesztőcsapat felveszi azt a Sprint Backlogba. </w:t>
+      </w:r>
+    </w:p>
+    <w:p>
+      <w:pPr>
+        <w:rPr>
+          <w:rFonts w:ascii="Arial" w:hAnsi="Arial" w:cs="Arial"/>
+          <w:sz w:val="24"/>
+          <w:szCs w:val="24"/>
+        </w:rPr>
+      </w:pPr>
+      <w:r>
+        <w:rPr>
+          <w:rFonts w:ascii="Arial" w:hAnsi="Arial" w:cs="Arial"/>
+          <w:sz w:val="24"/>
+          <w:szCs w:val="24"/>
+        </w:rPr>
+        <w:t>-</w:t>
+      </w:r>
+      <w:r>
+        <w:rPr>
+          <w:rFonts w:ascii="Arial" w:hAnsi="Arial" w:cs="Arial"/>
+          <w:sz w:val="24"/>
+          <w:szCs w:val="24"/>
+        </w:rPr>
+        <w:t xml:space="preserve">Ahogy haladnak a munkával, a becsült hátralévő ráfordítást folyamatosan frissítik. </w:t>
+      </w:r>
+    </w:p>
+    <w:p>
+      <w:pPr>
+        <w:rPr>
+          <w:rFonts w:ascii="Arial" w:hAnsi="Arial" w:cs="Arial"/>
+          <w:sz w:val="24"/>
+          <w:szCs w:val="24"/>
+        </w:rPr>
+      </w:pPr>
+      <w:r>
+        <w:rPr>
+          <w:rFonts w:ascii="Arial" w:hAnsi="Arial" w:cs="Arial"/>
+          <w:sz w:val="24"/>
+          <w:szCs w:val="24"/>
+        </w:rPr>
+        <w:t>-</w:t>
+      </w:r>
+      <w:r>
+        <w:rPr>
+          <w:rFonts w:ascii="Arial" w:hAnsi="Arial" w:cs="Arial"/>
+          <w:sz w:val="24"/>
+          <w:szCs w:val="24"/>
+        </w:rPr>
+        <w:t xml:space="preserve">Amennyiben a terv egyes elemeit szükségtelennek tartják, eltávolítják azokat. </w:t>
+      </w:r>
+    </w:p>
+    <w:p>
+      <w:pPr>
+        <w:rPr>
+          <w:rFonts w:ascii="Arial" w:hAnsi="Arial" w:cs="Arial"/>
+          <w:sz w:val="24"/>
+          <w:szCs w:val="24"/>
+        </w:rPr>
+      </w:pPr>
+      <w:r>
+        <w:rPr>
+          <w:rFonts w:ascii="Arial" w:hAnsi="Arial" w:cs="Arial"/>
+          <w:sz w:val="24"/>
+          <w:szCs w:val="24"/>
+        </w:rPr>
+        <w:t>-</w:t>
+      </w:r>
+      <w:r>
+        <w:rPr>
+          <w:rFonts w:ascii="Arial" w:hAnsi="Arial" w:cs="Arial"/>
+          <w:sz w:val="24"/>
+          <w:szCs w:val="24"/>
+        </w:rPr>
+        <w:t xml:space="preserve">A Sprint alatt kizárólag a Fejlesztőcsapat változtathat a Sprint Backlogon. </w:t>
+      </w:r>
+    </w:p>
+    <w:p>
+      <w:pPr>
+        <w:rPr>
+          <w:rFonts w:ascii="Arial" w:hAnsi="Arial" w:cs="Arial"/>
+          <w:b/>
+          <w:sz w:val="24"/>
+          <w:szCs w:val="24"/>
+        </w:rPr>
+      </w:pPr>
+      <w:r>
+        <w:rPr>
+          <w:rFonts w:ascii="Arial" w:hAnsi="Arial" w:cs="Arial"/>
+          <w:sz w:val="24"/>
+          <w:szCs w:val="24"/>
+        </w:rPr>
+        <w:t>-</w:t>
+      </w:r>
+      <w:r>
+        <w:rPr>
+          <w:rFonts w:ascii="Arial" w:hAnsi="Arial" w:cs="Arial"/>
+          <w:sz w:val="24"/>
+          <w:szCs w:val="24"/>
+        </w:rPr>
+        <w:t>A Sprint Backlog egy nyilvános, elérhető, valós idejű képe annak a munkának, amit a Fejlesztőcsapat a Sprint során el kíván végezni, és csak és kizárólag a Fejlesztőcsapaté.</w:t>
+      </w:r>
+    </w:p>
+    <w:p>
+      <w:pPr>
+        <w:rPr>
+          <w:rFonts w:ascii="Arial" w:hAnsi="Arial" w:cs="Arial"/>
+          <w:sz w:val="24"/>
+          <w:szCs w:val="24"/>
+        </w:rPr>
+      </w:pPr>
+    </w:p>
+    <w:p>
+      <w:pPr>
+        <w:rPr>
+          <w:rFonts w:ascii="Arial" w:hAnsi="Arial" w:cs="Arial"/>
           <w:sz w:val="24"/>
           <w:szCs w:val="24"/>
         </w:rPr>
@@ -2840,6 +4310,41 @@
       <w:pPr>
         <w:rPr>
           <w:rFonts w:ascii="Arial" w:hAnsi="Arial" w:cs="Arial"/>
+          <w:bCs/>
+          <w:iCs/>
+          <w:sz w:val="24"/>
+          <w:szCs w:val="24"/>
+        </w:rPr>
+      </w:pPr>
+      <w:r>
+        <w:rPr>
+          <w:rFonts w:ascii="Arial" w:hAnsi="Arial" w:cs="Arial"/>
+          <w:sz w:val="24"/>
+          <w:szCs w:val="24"/>
+        </w:rPr>
+        <w:t>Amikor egy Termék Backlog tételt</w:t>
+      </w:r>
+      <w:r>
+        <w:rPr>
+          <w:rFonts w:ascii="Arial" w:hAnsi="Arial" w:cs="Arial"/>
+          <w:sz w:val="24"/>
+          <w:szCs w:val="24"/>
+        </w:rPr>
+        <w:t xml:space="preserve"> </w:t>
+      </w:r>
+      <w:r>
+        <w:rPr>
+          <w:rFonts w:ascii="Arial" w:hAnsi="Arial" w:cs="Arial"/>
+          <w:sz w:val="24"/>
+          <w:szCs w:val="24"/>
+        </w:rPr>
+        <w:t>Késznek nyilvánítanak, mindenkinek pontosan kell tudnia, hogy a “Kész” definíció mit is jelent. Bár ez Scrum Csapatonként jelentősen eltérhet, az áttekinthetőség biztosítása érdekében a csapattagoknak közös, egyértelmű értelmezéssel kell rendelkezniük arról, mikor tekintenek egy munkát késznek. Ez a “Kész definíciója” a Scrum Csapat számára, és ezt használják annak megállapítására, hogy a termék Inkrementummal való munka mikor fejeződik be.</w:t>
+      </w:r>
+    </w:p>
+    <w:p>
+      <w:pPr>
+        <w:rPr>
+          <w:rFonts w:ascii="Arial" w:hAnsi="Arial" w:cs="Arial"/>
           <w:sz w:val="24"/>
           <w:szCs w:val="24"/>
         </w:rPr>
@@ -2954,25 +4459,7 @@
           <w:sz w:val="24"/>
           <w:szCs w:val="24"/>
         </w:rPr>
-        <w:t xml:space="preserve">A módszer azon alapul, hogy minden szükséges munkát előre meghatározunk, majd a projekt </w:t>
-      </w:r>
-      <w:proofErr w:type="spellStart"/>
-      <w:r>
-        <w:rPr>
-          <w:rFonts w:ascii="Arial" w:hAnsi="Arial" w:cs="Arial"/>
-          <w:sz w:val="24"/>
-          <w:szCs w:val="24"/>
-        </w:rPr>
-        <w:t>előrehaladtával</w:t>
-      </w:r>
-      <w:proofErr w:type="spellEnd"/>
-      <w:r>
-        <w:rPr>
-          <w:rFonts w:ascii="Arial" w:hAnsi="Arial" w:cs="Arial"/>
-          <w:sz w:val="24"/>
-          <w:szCs w:val="24"/>
-        </w:rPr>
-        <w:t xml:space="preserve"> haladunk előre. </w:t>
+        <w:t xml:space="preserve">A módszer azon alapul, hogy minden szükséges munkát előre meghatározunk, majd a projekt előrehaladtával haladunk előre. </w:t>
       </w:r>
     </w:p>
     <w:p>
@@ -3144,7 +4631,6 @@
           <w:sz w:val="24"/>
           <w:szCs w:val="24"/>
         </w:rPr>
-        <w:lastRenderedPageBreak/>
         <w:t>-Kulimák Máté:</w:t>
       </w:r>
     </w:p>
@@ -3188,78 +4674,42 @@
           <w:sz w:val="24"/>
           <w:szCs w:val="24"/>
         </w:rPr>
-        <w:t xml:space="preserve">-- Scrum </w:t>
-      </w:r>
-      <w:proofErr w:type="spellStart"/>
-      <w:r>
-        <w:rPr>
-          <w:rFonts w:ascii="Arial" w:hAnsi="Arial" w:cs="Arial"/>
-          <w:sz w:val="24"/>
-          <w:szCs w:val="24"/>
-        </w:rPr>
-        <w:t>quiz</w:t>
-      </w:r>
-      <w:proofErr w:type="spellEnd"/>
-      <w:r>
-        <w:rPr>
-          <w:rFonts w:ascii="Arial" w:hAnsi="Arial" w:cs="Arial"/>
-          <w:sz w:val="24"/>
-          <w:szCs w:val="24"/>
-        </w:rPr>
-        <w:t xml:space="preserve"> oldal szöveg --</w:t>
-      </w:r>
-    </w:p>
-    <w:p>
-      <w:pPr>
-        <w:rPr>
-          <w:rFonts w:ascii="Arial" w:hAnsi="Arial" w:cs="Arial"/>
-          <w:sz w:val="24"/>
-          <w:szCs w:val="24"/>
-        </w:rPr>
-      </w:pPr>
-    </w:p>
-    <w:p>
-      <w:pPr>
-        <w:rPr>
-          <w:rFonts w:ascii="Arial" w:hAnsi="Arial" w:cs="Arial"/>
-          <w:sz w:val="24"/>
-          <w:szCs w:val="24"/>
-        </w:rPr>
-      </w:pPr>
-    </w:p>
-    <w:p>
-      <w:pPr>
-        <w:rPr>
-          <w:rFonts w:ascii="Arial" w:hAnsi="Arial" w:cs="Arial"/>
-          <w:sz w:val="24"/>
-          <w:szCs w:val="24"/>
-        </w:rPr>
-      </w:pPr>
-      <w:r>
-        <w:rPr>
-          <w:rFonts w:ascii="Arial" w:hAnsi="Arial" w:cs="Arial"/>
-          <w:sz w:val="24"/>
-          <w:szCs w:val="24"/>
-        </w:rPr>
-        <w:t xml:space="preserve">-- Vízesés </w:t>
-      </w:r>
-      <w:proofErr w:type="spellStart"/>
-      <w:r>
-        <w:rPr>
-          <w:rFonts w:ascii="Arial" w:hAnsi="Arial" w:cs="Arial"/>
-          <w:sz w:val="24"/>
-          <w:szCs w:val="24"/>
-        </w:rPr>
-        <w:t>quiz</w:t>
-      </w:r>
-      <w:proofErr w:type="spellEnd"/>
-      <w:r>
-        <w:rPr>
-          <w:rFonts w:ascii="Arial" w:hAnsi="Arial" w:cs="Arial"/>
-          <w:sz w:val="24"/>
-          <w:szCs w:val="24"/>
-        </w:rPr>
-        <w:t xml:space="preserve"> oldal szöveg --</w:t>
+        <w:t>-- Scrum quiz oldal szöveg --</w:t>
+      </w:r>
+    </w:p>
+    <w:p>
+      <w:pPr>
+        <w:rPr>
+          <w:rFonts w:ascii="Arial" w:hAnsi="Arial" w:cs="Arial"/>
+          <w:sz w:val="24"/>
+          <w:szCs w:val="24"/>
+        </w:rPr>
+      </w:pPr>
+    </w:p>
+    <w:p>
+      <w:pPr>
+        <w:rPr>
+          <w:rFonts w:ascii="Arial" w:hAnsi="Arial" w:cs="Arial"/>
+          <w:sz w:val="24"/>
+          <w:szCs w:val="24"/>
+        </w:rPr>
+      </w:pPr>
+    </w:p>
+    <w:p>
+      <w:pPr>
+        <w:rPr>
+          <w:rFonts w:ascii="Arial" w:hAnsi="Arial" w:cs="Arial"/>
+          <w:sz w:val="24"/>
+          <w:szCs w:val="24"/>
+        </w:rPr>
+      </w:pPr>
+      <w:r>
+        <w:rPr>
+          <w:rFonts w:ascii="Arial" w:hAnsi="Arial" w:cs="Arial"/>
+          <w:sz w:val="24"/>
+          <w:szCs w:val="24"/>
+        </w:rPr>
+        <w:t>-- Vízesés quiz oldal szöveg --</w:t>
       </w:r>
     </w:p>
     <w:sectPr>
@@ -3273,7 +4723,7 @@
 </file>
 
 <file path=word/numbering.xml><?xml version="1.0" encoding="utf-8"?>
-<w:numbering xmlns:wpc="http://schemas.microsoft.com/office/word/2010/wordprocessingCanvas" xmlns:cx="http://schemas.microsoft.com/office/drawing/2014/chartex" xmlns:cx1="http://schemas.microsoft.com/office/drawing/2015/9/8/chartex" xmlns:mc="http://schemas.openxmlformats.org/markup-compatibility/2006" xmlns:o="urn:schemas-microsoft-com:office:office" xmlns:r="http://schemas.openxmlformats.org/officeDocument/2006/relationships" xmlns:m="http://schemas.openxmlformats.org/officeDocument/2006/math" xmlns:v="urn:schemas-microsoft-com:vml" xmlns:wp14="http://schemas.microsoft.com/office/word/2010/wordprocessingDrawing" xmlns:wp="http://schemas.openxmlformats.org/drawingml/2006/wordprocessingDrawing" xmlns:w10="urn:schemas-microsoft-com:office:word" xmlns:w="http://schemas.openxmlformats.org/wordprocessingml/2006/main" xmlns:w14="http://schemas.microsoft.com/office/word/2010/wordml" xmlns:w15="http://schemas.microsoft.com/office/word/2012/wordml" xmlns:w16se="http://schemas.microsoft.com/office/word/2015/wordml/symex" xmlns:wpg="http://schemas.microsoft.com/office/word/2010/wordprocessingGroup" xmlns:wpi="http://schemas.microsoft.com/office/word/2010/wordprocessingInk" xmlns:wne="http://schemas.microsoft.com/office/word/2006/wordml" xmlns:wps="http://schemas.microsoft.com/office/word/2010/wordprocessingShape" mc:Ignorable="w14 w15 w16se wp14">
+<w:numbering xmlns:wpc="http://schemas.microsoft.com/office/word/2010/wordprocessingCanvas" xmlns:cx="http://schemas.microsoft.com/office/drawing/2014/chartex" xmlns:cx1="http://schemas.microsoft.com/office/drawing/2015/9/8/chartex" xmlns:cx2="http://schemas.microsoft.com/office/drawing/2015/10/21/chartex" xmlns:cx3="http://schemas.microsoft.com/office/drawing/2016/5/9/chartex" xmlns:cx4="http://schemas.microsoft.com/office/drawing/2016/5/10/chartex" xmlns:cx5="http://schemas.microsoft.com/office/drawing/2016/5/11/chartex" xmlns:cx6="http://schemas.microsoft.com/office/drawing/2016/5/12/chartex" xmlns:cx7="http://schemas.microsoft.com/office/drawing/2016/5/13/chartex" xmlns:cx8="http://schemas.microsoft.com/office/drawing/2016/5/14/chartex" xmlns:mc="http://schemas.openxmlformats.org/markup-compatibility/2006" xmlns:aink="http://schemas.microsoft.com/office/drawing/2016/ink" xmlns:am3d="http://schemas.microsoft.com/office/drawing/2017/model3d" xmlns:o="urn:schemas-microsoft-com:office:office" xmlns:oel="http://schemas.microsoft.com/office/2019/extlst" xmlns:r="http://schemas.openxmlformats.org/officeDocument/2006/relationships" xmlns:m="http://schemas.openxmlformats.org/officeDocument/2006/math" xmlns:v="urn:schemas-microsoft-com:vml" xmlns:wp14="http://schemas.microsoft.com/office/word/2010/wordprocessingDrawing" xmlns:wp="http://schemas.openxmlformats.org/drawingml/2006/wordprocessingDrawing" xmlns:w10="urn:schemas-microsoft-com:office:word" xmlns:w="http://schemas.openxmlformats.org/wordprocessingml/2006/main" xmlns:w14="http://schemas.microsoft.com/office/word/2010/wordml" xmlns:w15="http://schemas.microsoft.com/office/word/2012/wordml" xmlns:w16cex="http://schemas.microsoft.com/office/word/2018/wordml/cex" xmlns:w16cid="http://schemas.microsoft.com/office/word/2016/wordml/cid" xmlns:w16="http://schemas.microsoft.com/office/word/2018/wordml" xmlns:w16du="http://schemas.microsoft.com/office/word/2023/wordml/word16du" xmlns:w16sdtdh="http://schemas.microsoft.com/office/word/2020/wordml/sdtdatahash" xmlns:w16se="http://schemas.microsoft.com/office/word/2015/wordml/symex" xmlns:wpg="http://schemas.microsoft.com/office/word/2010/wordprocessingGroup" xmlns:wpi="http://schemas.microsoft.com/office/word/2010/wordprocessingInk" xmlns:wne="http://schemas.microsoft.com/office/word/2006/wordml" xmlns:wps="http://schemas.microsoft.com/office/word/2010/wordprocessingShape" mc:Ignorable="w14 w15 w16se w16cid w16 w16cex w16sdtdh wp14">
   <w:abstractNum w:abstractNumId="0" w15:restartNumberingAfterBreak="0">
     <w:nsid w:val="04CE6FEC"/>
     <w:multiLevelType w:val="hybridMultilevel"/>
@@ -3388,6 +4838,119 @@
     </w:lvl>
   </w:abstractNum>
   <w:abstractNum w:abstractNumId="1" w15:restartNumberingAfterBreak="0">
+    <w:nsid w:val="06F22483"/>
+    <w:multiLevelType w:val="hybridMultilevel"/>
+    <w:tmpl w:val="D090A714"/>
+    <w:lvl w:ilvl="0" w:tplc="040E0001">
+      <w:start w:val="1"/>
+      <w:numFmt w:val="bullet"/>
+      <w:lvlText w:val=""/>
+      <w:lvlJc w:val="left"/>
+      <w:pPr>
+        <w:ind w:left="720" w:hanging="360"/>
+      </w:pPr>
+      <w:rPr>
+        <w:rFonts w:ascii="Symbol" w:hAnsi="Symbol" w:hint="default"/>
+      </w:rPr>
+    </w:lvl>
+    <w:lvl w:ilvl="1" w:tplc="040E0003" w:tentative="1">
+      <w:start w:val="1"/>
+      <w:numFmt w:val="bullet"/>
+      <w:lvlText w:val="o"/>
+      <w:lvlJc w:val="left"/>
+      <w:pPr>
+        <w:ind w:left="1440" w:hanging="360"/>
+      </w:pPr>
+      <w:rPr>
+        <w:rFonts w:ascii="Courier New" w:hAnsi="Courier New" w:cs="Courier New" w:hint="default"/>
+      </w:rPr>
+    </w:lvl>
+    <w:lvl w:ilvl="2" w:tplc="040E0005" w:tentative="1">
+      <w:start w:val="1"/>
+      <w:numFmt w:val="bullet"/>
+      <w:lvlText w:val=""/>
+      <w:lvlJc w:val="left"/>
+      <w:pPr>
+        <w:ind w:left="2160" w:hanging="360"/>
+      </w:pPr>
+      <w:rPr>
+        <w:rFonts w:ascii="Wingdings" w:hAnsi="Wingdings" w:hint="default"/>
+      </w:rPr>
+    </w:lvl>
+    <w:lvl w:ilvl="3" w:tplc="040E0001" w:tentative="1">
+      <w:start w:val="1"/>
+      <w:numFmt w:val="bullet"/>
+      <w:lvlText w:val=""/>
+      <w:lvlJc w:val="left"/>
+      <w:pPr>
+        <w:ind w:left="2880" w:hanging="360"/>
+      </w:pPr>
+      <w:rPr>
+        <w:rFonts w:ascii="Symbol" w:hAnsi="Symbol" w:hint="default"/>
+      </w:rPr>
+    </w:lvl>
+    <w:lvl w:ilvl="4" w:tplc="040E0003" w:tentative="1">
+      <w:start w:val="1"/>
+      <w:numFmt w:val="bullet"/>
+      <w:lvlText w:val="o"/>
+      <w:lvlJc w:val="left"/>
+      <w:pPr>
+        <w:ind w:left="3600" w:hanging="360"/>
+      </w:pPr>
+      <w:rPr>
+        <w:rFonts w:ascii="Courier New" w:hAnsi="Courier New" w:cs="Courier New" w:hint="default"/>
+      </w:rPr>
+    </w:lvl>
+    <w:lvl w:ilvl="5" w:tplc="040E0005" w:tentative="1">
+      <w:start w:val="1"/>
+      <w:numFmt w:val="bullet"/>
+      <w:lvlText w:val=""/>
+      <w:lvlJc w:val="left"/>
+      <w:pPr>
+        <w:ind w:left="4320" w:hanging="360"/>
+      </w:pPr>
+      <w:rPr>
+        <w:rFonts w:ascii="Wingdings" w:hAnsi="Wingdings" w:hint="default"/>
+      </w:rPr>
+    </w:lvl>
+    <w:lvl w:ilvl="6" w:tplc="040E0001" w:tentative="1">
+      <w:start w:val="1"/>
+      <w:numFmt w:val="bullet"/>
+      <w:lvlText w:val=""/>
+      <w:lvlJc w:val="left"/>
+      <w:pPr>
+        <w:ind w:left="5040" w:hanging="360"/>
+      </w:pPr>
+      <w:rPr>
+        <w:rFonts w:ascii="Symbol" w:hAnsi="Symbol" w:hint="default"/>
+      </w:rPr>
+    </w:lvl>
+    <w:lvl w:ilvl="7" w:tplc="040E0003" w:tentative="1">
+      <w:start w:val="1"/>
+      <w:numFmt w:val="bullet"/>
+      <w:lvlText w:val="o"/>
+      <w:lvlJc w:val="left"/>
+      <w:pPr>
+        <w:ind w:left="5760" w:hanging="360"/>
+      </w:pPr>
+      <w:rPr>
+        <w:rFonts w:ascii="Courier New" w:hAnsi="Courier New" w:cs="Courier New" w:hint="default"/>
+      </w:rPr>
+    </w:lvl>
+    <w:lvl w:ilvl="8" w:tplc="040E0005" w:tentative="1">
+      <w:start w:val="1"/>
+      <w:numFmt w:val="bullet"/>
+      <w:lvlText w:val=""/>
+      <w:lvlJc w:val="left"/>
+      <w:pPr>
+        <w:ind w:left="6480" w:hanging="360"/>
+      </w:pPr>
+      <w:rPr>
+        <w:rFonts w:ascii="Wingdings" w:hAnsi="Wingdings" w:hint="default"/>
+      </w:rPr>
+    </w:lvl>
+  </w:abstractNum>
+  <w:abstractNum w:abstractNumId="2" w15:restartNumberingAfterBreak="0">
     <w:nsid w:val="18B1700D"/>
     <w:multiLevelType w:val="hybridMultilevel"/>
     <w:tmpl w:val="F9F84C7E"/>
@@ -3500,7 +5063,7 @@
       </w:rPr>
     </w:lvl>
   </w:abstractNum>
-  <w:abstractNum w:abstractNumId="2" w15:restartNumberingAfterBreak="0">
+  <w:abstractNum w:abstractNumId="3" w15:restartNumberingAfterBreak="0">
     <w:nsid w:val="204412A8"/>
     <w:multiLevelType w:val="hybridMultilevel"/>
     <w:tmpl w:val="B7F6C67A"/>
@@ -3613,7 +5176,7 @@
       </w:rPr>
     </w:lvl>
   </w:abstractNum>
-  <w:abstractNum w:abstractNumId="3" w15:restartNumberingAfterBreak="0">
+  <w:abstractNum w:abstractNumId="4" w15:restartNumberingAfterBreak="0">
     <w:nsid w:val="34B24459"/>
     <w:multiLevelType w:val="hybridMultilevel"/>
     <w:tmpl w:val="80CA2D0C"/>
@@ -3726,7 +5289,7 @@
       </w:rPr>
     </w:lvl>
   </w:abstractNum>
-  <w:abstractNum w:abstractNumId="4" w15:restartNumberingAfterBreak="0">
+  <w:abstractNum w:abstractNumId="5" w15:restartNumberingAfterBreak="0">
     <w:nsid w:val="393E3B96"/>
     <w:multiLevelType w:val="hybridMultilevel"/>
     <w:tmpl w:val="406AAD82"/>
@@ -3839,7 +5402,7 @@
       </w:rPr>
     </w:lvl>
   </w:abstractNum>
-  <w:abstractNum w:abstractNumId="5" w15:restartNumberingAfterBreak="0">
+  <w:abstractNum w:abstractNumId="6" w15:restartNumberingAfterBreak="0">
     <w:nsid w:val="43177A27"/>
     <w:multiLevelType w:val="hybridMultilevel"/>
     <w:tmpl w:val="35686098"/>
@@ -3952,7 +5515,7 @@
       </w:rPr>
     </w:lvl>
   </w:abstractNum>
-  <w:abstractNum w:abstractNumId="6" w15:restartNumberingAfterBreak="0">
+  <w:abstractNum w:abstractNumId="7" w15:restartNumberingAfterBreak="0">
     <w:nsid w:val="51BF5E07"/>
     <w:multiLevelType w:val="hybridMultilevel"/>
     <w:tmpl w:val="F39C3AEA"/>
@@ -4065,7 +5628,7 @@
       </w:rPr>
     </w:lvl>
   </w:abstractNum>
-  <w:abstractNum w:abstractNumId="7" w15:restartNumberingAfterBreak="0">
+  <w:abstractNum w:abstractNumId="8" w15:restartNumberingAfterBreak="0">
     <w:nsid w:val="547E2345"/>
     <w:multiLevelType w:val="hybridMultilevel"/>
     <w:tmpl w:val="6FCE9A9A"/>
@@ -4178,7 +5741,7 @@
       </w:rPr>
     </w:lvl>
   </w:abstractNum>
-  <w:abstractNum w:abstractNumId="8" w15:restartNumberingAfterBreak="0">
+  <w:abstractNum w:abstractNumId="9" w15:restartNumberingAfterBreak="0">
     <w:nsid w:val="565C3FEB"/>
     <w:multiLevelType w:val="hybridMultilevel"/>
     <w:tmpl w:val="BAD02E0E"/>
@@ -4291,7 +5854,7 @@
       </w:rPr>
     </w:lvl>
   </w:abstractNum>
-  <w:abstractNum w:abstractNumId="9" w15:restartNumberingAfterBreak="0">
+  <w:abstractNum w:abstractNumId="10" w15:restartNumberingAfterBreak="0">
     <w:nsid w:val="5EC6163C"/>
     <w:multiLevelType w:val="hybridMultilevel"/>
     <w:tmpl w:val="48A6664C"/>
@@ -4404,7 +5967,7 @@
       </w:rPr>
     </w:lvl>
   </w:abstractNum>
-  <w:abstractNum w:abstractNumId="10" w15:restartNumberingAfterBreak="0">
+  <w:abstractNum w:abstractNumId="11" w15:restartNumberingAfterBreak="0">
     <w:nsid w:val="673D5210"/>
     <w:multiLevelType w:val="hybridMultilevel"/>
     <w:tmpl w:val="CFAEBBFA"/>
@@ -4517,7 +6080,7 @@
       </w:rPr>
     </w:lvl>
   </w:abstractNum>
-  <w:abstractNum w:abstractNumId="11" w15:restartNumberingAfterBreak="0">
+  <w:abstractNum w:abstractNumId="12" w15:restartNumberingAfterBreak="0">
     <w:nsid w:val="692623F6"/>
     <w:multiLevelType w:val="hybridMultilevel"/>
     <w:tmpl w:val="8216071E"/>
@@ -4630,7 +6193,7 @@
       </w:rPr>
     </w:lvl>
   </w:abstractNum>
-  <w:abstractNum w:abstractNumId="12" w15:restartNumberingAfterBreak="0">
+  <w:abstractNum w:abstractNumId="13" w15:restartNumberingAfterBreak="0">
     <w:nsid w:val="7D8B0D1F"/>
     <w:multiLevelType w:val="hybridMultilevel"/>
     <w:tmpl w:val="34085DF2"/>
@@ -4743,7 +6306,120 @@
       </w:rPr>
     </w:lvl>
   </w:abstractNum>
-  <w:abstractNum w:abstractNumId="13" w15:restartNumberingAfterBreak="0">
+  <w:abstractNum w:abstractNumId="14" w15:restartNumberingAfterBreak="0">
+    <w:nsid w:val="7F506680"/>
+    <w:multiLevelType w:val="hybridMultilevel"/>
+    <w:tmpl w:val="2B5826B0"/>
+    <w:lvl w:ilvl="0" w:tplc="040E0001">
+      <w:start w:val="1"/>
+      <w:numFmt w:val="bullet"/>
+      <w:lvlText w:val=""/>
+      <w:lvlJc w:val="left"/>
+      <w:pPr>
+        <w:ind w:left="720" w:hanging="360"/>
+      </w:pPr>
+      <w:rPr>
+        <w:rFonts w:ascii="Symbol" w:hAnsi="Symbol" w:hint="default"/>
+      </w:rPr>
+    </w:lvl>
+    <w:lvl w:ilvl="1" w:tplc="040E0003" w:tentative="1">
+      <w:start w:val="1"/>
+      <w:numFmt w:val="bullet"/>
+      <w:lvlText w:val="o"/>
+      <w:lvlJc w:val="left"/>
+      <w:pPr>
+        <w:ind w:left="1440" w:hanging="360"/>
+      </w:pPr>
+      <w:rPr>
+        <w:rFonts w:ascii="Courier New" w:hAnsi="Courier New" w:cs="Courier New" w:hint="default"/>
+      </w:rPr>
+    </w:lvl>
+    <w:lvl w:ilvl="2" w:tplc="040E0005" w:tentative="1">
+      <w:start w:val="1"/>
+      <w:numFmt w:val="bullet"/>
+      <w:lvlText w:val=""/>
+      <w:lvlJc w:val="left"/>
+      <w:pPr>
+        <w:ind w:left="2160" w:hanging="360"/>
+      </w:pPr>
+      <w:rPr>
+        <w:rFonts w:ascii="Wingdings" w:hAnsi="Wingdings" w:hint="default"/>
+      </w:rPr>
+    </w:lvl>
+    <w:lvl w:ilvl="3" w:tplc="040E0001" w:tentative="1">
+      <w:start w:val="1"/>
+      <w:numFmt w:val="bullet"/>
+      <w:lvlText w:val=""/>
+      <w:lvlJc w:val="left"/>
+      <w:pPr>
+        <w:ind w:left="2880" w:hanging="360"/>
+      </w:pPr>
+      <w:rPr>
+        <w:rFonts w:ascii="Symbol" w:hAnsi="Symbol" w:hint="default"/>
+      </w:rPr>
+    </w:lvl>
+    <w:lvl w:ilvl="4" w:tplc="040E0003" w:tentative="1">
+      <w:start w:val="1"/>
+      <w:numFmt w:val="bullet"/>
+      <w:lvlText w:val="o"/>
+      <w:lvlJc w:val="left"/>
+      <w:pPr>
+        <w:ind w:left="3600" w:hanging="360"/>
+      </w:pPr>
+      <w:rPr>
+        <w:rFonts w:ascii="Courier New" w:hAnsi="Courier New" w:cs="Courier New" w:hint="default"/>
+      </w:rPr>
+    </w:lvl>
+    <w:lvl w:ilvl="5" w:tplc="040E0005" w:tentative="1">
+      <w:start w:val="1"/>
+      <w:numFmt w:val="bullet"/>
+      <w:lvlText w:val=""/>
+      <w:lvlJc w:val="left"/>
+      <w:pPr>
+        <w:ind w:left="4320" w:hanging="360"/>
+      </w:pPr>
+      <w:rPr>
+        <w:rFonts w:ascii="Wingdings" w:hAnsi="Wingdings" w:hint="default"/>
+      </w:rPr>
+    </w:lvl>
+    <w:lvl w:ilvl="6" w:tplc="040E0001" w:tentative="1">
+      <w:start w:val="1"/>
+      <w:numFmt w:val="bullet"/>
+      <w:lvlText w:val=""/>
+      <w:lvlJc w:val="left"/>
+      <w:pPr>
+        <w:ind w:left="5040" w:hanging="360"/>
+      </w:pPr>
+      <w:rPr>
+        <w:rFonts w:ascii="Symbol" w:hAnsi="Symbol" w:hint="default"/>
+      </w:rPr>
+    </w:lvl>
+    <w:lvl w:ilvl="7" w:tplc="040E0003" w:tentative="1">
+      <w:start w:val="1"/>
+      <w:numFmt w:val="bullet"/>
+      <w:lvlText w:val="o"/>
+      <w:lvlJc w:val="left"/>
+      <w:pPr>
+        <w:ind w:left="5760" w:hanging="360"/>
+      </w:pPr>
+      <w:rPr>
+        <w:rFonts w:ascii="Courier New" w:hAnsi="Courier New" w:cs="Courier New" w:hint="default"/>
+      </w:rPr>
+    </w:lvl>
+    <w:lvl w:ilvl="8" w:tplc="040E0005" w:tentative="1">
+      <w:start w:val="1"/>
+      <w:numFmt w:val="bullet"/>
+      <w:lvlText w:val=""/>
+      <w:lvlJc w:val="left"/>
+      <w:pPr>
+        <w:ind w:left="6480" w:hanging="360"/>
+      </w:pPr>
+      <w:rPr>
+        <w:rFonts w:ascii="Wingdings" w:hAnsi="Wingdings" w:hint="default"/>
+      </w:rPr>
+    </w:lvl>
+  </w:abstractNum>
+  <w:abstractNum w:abstractNumId="15" w15:restartNumberingAfterBreak="0">
     <w:nsid w:val="7FA369E5"/>
     <w:multiLevelType w:val="hybridMultilevel"/>
     <w:tmpl w:val="7DAE0CBC"/>
@@ -4856,53 +6532,59 @@
       </w:rPr>
     </w:lvl>
   </w:abstractNum>
-  <w:num w:numId="1">
+  <w:num w:numId="1" w16cid:durableId="242376916">
+    <w:abstractNumId w:val="5"/>
+  </w:num>
+  <w:num w:numId="2" w16cid:durableId="1279489966">
+    <w:abstractNumId w:val="8"/>
+  </w:num>
+  <w:num w:numId="3" w16cid:durableId="1702703649">
+    <w:abstractNumId w:val="12"/>
+  </w:num>
+  <w:num w:numId="4" w16cid:durableId="2052875928">
+    <w:abstractNumId w:val="15"/>
+  </w:num>
+  <w:num w:numId="5" w16cid:durableId="1105417483">
+    <w:abstractNumId w:val="3"/>
+  </w:num>
+  <w:num w:numId="6" w16cid:durableId="1843886328">
+    <w:abstractNumId w:val="10"/>
+  </w:num>
+  <w:num w:numId="7" w16cid:durableId="1828981762">
     <w:abstractNumId w:val="4"/>
   </w:num>
-  <w:num w:numId="2">
+  <w:num w:numId="8" w16cid:durableId="1095130217">
+    <w:abstractNumId w:val="2"/>
+  </w:num>
+  <w:num w:numId="9" w16cid:durableId="1822380632">
+    <w:abstractNumId w:val="0"/>
+  </w:num>
+  <w:num w:numId="10" w16cid:durableId="718944701">
+    <w:abstractNumId w:val="6"/>
+  </w:num>
+  <w:num w:numId="11" w16cid:durableId="385960007">
+    <w:abstractNumId w:val="9"/>
+  </w:num>
+  <w:num w:numId="12" w16cid:durableId="1340040187">
+    <w:abstractNumId w:val="11"/>
+  </w:num>
+  <w:num w:numId="13" w16cid:durableId="1116365940">
+    <w:abstractNumId w:val="13"/>
+  </w:num>
+  <w:num w:numId="14" w16cid:durableId="1115754897">
     <w:abstractNumId w:val="7"/>
   </w:num>
-  <w:num w:numId="3">
-    <w:abstractNumId w:val="11"/>
+  <w:num w:numId="15" w16cid:durableId="1702591472">
+    <w:abstractNumId w:val="14"/>
   </w:num>
-  <w:num w:numId="4">
-    <w:abstractNumId w:val="13"/>
-  </w:num>
-  <w:num w:numId="5">
-    <w:abstractNumId w:val="2"/>
-  </w:num>
-  <w:num w:numId="6">
-    <w:abstractNumId w:val="9"/>
-  </w:num>
-  <w:num w:numId="7">
-    <w:abstractNumId w:val="3"/>
-  </w:num>
-  <w:num w:numId="8">
+  <w:num w:numId="16" w16cid:durableId="1661541574">
     <w:abstractNumId w:val="1"/>
-  </w:num>
-  <w:num w:numId="9">
-    <w:abstractNumId w:val="0"/>
-  </w:num>
-  <w:num w:numId="10">
-    <w:abstractNumId w:val="5"/>
-  </w:num>
-  <w:num w:numId="11">
-    <w:abstractNumId w:val="8"/>
-  </w:num>
-  <w:num w:numId="12">
-    <w:abstractNumId w:val="10"/>
-  </w:num>
-  <w:num w:numId="13">
-    <w:abstractNumId w:val="12"/>
-  </w:num>
-  <w:num w:numId="14">
-    <w:abstractNumId w:val="6"/>
   </w:num>
 </w:numbering>
 </file>
 
 <file path=word/styles.xml><?xml version="1.0" encoding="utf-8"?>
-<w:styles xmlns:mc="http://schemas.openxmlformats.org/markup-compatibility/2006" xmlns:r="http://schemas.openxmlformats.org/officeDocument/2006/relationships" xmlns:w="http://schemas.openxmlformats.org/wordprocessingml/2006/main" xmlns:w14="http://schemas.microsoft.com/office/word/2010/wordml" xmlns:w15="http://schemas.microsoft.com/office/word/2012/wordml" xmlns:w16se="http://schemas.microsoft.com/office/word/2015/wordml/symex" mc:Ignorable="w14 w15 w16se">
+<w:styles xmlns:mc="http://schemas.openxmlformats.org/markup-compatibility/2006" xmlns:r="http://schemas.openxmlformats.org/officeDocument/2006/relationships" xmlns:w="http://schemas.openxmlformats.org/wordprocessingml/2006/main" xmlns:w14="http://schemas.microsoft.com/office/word/2010/wordml" xmlns:w15="http://schemas.microsoft.com/office/word/2012/wordml" xmlns:w16cex="http://schemas.microsoft.com/office/word/2018/wordml/cex" xmlns:w16cid="http://schemas.microsoft.com/office/word/2016/wordml/cid" xmlns:w16="http://schemas.microsoft.com/office/word/2018/wordml" xmlns:w16sdtdh="http://schemas.microsoft.com/office/word/2020/wordml/sdtdatahash" xmlns:w16se="http://schemas.microsoft.com/office/word/2015/wordml/symex" mc:Ignorable="w14 w15 w16se w16cid w16 w16cex w16sdtdh">
   <w:docDefaults>
     <w:rPrDefault>
       <w:rPr>
@@ -4918,7 +6600,7 @@
       </w:pPr>
     </w:pPrDefault>
   </w:docDefaults>
-  <w:latentStyles w:defLockedState="0" w:defUIPriority="99" w:defSemiHidden="0" w:defUnhideWhenUsed="0" w:defQFormat="0" w:count="371">
+  <w:latentStyles w:defLockedState="0" w:defUIPriority="99" w:defSemiHidden="0" w:defUnhideWhenUsed="0" w:defQFormat="0" w:count="376">
     <w:lsdException w:name="Normal" w:uiPriority="0" w:qFormat="1"/>
     <w:lsdException w:name="heading 1" w:uiPriority="9" w:qFormat="1"/>
     <w:lsdException w:name="heading 2" w:semiHidden="1" w:uiPriority="9" w:unhideWhenUsed="1" w:qFormat="1"/>
@@ -5290,10 +6972,16 @@
     <w:lsdException w:name="List Table 5 Dark Accent 6" w:uiPriority="50"/>
     <w:lsdException w:name="List Table 6 Colorful Accent 6" w:uiPriority="51"/>
     <w:lsdException w:name="List Table 7 Colorful Accent 6" w:uiPriority="52"/>
+    <w:lsdException w:name="Mention" w:semiHidden="1" w:unhideWhenUsed="1"/>
+    <w:lsdException w:name="Smart Hyperlink" w:semiHidden="1" w:unhideWhenUsed="1"/>
+    <w:lsdException w:name="Hashtag" w:semiHidden="1" w:unhideWhenUsed="1"/>
+    <w:lsdException w:name="Unresolved Mention" w:semiHidden="1" w:unhideWhenUsed="1"/>
+    <w:lsdException w:name="Smart Link" w:semiHidden="1" w:unhideWhenUsed="1"/>
   </w:latentStyles>
   <w:style w:type="paragraph" w:default="1" w:styleId="Norml">
     <w:name w:val="Normal"/>
     <w:qFormat/>
+    <w:rsid w:val="002B3C07"/>
   </w:style>
   <w:style w:type="character" w:default="1" w:styleId="Bekezdsalapbettpusa">
     <w:name w:val="Default Paragraph Font"/>

</xml_diff>

<commit_message>
A scrum szöveg tagolása
</commit_message>
<xml_diff>
--- a/Scrum oldal szöveg.docx
+++ b/Scrum oldal szöveg.docx
@@ -1,6 +1,6 @@
 
 <file path=word/document.xml><?xml version="1.0" encoding="utf-8"?>
-<w:document xmlns:wpc="http://schemas.microsoft.com/office/word/2010/wordprocessingCanvas" xmlns:cx="http://schemas.microsoft.com/office/drawing/2014/chartex" xmlns:cx1="http://schemas.microsoft.com/office/drawing/2015/9/8/chartex" xmlns:cx2="http://schemas.microsoft.com/office/drawing/2015/10/21/chartex" xmlns:cx3="http://schemas.microsoft.com/office/drawing/2016/5/9/chartex" xmlns:cx4="http://schemas.microsoft.com/office/drawing/2016/5/10/chartex" xmlns:cx5="http://schemas.microsoft.com/office/drawing/2016/5/11/chartex" xmlns:cx6="http://schemas.microsoft.com/office/drawing/2016/5/12/chartex" xmlns:cx7="http://schemas.microsoft.com/office/drawing/2016/5/13/chartex" xmlns:cx8="http://schemas.microsoft.com/office/drawing/2016/5/14/chartex" xmlns:mc="http://schemas.openxmlformats.org/markup-compatibility/2006" xmlns:aink="http://schemas.microsoft.com/office/drawing/2016/ink" xmlns:am3d="http://schemas.microsoft.com/office/drawing/2017/model3d" xmlns:o="urn:schemas-microsoft-com:office:office" xmlns:oel="http://schemas.microsoft.com/office/2019/extlst" xmlns:r="http://schemas.openxmlformats.org/officeDocument/2006/relationships" xmlns:m="http://schemas.openxmlformats.org/officeDocument/2006/math" xmlns:v="urn:schemas-microsoft-com:vml" xmlns:wp14="http://schemas.microsoft.com/office/word/2010/wordprocessingDrawing" xmlns:wp="http://schemas.openxmlformats.org/drawingml/2006/wordprocessingDrawing" xmlns:w10="urn:schemas-microsoft-com:office:word" xmlns:w="http://schemas.openxmlformats.org/wordprocessingml/2006/main" xmlns:w14="http://schemas.microsoft.com/office/word/2010/wordml" xmlns:w15="http://schemas.microsoft.com/office/word/2012/wordml" xmlns:w16cex="http://schemas.microsoft.com/office/word/2018/wordml/cex" xmlns:w16cid="http://schemas.microsoft.com/office/word/2016/wordml/cid" xmlns:w16="http://schemas.microsoft.com/office/word/2018/wordml" xmlns:w16du="http://schemas.microsoft.com/office/word/2023/wordml/word16du" xmlns:w16sdtdh="http://schemas.microsoft.com/office/word/2020/wordml/sdtdatahash" xmlns:w16se="http://schemas.microsoft.com/office/word/2015/wordml/symex" xmlns:wpg="http://schemas.microsoft.com/office/word/2010/wordprocessingGroup" xmlns:wpi="http://schemas.microsoft.com/office/word/2010/wordprocessingInk" xmlns:wne="http://schemas.microsoft.com/office/word/2006/wordml" xmlns:wps="http://schemas.microsoft.com/office/word/2010/wordprocessingShape" mc:Ignorable="w14 w15 w16se w16cid w16 w16cex w16sdtdh wp14">
+<w:document xmlns:wpc="http://schemas.microsoft.com/office/word/2010/wordprocessingCanvas" xmlns:cx="http://schemas.microsoft.com/office/drawing/2014/chartex" xmlns:cx1="http://schemas.microsoft.com/office/drawing/2015/9/8/chartex" xmlns:mc="http://schemas.openxmlformats.org/markup-compatibility/2006" xmlns:o="urn:schemas-microsoft-com:office:office" xmlns:r="http://schemas.openxmlformats.org/officeDocument/2006/relationships" xmlns:m="http://schemas.openxmlformats.org/officeDocument/2006/math" xmlns:v="urn:schemas-microsoft-com:vml" xmlns:wp14="http://schemas.microsoft.com/office/word/2010/wordprocessingDrawing" xmlns:wp="http://schemas.openxmlformats.org/drawingml/2006/wordprocessingDrawing" xmlns:w10="urn:schemas-microsoft-com:office:word" xmlns:w="http://schemas.openxmlformats.org/wordprocessingml/2006/main" xmlns:w14="http://schemas.microsoft.com/office/word/2010/wordml" xmlns:w15="http://schemas.microsoft.com/office/word/2012/wordml" xmlns:w16se="http://schemas.microsoft.com/office/word/2015/wordml/symex" xmlns:wpg="http://schemas.microsoft.com/office/word/2010/wordprocessingGroup" xmlns:wpi="http://schemas.microsoft.com/office/word/2010/wordprocessingInk" xmlns:wne="http://schemas.microsoft.com/office/word/2006/wordml" xmlns:wps="http://schemas.microsoft.com/office/word/2010/wordprocessingShape" mc:Ignorable="w14 w15 w16se wp14">
   <w:body>
     <w:p>
       <w:pPr>
@@ -192,26 +192,50 @@
     </w:p>
     <w:p>
       <w:pPr>
-        <w:rPr>
-          <w:rFonts w:ascii="Arial" w:hAnsi="Arial" w:cs="Arial"/>
-          <w:sz w:val="24"/>
-          <w:szCs w:val="24"/>
-        </w:rPr>
-      </w:pPr>
-    </w:p>
-    <w:p>
-      <w:pPr>
+        <w:jc w:val="center"/>
         <w:rPr>
           <w:rFonts w:ascii="Arial" w:hAnsi="Arial" w:cs="Arial"/>
           <w:b/>
-          <w:sz w:val="24"/>
-          <w:szCs w:val="24"/>
+          <w:i/>
+          <w:sz w:val="24"/>
+          <w:szCs w:val="24"/>
+          <w:u w:val="single"/>
         </w:rPr>
       </w:pPr>
       <w:r>
         <w:rPr>
           <w:rFonts w:ascii="Arial" w:hAnsi="Arial" w:cs="Arial"/>
           <w:b/>
+          <w:i/>
+          <w:sz w:val="24"/>
+          <w:szCs w:val="24"/>
+          <w:u w:val="single"/>
+        </w:rPr>
+        <w:t>1.lépés(terméktulajdonos és scrum master)</w:t>
+      </w:r>
+    </w:p>
+    <w:p>
+      <w:pPr>
+        <w:rPr>
+          <w:rFonts w:ascii="Arial" w:hAnsi="Arial" w:cs="Arial"/>
+          <w:sz w:val="24"/>
+          <w:szCs w:val="24"/>
+        </w:rPr>
+      </w:pPr>
+    </w:p>
+    <w:p>
+      <w:pPr>
+        <w:rPr>
+          <w:rFonts w:ascii="Arial" w:hAnsi="Arial" w:cs="Arial"/>
+          <w:b/>
+          <w:sz w:val="24"/>
+          <w:szCs w:val="24"/>
+        </w:rPr>
+      </w:pPr>
+      <w:r>
+        <w:rPr>
+          <w:rFonts w:ascii="Arial" w:hAnsi="Arial" w:cs="Arial"/>
+          <w:b/>
           <w:sz w:val="24"/>
           <w:szCs w:val="24"/>
         </w:rPr>
@@ -423,6 +447,576 @@
           <w:sz w:val="24"/>
           <w:szCs w:val="24"/>
         </w:rPr>
+        <w:t>Scrum Mester:</w:t>
+      </w:r>
+    </w:p>
+    <w:p>
+      <w:pPr>
+        <w:rPr>
+          <w:rFonts w:ascii="Arial" w:hAnsi="Arial" w:cs="Arial"/>
+          <w:sz w:val="24"/>
+          <w:szCs w:val="24"/>
+        </w:rPr>
+      </w:pPr>
+      <w:r>
+        <w:rPr>
+          <w:rFonts w:ascii="Arial" w:hAnsi="Arial" w:cs="Arial"/>
+          <w:sz w:val="24"/>
+          <w:szCs w:val="24"/>
+        </w:rPr>
+        <w:t>-A Scrum Mester a Scrum megértéséért és betartásáért felelős. A Scrum Mesterek ezt az által érik el, hogy</w:t>
+      </w:r>
+      <w:r>
+        <w:rPr>
+          <w:rFonts w:ascii="Arial" w:hAnsi="Arial" w:cs="Arial"/>
+          <w:sz w:val="24"/>
+          <w:szCs w:val="24"/>
+        </w:rPr>
+        <w:t xml:space="preserve"> </w:t>
+      </w:r>
+      <w:r>
+        <w:rPr>
+          <w:rFonts w:ascii="Arial" w:hAnsi="Arial" w:cs="Arial"/>
+          <w:sz w:val="24"/>
+          <w:szCs w:val="24"/>
+        </w:rPr>
+        <w:t>megbizonyosodnak a csapat Scrum elméleti-, gyako</w:t>
+      </w:r>
+      <w:r>
+        <w:rPr>
+          <w:rFonts w:ascii="Arial" w:hAnsi="Arial" w:cs="Arial"/>
+          <w:sz w:val="24"/>
+          <w:szCs w:val="24"/>
+        </w:rPr>
+        <w:t>r</w:t>
+      </w:r>
+      <w:r>
+        <w:rPr>
+          <w:rFonts w:ascii="Arial" w:hAnsi="Arial" w:cs="Arial"/>
+          <w:sz w:val="24"/>
+          <w:szCs w:val="24"/>
+        </w:rPr>
+        <w:t>lati- és szabályismeretéről, valamint meggyőződnek</w:t>
+      </w:r>
+      <w:r>
+        <w:rPr>
+          <w:rFonts w:ascii="Arial" w:hAnsi="Arial" w:cs="Arial"/>
+          <w:sz w:val="24"/>
+          <w:szCs w:val="24"/>
+        </w:rPr>
+        <w:t xml:space="preserve"> </w:t>
+      </w:r>
+      <w:r>
+        <w:rPr>
+          <w:rFonts w:ascii="Arial" w:hAnsi="Arial" w:cs="Arial"/>
+          <w:sz w:val="24"/>
+          <w:szCs w:val="24"/>
+        </w:rPr>
+        <w:t>elkötelezettségükről is.</w:t>
+      </w:r>
+    </w:p>
+    <w:p>
+      <w:pPr>
+        <w:rPr>
+          <w:rFonts w:ascii="Arial" w:hAnsi="Arial" w:cs="Arial"/>
+          <w:sz w:val="24"/>
+          <w:szCs w:val="24"/>
+        </w:rPr>
+      </w:pPr>
+      <w:r>
+        <w:rPr>
+          <w:rFonts w:ascii="Arial" w:hAnsi="Arial" w:cs="Arial"/>
+          <w:sz w:val="24"/>
+          <w:szCs w:val="24"/>
+        </w:rPr>
+        <w:t>-A Scrum Mester szolgáltatásai a Terméktulajdonos felé</w:t>
+      </w:r>
+    </w:p>
+    <w:p>
+      <w:pPr>
+        <w:rPr>
+          <w:rFonts w:ascii="Arial" w:hAnsi="Arial" w:cs="Arial"/>
+          <w:sz w:val="24"/>
+          <w:szCs w:val="24"/>
+        </w:rPr>
+      </w:pPr>
+      <w:r>
+        <w:rPr>
+          <w:rFonts w:ascii="Arial" w:hAnsi="Arial" w:cs="Arial"/>
+          <w:sz w:val="24"/>
+          <w:szCs w:val="24"/>
+        </w:rPr>
+        <w:t>-A Scrum Mester többféle módon segíti a Terméktulajdonost, többek között azzal, hogy:</w:t>
+      </w:r>
+    </w:p>
+    <w:p>
+      <w:pPr>
+        <w:pStyle w:val="Listaszerbekezds"/>
+        <w:numPr>
+          <w:ilvl w:val="0"/>
+          <w:numId w:val="3"/>
+        </w:numPr>
+        <w:rPr>
+          <w:rFonts w:ascii="Arial" w:hAnsi="Arial" w:cs="Arial"/>
+          <w:sz w:val="24"/>
+          <w:szCs w:val="24"/>
+        </w:rPr>
+      </w:pPr>
+      <w:r>
+        <w:rPr>
+          <w:rFonts w:ascii="Arial" w:hAnsi="Arial" w:cs="Arial"/>
+          <w:sz w:val="24"/>
+          <w:szCs w:val="24"/>
+        </w:rPr>
+        <w:t>Módszereket alakít ki a Termék Backlog hatékony kezelésére;</w:t>
+      </w:r>
+    </w:p>
+    <w:p>
+      <w:pPr>
+        <w:pStyle w:val="Listaszerbekezds"/>
+        <w:numPr>
+          <w:ilvl w:val="0"/>
+          <w:numId w:val="3"/>
+        </w:numPr>
+        <w:rPr>
+          <w:rFonts w:ascii="Arial" w:hAnsi="Arial" w:cs="Arial"/>
+          <w:sz w:val="24"/>
+          <w:szCs w:val="24"/>
+        </w:rPr>
+      </w:pPr>
+      <w:r>
+        <w:rPr>
+          <w:rFonts w:ascii="Arial" w:hAnsi="Arial" w:cs="Arial"/>
+          <w:sz w:val="24"/>
+          <w:szCs w:val="24"/>
+        </w:rPr>
+        <w:t>Segít megérteni a Scrum Csapatnak, hogy miért szükséges, hogy a Termék Backlog elemei</w:t>
+      </w:r>
+      <w:r>
+        <w:rPr>
+          <w:rFonts w:ascii="Arial" w:hAnsi="Arial" w:cs="Arial"/>
+          <w:sz w:val="24"/>
+          <w:szCs w:val="24"/>
+        </w:rPr>
+        <w:t xml:space="preserve"> </w:t>
+      </w:r>
+      <w:r>
+        <w:rPr>
+          <w:rFonts w:ascii="Arial" w:hAnsi="Arial" w:cs="Arial"/>
+          <w:sz w:val="24"/>
+          <w:szCs w:val="24"/>
+        </w:rPr>
+        <w:t>világosak, tömörek legyenek;</w:t>
+      </w:r>
+    </w:p>
+    <w:p>
+      <w:pPr>
+        <w:pStyle w:val="Listaszerbekezds"/>
+        <w:numPr>
+          <w:ilvl w:val="0"/>
+          <w:numId w:val="3"/>
+        </w:numPr>
+        <w:rPr>
+          <w:rFonts w:ascii="Arial" w:hAnsi="Arial" w:cs="Arial"/>
+          <w:sz w:val="24"/>
+          <w:szCs w:val="24"/>
+        </w:rPr>
+      </w:pPr>
+      <w:r>
+        <w:rPr>
+          <w:rFonts w:ascii="Arial" w:hAnsi="Arial" w:cs="Arial"/>
+          <w:sz w:val="24"/>
+          <w:szCs w:val="24"/>
+        </w:rPr>
+        <w:t>Megérti a terméktervezést empirikus környezetben;</w:t>
+      </w:r>
+    </w:p>
+    <w:p>
+      <w:pPr>
+        <w:pStyle w:val="Listaszerbekezds"/>
+        <w:numPr>
+          <w:ilvl w:val="0"/>
+          <w:numId w:val="3"/>
+        </w:numPr>
+        <w:rPr>
+          <w:rFonts w:ascii="Arial" w:hAnsi="Arial" w:cs="Arial"/>
+          <w:sz w:val="24"/>
+          <w:szCs w:val="24"/>
+        </w:rPr>
+      </w:pPr>
+      <w:r>
+        <w:rPr>
+          <w:rFonts w:ascii="Arial" w:hAnsi="Arial" w:cs="Arial"/>
+          <w:sz w:val="24"/>
+          <w:szCs w:val="24"/>
+        </w:rPr>
+        <w:lastRenderedPageBreak/>
+        <w:t>Biztosítja, hogy a Terméktulajdonos tudja, hogy miként rendezze a Termék Backlogot az érték</w:t>
+      </w:r>
+      <w:r>
+        <w:rPr>
+          <w:rFonts w:ascii="Arial" w:hAnsi="Arial" w:cs="Arial"/>
+          <w:sz w:val="24"/>
+          <w:szCs w:val="24"/>
+        </w:rPr>
+        <w:t xml:space="preserve"> </w:t>
+      </w:r>
+      <w:r>
+        <w:rPr>
+          <w:rFonts w:ascii="Arial" w:hAnsi="Arial" w:cs="Arial"/>
+          <w:sz w:val="24"/>
+          <w:szCs w:val="24"/>
+        </w:rPr>
+        <w:t>maximalizálása érdekében</w:t>
+      </w:r>
+    </w:p>
+    <w:p>
+      <w:pPr>
+        <w:pStyle w:val="Listaszerbekezds"/>
+        <w:numPr>
+          <w:ilvl w:val="0"/>
+          <w:numId w:val="3"/>
+        </w:numPr>
+        <w:rPr>
+          <w:rFonts w:ascii="Arial" w:hAnsi="Arial" w:cs="Arial"/>
+          <w:sz w:val="24"/>
+          <w:szCs w:val="24"/>
+        </w:rPr>
+      </w:pPr>
+      <w:r>
+        <w:rPr>
+          <w:rFonts w:ascii="Arial" w:hAnsi="Arial" w:cs="Arial"/>
+          <w:sz w:val="24"/>
+          <w:szCs w:val="24"/>
+        </w:rPr>
+        <w:t>Érti és gyakorolja az agilitást; valamint,</w:t>
+      </w:r>
+    </w:p>
+    <w:p>
+      <w:pPr>
+        <w:pStyle w:val="Listaszerbekezds"/>
+        <w:numPr>
+          <w:ilvl w:val="0"/>
+          <w:numId w:val="3"/>
+        </w:numPr>
+        <w:rPr>
+          <w:rFonts w:ascii="Arial" w:hAnsi="Arial" w:cs="Arial"/>
+          <w:sz w:val="24"/>
+          <w:szCs w:val="24"/>
+        </w:rPr>
+      </w:pPr>
+      <w:r>
+        <w:rPr>
+          <w:rFonts w:ascii="Arial" w:hAnsi="Arial" w:cs="Arial"/>
+          <w:sz w:val="24"/>
+          <w:szCs w:val="24"/>
+        </w:rPr>
+        <w:t>Kérés illetve szükség esetén előmozdítja a Scrum események lebonyolítását.</w:t>
+      </w:r>
+    </w:p>
+    <w:p>
+      <w:pPr>
+        <w:rPr>
+          <w:rFonts w:ascii="Arial" w:hAnsi="Arial" w:cs="Arial"/>
+          <w:sz w:val="24"/>
+          <w:szCs w:val="24"/>
+        </w:rPr>
+      </w:pPr>
+      <w:r>
+        <w:rPr>
+          <w:rFonts w:ascii="Arial" w:hAnsi="Arial" w:cs="Arial"/>
+          <w:sz w:val="24"/>
+          <w:szCs w:val="24"/>
+        </w:rPr>
+        <w:t>-A Scrum Mester szolgáltatásai a Fejlesztőcsapat felé</w:t>
+      </w:r>
+    </w:p>
+    <w:p>
+      <w:pPr>
+        <w:rPr>
+          <w:rFonts w:ascii="Arial" w:hAnsi="Arial" w:cs="Arial"/>
+          <w:sz w:val="24"/>
+          <w:szCs w:val="24"/>
+        </w:rPr>
+      </w:pPr>
+      <w:r>
+        <w:rPr>
+          <w:rFonts w:ascii="Arial" w:hAnsi="Arial" w:cs="Arial"/>
+          <w:sz w:val="24"/>
+          <w:szCs w:val="24"/>
+        </w:rPr>
+        <w:t>-A Scrum Mester többféle módon segíti a Fejlesztőcsapatot, beleértve:</w:t>
+      </w:r>
+    </w:p>
+    <w:p>
+      <w:pPr>
+        <w:pStyle w:val="Listaszerbekezds"/>
+        <w:numPr>
+          <w:ilvl w:val="0"/>
+          <w:numId w:val="4"/>
+        </w:numPr>
+        <w:rPr>
+          <w:rFonts w:ascii="Arial" w:hAnsi="Arial" w:cs="Arial"/>
+          <w:sz w:val="24"/>
+          <w:szCs w:val="24"/>
+        </w:rPr>
+      </w:pPr>
+      <w:r>
+        <w:rPr>
+          <w:rFonts w:ascii="Arial" w:hAnsi="Arial" w:cs="Arial"/>
+          <w:sz w:val="24"/>
+          <w:szCs w:val="24"/>
+        </w:rPr>
+        <w:t>Felkészíti, támogatja a Fejlesztőcsapatot az önszerveződésben és a kereszt-funkcionalitás</w:t>
+      </w:r>
+      <w:r>
+        <w:rPr>
+          <w:rFonts w:ascii="Arial" w:hAnsi="Arial" w:cs="Arial"/>
+          <w:sz w:val="24"/>
+          <w:szCs w:val="24"/>
+        </w:rPr>
+        <w:t xml:space="preserve"> </w:t>
+      </w:r>
+      <w:r>
+        <w:rPr>
+          <w:rFonts w:ascii="Arial" w:hAnsi="Arial" w:cs="Arial"/>
+          <w:sz w:val="24"/>
+          <w:szCs w:val="24"/>
+        </w:rPr>
+        <w:t>kialakításában;</w:t>
+      </w:r>
+    </w:p>
+    <w:p>
+      <w:pPr>
+        <w:pStyle w:val="Listaszerbekezds"/>
+        <w:rPr>
+          <w:rFonts w:ascii="Arial" w:hAnsi="Arial" w:cs="Arial"/>
+          <w:sz w:val="24"/>
+          <w:szCs w:val="24"/>
+        </w:rPr>
+      </w:pPr>
+      <w:r>
+        <w:rPr>
+          <w:rFonts w:ascii="Arial" w:hAnsi="Arial" w:cs="Arial"/>
+          <w:sz w:val="24"/>
+          <w:szCs w:val="24"/>
+        </w:rPr>
+        <w:t>Segíti a Fejlesztőcsapatot magas színvonalú termékek előállításában;</w:t>
+      </w:r>
+    </w:p>
+    <w:p>
+      <w:pPr>
+        <w:pStyle w:val="Listaszerbekezds"/>
+        <w:rPr>
+          <w:rFonts w:ascii="Arial" w:hAnsi="Arial" w:cs="Arial"/>
+          <w:sz w:val="24"/>
+          <w:szCs w:val="24"/>
+        </w:rPr>
+      </w:pPr>
+      <w:r>
+        <w:rPr>
+          <w:rFonts w:ascii="Arial" w:hAnsi="Arial" w:cs="Arial"/>
+          <w:sz w:val="24"/>
+          <w:szCs w:val="24"/>
+        </w:rPr>
+        <w:t>Eltávolítja a Fejlesztőcsapat útjába kerülő akadályokat;</w:t>
+      </w:r>
+    </w:p>
+    <w:p>
+      <w:pPr>
+        <w:pStyle w:val="Listaszerbekezds"/>
+        <w:numPr>
+          <w:ilvl w:val="0"/>
+          <w:numId w:val="4"/>
+        </w:numPr>
+        <w:rPr>
+          <w:rFonts w:ascii="Arial" w:hAnsi="Arial" w:cs="Arial"/>
+          <w:sz w:val="24"/>
+          <w:szCs w:val="24"/>
+        </w:rPr>
+      </w:pPr>
+      <w:r>
+        <w:rPr>
+          <w:rFonts w:ascii="Arial" w:hAnsi="Arial" w:cs="Arial"/>
+          <w:sz w:val="24"/>
+          <w:szCs w:val="24"/>
+        </w:rPr>
+        <w:t>Kérés illetve szükség esetén előmozdítja a Scrum események lebonyolítását; és,</w:t>
+      </w:r>
+    </w:p>
+    <w:p>
+      <w:pPr>
+        <w:pStyle w:val="Listaszerbekezds"/>
+        <w:numPr>
+          <w:ilvl w:val="0"/>
+          <w:numId w:val="4"/>
+        </w:numPr>
+        <w:rPr>
+          <w:rFonts w:ascii="Arial" w:hAnsi="Arial" w:cs="Arial"/>
+          <w:sz w:val="24"/>
+          <w:szCs w:val="24"/>
+        </w:rPr>
+      </w:pPr>
+      <w:r>
+        <w:rPr>
+          <w:rFonts w:ascii="Arial" w:hAnsi="Arial" w:cs="Arial"/>
+          <w:sz w:val="24"/>
+          <w:szCs w:val="24"/>
+        </w:rPr>
+        <w:t>Segíti a Fejlesztőcsapatot olyan szervezeti környezetben, ahol még nem teljes mértékben</w:t>
+      </w:r>
+      <w:r>
+        <w:rPr>
+          <w:rFonts w:ascii="Arial" w:hAnsi="Arial" w:cs="Arial"/>
+          <w:sz w:val="24"/>
+          <w:szCs w:val="24"/>
+        </w:rPr>
+        <w:t xml:space="preserve"> </w:t>
+      </w:r>
+      <w:r>
+        <w:rPr>
+          <w:rFonts w:ascii="Arial" w:hAnsi="Arial" w:cs="Arial"/>
+          <w:sz w:val="24"/>
+          <w:szCs w:val="24"/>
+        </w:rPr>
+        <w:t>vezették be és értették meg a Scrumot.</w:t>
+      </w:r>
+      <w:r>
+        <w:rPr>
+          <w:rFonts w:ascii="Arial" w:hAnsi="Arial" w:cs="Arial"/>
+          <w:sz w:val="24"/>
+          <w:szCs w:val="24"/>
+        </w:rPr>
+        <w:cr/>
+      </w:r>
+    </w:p>
+    <w:p>
+      <w:pPr>
+        <w:pStyle w:val="Listaszerbekezds"/>
+        <w:numPr>
+          <w:ilvl w:val="0"/>
+          <w:numId w:val="4"/>
+        </w:numPr>
+        <w:jc w:val="center"/>
+        <w:rPr>
+          <w:rFonts w:ascii="Arial" w:hAnsi="Arial" w:cs="Arial"/>
+          <w:b/>
+          <w:i/>
+          <w:sz w:val="24"/>
+          <w:szCs w:val="24"/>
+          <w:u w:val="single"/>
+        </w:rPr>
+      </w:pPr>
+      <w:r>
+        <w:rPr>
+          <w:rFonts w:ascii="Arial" w:hAnsi="Arial" w:cs="Arial"/>
+          <w:b/>
+          <w:i/>
+          <w:sz w:val="24"/>
+          <w:szCs w:val="24"/>
+          <w:u w:val="single"/>
+        </w:rPr>
+        <w:t>//Milyen szerepek találhatóak a Scrum modellben?</w:t>
+      </w:r>
+    </w:p>
+    <w:p>
+      <w:pPr>
+        <w:pStyle w:val="Listaszerbekezds"/>
+        <w:numPr>
+          <w:ilvl w:val="0"/>
+          <w:numId w:val="4"/>
+        </w:numPr>
+        <w:jc w:val="center"/>
+        <w:rPr>
+          <w:rFonts w:ascii="Arial" w:hAnsi="Arial" w:cs="Arial"/>
+          <w:b/>
+          <w:i/>
+          <w:sz w:val="24"/>
+          <w:szCs w:val="24"/>
+          <w:u w:val="single"/>
+        </w:rPr>
+      </w:pPr>
+      <w:r>
+        <w:rPr>
+          <w:rFonts w:ascii="Arial" w:hAnsi="Arial" w:cs="Arial"/>
+          <w:b/>
+          <w:i/>
+          <w:sz w:val="24"/>
+          <w:szCs w:val="24"/>
+          <w:u w:val="single"/>
+        </w:rPr>
+        <w:t>2</w:t>
+      </w:r>
+      <w:r>
+        <w:rPr>
+          <w:rFonts w:ascii="Arial" w:hAnsi="Arial" w:cs="Arial"/>
+          <w:b/>
+          <w:i/>
+          <w:sz w:val="24"/>
+          <w:szCs w:val="24"/>
+          <w:u w:val="single"/>
+        </w:rPr>
+        <w:t>.lépés(</w:t>
+      </w:r>
+      <w:r>
+        <w:rPr>
+          <w:rFonts w:ascii="Arial" w:hAnsi="Arial" w:cs="Arial"/>
+          <w:b/>
+          <w:i/>
+          <w:sz w:val="24"/>
+          <w:szCs w:val="24"/>
+          <w:u w:val="single"/>
+        </w:rPr>
+        <w:t>a fejlesztőcsapat</w:t>
+      </w:r>
+      <w:bookmarkStart w:id="0" w:name="_GoBack"/>
+      <w:bookmarkEnd w:id="0"/>
+      <w:r>
+        <w:rPr>
+          <w:rFonts w:ascii="Arial" w:hAnsi="Arial" w:cs="Arial"/>
+          <w:b/>
+          <w:i/>
+          <w:sz w:val="24"/>
+          <w:szCs w:val="24"/>
+          <w:u w:val="single"/>
+        </w:rPr>
+        <w:t>)</w:t>
+      </w:r>
+    </w:p>
+    <w:p>
+      <w:pPr>
+        <w:rPr>
+          <w:rFonts w:ascii="Arial" w:hAnsi="Arial" w:cs="Arial"/>
+          <w:sz w:val="24"/>
+          <w:szCs w:val="24"/>
+        </w:rPr>
+      </w:pPr>
+    </w:p>
+    <w:p>
+      <w:pPr>
+        <w:rPr>
+          <w:rFonts w:ascii="Arial" w:hAnsi="Arial" w:cs="Arial"/>
+          <w:sz w:val="24"/>
+          <w:szCs w:val="24"/>
+        </w:rPr>
+      </w:pPr>
+    </w:p>
+    <w:p>
+      <w:pPr>
+        <w:rPr>
+          <w:rFonts w:ascii="Arial" w:hAnsi="Arial" w:cs="Arial"/>
+          <w:b/>
+          <w:sz w:val="24"/>
+          <w:szCs w:val="24"/>
+        </w:rPr>
+      </w:pPr>
+      <w:r>
+        <w:rPr>
+          <w:rFonts w:ascii="Arial" w:hAnsi="Arial" w:cs="Arial"/>
+          <w:b/>
+          <w:sz w:val="24"/>
+          <w:szCs w:val="24"/>
+        </w:rPr>
         <w:t>A Fejlesztőcsapat:</w:t>
       </w:r>
     </w:p>
@@ -440,88 +1034,24 @@
           <w:sz w:val="24"/>
           <w:szCs w:val="24"/>
         </w:rPr>
-        <w:t>-A Fejlesztőcsapat olyan szakemberekből áll, akik azon dolgoznak, hogy minden egyes Sprint végén</w:t>
-      </w:r>
-      <w:r>
-        <w:rPr>
-          <w:rFonts w:ascii="Arial" w:hAnsi="Arial" w:cs="Arial"/>
-          <w:sz w:val="24"/>
-          <w:szCs w:val="24"/>
-        </w:rPr>
-        <w:t xml:space="preserve"> </w:t>
-      </w:r>
-      <w:r>
-        <w:rPr>
-          <w:rFonts w:ascii="Arial" w:hAnsi="Arial" w:cs="Arial"/>
-          <w:sz w:val="24"/>
-          <w:szCs w:val="24"/>
-        </w:rPr>
-        <w:t xml:space="preserve">leszállítható legyen a termék egy “Kész” potenciálisan kibocsátható verziója. </w:t>
-      </w:r>
-    </w:p>
-    <w:p>
-      <w:pPr>
-        <w:rPr>
-          <w:rFonts w:ascii="Arial" w:hAnsi="Arial" w:cs="Arial"/>
-          <w:sz w:val="24"/>
-          <w:szCs w:val="24"/>
-        </w:rPr>
-      </w:pPr>
-      <w:r>
-        <w:rPr>
-          <w:rFonts w:ascii="Arial" w:hAnsi="Arial" w:cs="Arial"/>
-          <w:sz w:val="24"/>
-          <w:szCs w:val="24"/>
-        </w:rPr>
-        <w:t xml:space="preserve">-A </w:t>
-      </w:r>
-      <w:r>
-        <w:rPr>
-          <w:rFonts w:ascii="Arial" w:hAnsi="Arial" w:cs="Arial"/>
-          <w:sz w:val="24"/>
-          <w:szCs w:val="24"/>
-        </w:rPr>
-        <w:t>Fejlesztő csapatokat</w:t>
-      </w:r>
-      <w:r>
-        <w:rPr>
-          <w:rFonts w:ascii="Arial" w:hAnsi="Arial" w:cs="Arial"/>
-          <w:sz w:val="24"/>
-          <w:szCs w:val="24"/>
-        </w:rPr>
-        <w:t xml:space="preserve"> úgy állítja össze és hatalmazza fel a szervezet, hogy ők maguk szervezzék és</w:t>
-      </w:r>
-      <w:r>
-        <w:rPr>
-          <w:rFonts w:ascii="Arial" w:hAnsi="Arial" w:cs="Arial"/>
-          <w:sz w:val="24"/>
-          <w:szCs w:val="24"/>
-        </w:rPr>
-        <w:t xml:space="preserve"> </w:t>
-      </w:r>
-      <w:r>
-        <w:rPr>
-          <w:rFonts w:ascii="Arial" w:hAnsi="Arial" w:cs="Arial"/>
-          <w:sz w:val="24"/>
-          <w:szCs w:val="24"/>
-        </w:rPr>
-        <w:t>menedzseljék saját munkájukat. Az így létrejövő szinergia optimalizálja a Fejlesztőcsapat hatékonyságát</w:t>
-      </w:r>
-      <w:r>
-        <w:rPr>
-          <w:rFonts w:ascii="Arial" w:hAnsi="Arial" w:cs="Arial"/>
-          <w:sz w:val="24"/>
-          <w:szCs w:val="24"/>
-        </w:rPr>
-        <w:t xml:space="preserve"> </w:t>
-      </w:r>
-      <w:r>
-        <w:rPr>
-          <w:rFonts w:ascii="Arial" w:hAnsi="Arial" w:cs="Arial"/>
-          <w:sz w:val="24"/>
-          <w:szCs w:val="24"/>
-        </w:rPr>
-        <w:t>és termelékenységét.</w:t>
+        <w:t xml:space="preserve">-A Fejlesztőcsapat olyan szakemberekből áll, akik azon dolgoznak, hogy minden egyes Sprint végén leszállítható legyen a termék egy “Kész” potenciálisan kibocsátható verziója. </w:t>
+      </w:r>
+    </w:p>
+    <w:p>
+      <w:pPr>
+        <w:rPr>
+          <w:rFonts w:ascii="Arial" w:hAnsi="Arial" w:cs="Arial"/>
+          <w:sz w:val="24"/>
+          <w:szCs w:val="24"/>
+        </w:rPr>
+      </w:pPr>
+      <w:r>
+        <w:rPr>
+          <w:rFonts w:ascii="Arial" w:hAnsi="Arial" w:cs="Arial"/>
+          <w:sz w:val="24"/>
+          <w:szCs w:val="24"/>
+        </w:rPr>
+        <w:t>-A Fejlesztő csapatokat úgy állítja össze és hatalmazza fel a szervezet, hogy ők maguk szervezzék és menedzseljék saját munkájukat. Az így létrejövő szinergia optimalizálja a Fejlesztőcsapat hatékonyságát és termelékenységét.</w:t>
       </w:r>
     </w:p>
     <w:p>
@@ -560,39 +1090,7 @@
           <w:sz w:val="24"/>
           <w:szCs w:val="24"/>
         </w:rPr>
-        <w:t>Önszerveződőek. Senki – még a Scrum Mester – sem mondja meg a Fejlesztőcsapatnak, hogy</w:t>
-      </w:r>
-      <w:r>
-        <w:rPr>
-          <w:rFonts w:ascii="Arial" w:hAnsi="Arial" w:cs="Arial"/>
-          <w:sz w:val="24"/>
-          <w:szCs w:val="24"/>
-        </w:rPr>
-        <w:t xml:space="preserve"> </w:t>
-      </w:r>
-      <w:r>
-        <w:rPr>
-          <w:rFonts w:ascii="Arial" w:hAnsi="Arial" w:cs="Arial"/>
-          <w:sz w:val="24"/>
-          <w:szCs w:val="24"/>
-        </w:rPr>
-        <w:t>miként hozzanak létre a Termék Backlogból potenciálisan szállítható funkcionalitást tartalmazó</w:t>
-      </w:r>
-      <w:r>
-        <w:rPr>
-          <w:rFonts w:ascii="Arial" w:hAnsi="Arial" w:cs="Arial"/>
-          <w:sz w:val="24"/>
-          <w:szCs w:val="24"/>
-        </w:rPr>
-        <w:t xml:space="preserve"> </w:t>
-      </w:r>
-      <w:r>
-        <w:rPr>
-          <w:rFonts w:ascii="Arial" w:hAnsi="Arial" w:cs="Arial"/>
-          <w:sz w:val="24"/>
-          <w:szCs w:val="24"/>
-        </w:rPr>
-        <w:t>Inkrementumokat;</w:t>
+        <w:t>Önszerveződőek. Senki – még a Scrum Mester – sem mondja meg a Fejlesztőcsapatnak, hogy miként hozzanak létre a Termék Backlogból potenciálisan szállítható funkcionalitást tartalmazó Inkrementumokat;</w:t>
       </w:r>
     </w:p>
     <w:p>
@@ -614,24 +1112,7 @@
           <w:sz w:val="24"/>
           <w:szCs w:val="24"/>
         </w:rPr>
-        <w:lastRenderedPageBreak/>
-        <w:t>A Fejlesztőcsapatok kereszt-funkcionálisak, és csapatként minden olyan ismerettel és készséggel</w:t>
-      </w:r>
-      <w:r>
-        <w:rPr>
-          <w:rFonts w:ascii="Arial" w:hAnsi="Arial" w:cs="Arial"/>
-          <w:sz w:val="24"/>
-          <w:szCs w:val="24"/>
-        </w:rPr>
-        <w:t xml:space="preserve"> </w:t>
-      </w:r>
-      <w:r>
-        <w:rPr>
-          <w:rFonts w:ascii="Arial" w:hAnsi="Arial" w:cs="Arial"/>
-          <w:sz w:val="24"/>
-          <w:szCs w:val="24"/>
-        </w:rPr>
-        <w:t>rendelkeznek, ami szükséges a termék Inkrementumok elkészítéséhez;</w:t>
+        <w:t>A Fejlesztőcsapatok kereszt-funkcionálisak, és csapatként minden olyan ismerettel és készséggel rendelkeznek, ami szükséges a termék Inkrementumok elkészítéséhez;</w:t>
       </w:r>
     </w:p>
     <w:p>
@@ -653,39 +1134,7 @@
           <w:sz w:val="24"/>
           <w:szCs w:val="24"/>
         </w:rPr>
-        <w:t>A Scrum a „Fejlesztő”-n kívül nem alkalmaz külön titulust a Fejlesztőcsapat egyes tagjaira,</w:t>
-      </w:r>
-      <w:r>
-        <w:rPr>
-          <w:rFonts w:ascii="Arial" w:hAnsi="Arial" w:cs="Arial"/>
-          <w:sz w:val="24"/>
-          <w:szCs w:val="24"/>
-        </w:rPr>
-        <w:t xml:space="preserve"> </w:t>
-      </w:r>
-      <w:r>
-        <w:rPr>
-          <w:rFonts w:ascii="Arial" w:hAnsi="Arial" w:cs="Arial"/>
-          <w:sz w:val="24"/>
-          <w:szCs w:val="24"/>
-        </w:rPr>
-        <w:t>függetlenül attól, hogy egyénenként milyen tevékenységet végeznek. Ez alól a szabály alól nincs</w:t>
-      </w:r>
-      <w:r>
-        <w:rPr>
-          <w:rFonts w:ascii="Arial" w:hAnsi="Arial" w:cs="Arial"/>
-          <w:sz w:val="24"/>
-          <w:szCs w:val="24"/>
-        </w:rPr>
-        <w:t xml:space="preserve"> </w:t>
-      </w:r>
-      <w:r>
-        <w:rPr>
-          <w:rFonts w:ascii="Arial" w:hAnsi="Arial" w:cs="Arial"/>
-          <w:sz w:val="24"/>
-          <w:szCs w:val="24"/>
-        </w:rPr>
-        <w:t>kivétel.</w:t>
+        <w:t>A Scrum a „Fejlesztő”-n kívül nem alkalmaz külön titulust a Fejlesztőcsapat egyes tagjaira, függetlenül attól, hogy egyénenként milyen tevékenységet végeznek. Ez alól a szabály alól nincs kivétel.</w:t>
       </w:r>
     </w:p>
     <w:p>
@@ -707,23 +1156,7 @@
           <w:sz w:val="24"/>
           <w:szCs w:val="24"/>
         </w:rPr>
-        <w:t>. A Fejlesztőcsapatokban nincsenek alcsoportok egyes célfeladatok – pl. tesztelés vagy üzleti</w:t>
-      </w:r>
-      <w:r>
-        <w:rPr>
-          <w:rFonts w:ascii="Arial" w:hAnsi="Arial" w:cs="Arial"/>
-          <w:sz w:val="24"/>
-          <w:szCs w:val="24"/>
-        </w:rPr>
-        <w:t xml:space="preserve"> </w:t>
-      </w:r>
-      <w:r>
-        <w:rPr>
-          <w:rFonts w:ascii="Arial" w:hAnsi="Arial" w:cs="Arial"/>
-          <w:sz w:val="24"/>
-          <w:szCs w:val="24"/>
-        </w:rPr>
-        <w:t>elemzés – elvégzésére; ez alól a szabály alól nincs kivétel; illetve,</w:t>
+        <w:t>. A Fejlesztőcsapatokban nincsenek alcsoportok egyes célfeladatok – pl. tesztelés vagy üzleti elemzés – elvégzésére; ez alól a szabály alól nincs kivétel; illetve,</w:t>
       </w:r>
     </w:p>
     <w:p>
@@ -745,23 +1178,16 @@
           <w:sz w:val="24"/>
           <w:szCs w:val="24"/>
         </w:rPr>
-        <w:t>A Fejlesztőcsapatban az egyes tagok speciális ismeretekkel, készségekkel és szakterületi tudással</w:t>
-      </w:r>
-      <w:r>
-        <w:rPr>
-          <w:rFonts w:ascii="Arial" w:hAnsi="Arial" w:cs="Arial"/>
-          <w:sz w:val="24"/>
-          <w:szCs w:val="24"/>
-        </w:rPr>
-        <w:t xml:space="preserve"> </w:t>
-      </w:r>
-      <w:r>
-        <w:rPr>
-          <w:rFonts w:ascii="Arial" w:hAnsi="Arial" w:cs="Arial"/>
-          <w:sz w:val="24"/>
-          <w:szCs w:val="24"/>
-        </w:rPr>
-        <w:t>rendelkezhetnek, de a felelősség az egész Fejlesztőcsapatra, mint egy egységre hárul.</w:t>
+        <w:t xml:space="preserve">A Fejlesztőcsapatban az egyes tagok speciális ismeretekkel, készségekkel és szakterületi tudással rendelkezhetnek, de a felelősség az egész </w:t>
+      </w:r>
+      <w:r>
+        <w:rPr>
+          <w:rFonts w:ascii="Arial" w:hAnsi="Arial" w:cs="Arial"/>
+          <w:sz w:val="24"/>
+          <w:szCs w:val="24"/>
+        </w:rPr>
+        <w:lastRenderedPageBreak/>
+        <w:t>Fejlesztőcsapatra, mint egy egységre hárul.</w:t>
       </w:r>
       <w:r>
         <w:rPr>
@@ -780,464 +1206,6 @@
           <w:szCs w:val="24"/>
         </w:rPr>
       </w:pPr>
-    </w:p>
-    <w:p>
-      <w:pPr>
-        <w:rPr>
-          <w:rFonts w:ascii="Arial" w:hAnsi="Arial" w:cs="Arial"/>
-          <w:b/>
-          <w:sz w:val="24"/>
-          <w:szCs w:val="24"/>
-        </w:rPr>
-      </w:pPr>
-      <w:r>
-        <w:rPr>
-          <w:rFonts w:ascii="Arial" w:hAnsi="Arial" w:cs="Arial"/>
-          <w:b/>
-          <w:sz w:val="24"/>
-          <w:szCs w:val="24"/>
-        </w:rPr>
-        <w:t>Scrum Mester:</w:t>
-      </w:r>
-    </w:p>
-    <w:p>
-      <w:pPr>
-        <w:rPr>
-          <w:rFonts w:ascii="Arial" w:hAnsi="Arial" w:cs="Arial"/>
-          <w:sz w:val="24"/>
-          <w:szCs w:val="24"/>
-        </w:rPr>
-      </w:pPr>
-      <w:r>
-        <w:rPr>
-          <w:rFonts w:ascii="Arial" w:hAnsi="Arial" w:cs="Arial"/>
-          <w:sz w:val="24"/>
-          <w:szCs w:val="24"/>
-        </w:rPr>
-        <w:t>-A Scrum Mester a Scrum megértéséért és betartásáért felelős. A Scrum Mesterek ezt az által érik el, hogy</w:t>
-      </w:r>
-      <w:r>
-        <w:rPr>
-          <w:rFonts w:ascii="Arial" w:hAnsi="Arial" w:cs="Arial"/>
-          <w:sz w:val="24"/>
-          <w:szCs w:val="24"/>
-        </w:rPr>
-        <w:t xml:space="preserve"> </w:t>
-      </w:r>
-      <w:r>
-        <w:rPr>
-          <w:rFonts w:ascii="Arial" w:hAnsi="Arial" w:cs="Arial"/>
-          <w:sz w:val="24"/>
-          <w:szCs w:val="24"/>
-        </w:rPr>
-        <w:t>megbizonyosodnak a csapat Scrum elméleti-, gyako</w:t>
-      </w:r>
-      <w:r>
-        <w:rPr>
-          <w:rFonts w:ascii="Arial" w:hAnsi="Arial" w:cs="Arial"/>
-          <w:sz w:val="24"/>
-          <w:szCs w:val="24"/>
-        </w:rPr>
-        <w:t>r</w:t>
-      </w:r>
-      <w:r>
-        <w:rPr>
-          <w:rFonts w:ascii="Arial" w:hAnsi="Arial" w:cs="Arial"/>
-          <w:sz w:val="24"/>
-          <w:szCs w:val="24"/>
-        </w:rPr>
-        <w:t>lati- és szabályismeretéről, valamint meggyőződnek</w:t>
-      </w:r>
-      <w:r>
-        <w:rPr>
-          <w:rFonts w:ascii="Arial" w:hAnsi="Arial" w:cs="Arial"/>
-          <w:sz w:val="24"/>
-          <w:szCs w:val="24"/>
-        </w:rPr>
-        <w:t xml:space="preserve"> </w:t>
-      </w:r>
-      <w:r>
-        <w:rPr>
-          <w:rFonts w:ascii="Arial" w:hAnsi="Arial" w:cs="Arial"/>
-          <w:sz w:val="24"/>
-          <w:szCs w:val="24"/>
-        </w:rPr>
-        <w:t>elkötelezettségükről is.</w:t>
-      </w:r>
-    </w:p>
-    <w:p>
-      <w:pPr>
-        <w:rPr>
-          <w:rFonts w:ascii="Arial" w:hAnsi="Arial" w:cs="Arial"/>
-          <w:sz w:val="24"/>
-          <w:szCs w:val="24"/>
-        </w:rPr>
-      </w:pPr>
-      <w:r>
-        <w:rPr>
-          <w:rFonts w:ascii="Arial" w:hAnsi="Arial" w:cs="Arial"/>
-          <w:sz w:val="24"/>
-          <w:szCs w:val="24"/>
-        </w:rPr>
-        <w:t>-A Scrum Mester szolgáltatásai a Terméktulajdonos felé</w:t>
-      </w:r>
-    </w:p>
-    <w:p>
-      <w:pPr>
-        <w:rPr>
-          <w:rFonts w:ascii="Arial" w:hAnsi="Arial" w:cs="Arial"/>
-          <w:sz w:val="24"/>
-          <w:szCs w:val="24"/>
-        </w:rPr>
-      </w:pPr>
-      <w:r>
-        <w:rPr>
-          <w:rFonts w:ascii="Arial" w:hAnsi="Arial" w:cs="Arial"/>
-          <w:sz w:val="24"/>
-          <w:szCs w:val="24"/>
-        </w:rPr>
-        <w:t>-A Scrum Mester többféle módon segíti a Terméktulajdonost, többek között azzal, hogy:</w:t>
-      </w:r>
-    </w:p>
-    <w:p>
-      <w:pPr>
-        <w:pStyle w:val="Listaszerbekezds"/>
-        <w:numPr>
-          <w:ilvl w:val="0"/>
-          <w:numId w:val="3"/>
-        </w:numPr>
-        <w:rPr>
-          <w:rFonts w:ascii="Arial" w:hAnsi="Arial" w:cs="Arial"/>
-          <w:sz w:val="24"/>
-          <w:szCs w:val="24"/>
-        </w:rPr>
-      </w:pPr>
-      <w:r>
-        <w:rPr>
-          <w:rFonts w:ascii="Arial" w:hAnsi="Arial" w:cs="Arial"/>
-          <w:sz w:val="24"/>
-          <w:szCs w:val="24"/>
-        </w:rPr>
-        <w:t>Módszereket alakít ki a Termék Backlog hatékony kezelésére;</w:t>
-      </w:r>
-    </w:p>
-    <w:p>
-      <w:pPr>
-        <w:pStyle w:val="Listaszerbekezds"/>
-        <w:numPr>
-          <w:ilvl w:val="0"/>
-          <w:numId w:val="3"/>
-        </w:numPr>
-        <w:rPr>
-          <w:rFonts w:ascii="Arial" w:hAnsi="Arial" w:cs="Arial"/>
-          <w:sz w:val="24"/>
-          <w:szCs w:val="24"/>
-        </w:rPr>
-      </w:pPr>
-      <w:r>
-        <w:rPr>
-          <w:rFonts w:ascii="Arial" w:hAnsi="Arial" w:cs="Arial"/>
-          <w:sz w:val="24"/>
-          <w:szCs w:val="24"/>
-        </w:rPr>
-        <w:t>Segít megérteni a Scrum Csapatnak, hogy miért szükséges, hogy a Termék Backlog elemei</w:t>
-      </w:r>
-      <w:r>
-        <w:rPr>
-          <w:rFonts w:ascii="Arial" w:hAnsi="Arial" w:cs="Arial"/>
-          <w:sz w:val="24"/>
-          <w:szCs w:val="24"/>
-        </w:rPr>
-        <w:t xml:space="preserve"> </w:t>
-      </w:r>
-      <w:r>
-        <w:rPr>
-          <w:rFonts w:ascii="Arial" w:hAnsi="Arial" w:cs="Arial"/>
-          <w:sz w:val="24"/>
-          <w:szCs w:val="24"/>
-        </w:rPr>
-        <w:t>világosak, tömörek legyenek;</w:t>
-      </w:r>
-    </w:p>
-    <w:p>
-      <w:pPr>
-        <w:pStyle w:val="Listaszerbekezds"/>
-        <w:numPr>
-          <w:ilvl w:val="0"/>
-          <w:numId w:val="3"/>
-        </w:numPr>
-        <w:rPr>
-          <w:rFonts w:ascii="Arial" w:hAnsi="Arial" w:cs="Arial"/>
-          <w:sz w:val="24"/>
-          <w:szCs w:val="24"/>
-        </w:rPr>
-      </w:pPr>
-      <w:r>
-        <w:rPr>
-          <w:rFonts w:ascii="Arial" w:hAnsi="Arial" w:cs="Arial"/>
-          <w:sz w:val="24"/>
-          <w:szCs w:val="24"/>
-        </w:rPr>
-        <w:t>Megérti a terméktervezést empirikus környezetben;</w:t>
-      </w:r>
-    </w:p>
-    <w:p>
-      <w:pPr>
-        <w:pStyle w:val="Listaszerbekezds"/>
-        <w:numPr>
-          <w:ilvl w:val="0"/>
-          <w:numId w:val="3"/>
-        </w:numPr>
-        <w:rPr>
-          <w:rFonts w:ascii="Arial" w:hAnsi="Arial" w:cs="Arial"/>
-          <w:sz w:val="24"/>
-          <w:szCs w:val="24"/>
-        </w:rPr>
-      </w:pPr>
-      <w:r>
-        <w:rPr>
-          <w:rFonts w:ascii="Arial" w:hAnsi="Arial" w:cs="Arial"/>
-          <w:sz w:val="24"/>
-          <w:szCs w:val="24"/>
-        </w:rPr>
-        <w:t>Biztosítja, hogy a Terméktulajdonos tudja, hogy miként rendezze a Termék Backlogot az érték</w:t>
-      </w:r>
-      <w:r>
-        <w:rPr>
-          <w:rFonts w:ascii="Arial" w:hAnsi="Arial" w:cs="Arial"/>
-          <w:sz w:val="24"/>
-          <w:szCs w:val="24"/>
-        </w:rPr>
-        <w:t xml:space="preserve"> </w:t>
-      </w:r>
-      <w:r>
-        <w:rPr>
-          <w:rFonts w:ascii="Arial" w:hAnsi="Arial" w:cs="Arial"/>
-          <w:sz w:val="24"/>
-          <w:szCs w:val="24"/>
-        </w:rPr>
-        <w:t>maximalizálása érdekében</w:t>
-      </w:r>
-    </w:p>
-    <w:p>
-      <w:pPr>
-        <w:pStyle w:val="Listaszerbekezds"/>
-        <w:numPr>
-          <w:ilvl w:val="0"/>
-          <w:numId w:val="3"/>
-        </w:numPr>
-        <w:rPr>
-          <w:rFonts w:ascii="Arial" w:hAnsi="Arial" w:cs="Arial"/>
-          <w:sz w:val="24"/>
-          <w:szCs w:val="24"/>
-        </w:rPr>
-      </w:pPr>
-      <w:r>
-        <w:rPr>
-          <w:rFonts w:ascii="Arial" w:hAnsi="Arial" w:cs="Arial"/>
-          <w:sz w:val="24"/>
-          <w:szCs w:val="24"/>
-        </w:rPr>
-        <w:t>Érti és gyakorolja az agilitást; valamint,</w:t>
-      </w:r>
-    </w:p>
-    <w:p>
-      <w:pPr>
-        <w:pStyle w:val="Listaszerbekezds"/>
-        <w:numPr>
-          <w:ilvl w:val="0"/>
-          <w:numId w:val="3"/>
-        </w:numPr>
-        <w:rPr>
-          <w:rFonts w:ascii="Arial" w:hAnsi="Arial" w:cs="Arial"/>
-          <w:sz w:val="24"/>
-          <w:szCs w:val="24"/>
-        </w:rPr>
-      </w:pPr>
-      <w:r>
-        <w:rPr>
-          <w:rFonts w:ascii="Arial" w:hAnsi="Arial" w:cs="Arial"/>
-          <w:sz w:val="24"/>
-          <w:szCs w:val="24"/>
-        </w:rPr>
-        <w:t>Kérés illetve szükség esetén előmozdítja a Scrum események lebonyolítását.</w:t>
-      </w:r>
-    </w:p>
-    <w:p>
-      <w:pPr>
-        <w:rPr>
-          <w:rFonts w:ascii="Arial" w:hAnsi="Arial" w:cs="Arial"/>
-          <w:sz w:val="24"/>
-          <w:szCs w:val="24"/>
-        </w:rPr>
-      </w:pPr>
-      <w:r>
-        <w:rPr>
-          <w:rFonts w:ascii="Arial" w:hAnsi="Arial" w:cs="Arial"/>
-          <w:sz w:val="24"/>
-          <w:szCs w:val="24"/>
-        </w:rPr>
-        <w:t>-A Scrum Mester szolgáltatásai a Fejlesztőcsapat felé</w:t>
-      </w:r>
-    </w:p>
-    <w:p>
-      <w:pPr>
-        <w:rPr>
-          <w:rFonts w:ascii="Arial" w:hAnsi="Arial" w:cs="Arial"/>
-          <w:sz w:val="24"/>
-          <w:szCs w:val="24"/>
-        </w:rPr>
-      </w:pPr>
-      <w:r>
-        <w:rPr>
-          <w:rFonts w:ascii="Arial" w:hAnsi="Arial" w:cs="Arial"/>
-          <w:sz w:val="24"/>
-          <w:szCs w:val="24"/>
-        </w:rPr>
-        <w:t>-A Scrum Mester többféle módon segíti a Fejlesztőcsapatot, beleértve:</w:t>
-      </w:r>
-    </w:p>
-    <w:p>
-      <w:pPr>
-        <w:pStyle w:val="Listaszerbekezds"/>
-        <w:numPr>
-          <w:ilvl w:val="0"/>
-          <w:numId w:val="4"/>
-        </w:numPr>
-        <w:rPr>
-          <w:rFonts w:ascii="Arial" w:hAnsi="Arial" w:cs="Arial"/>
-          <w:sz w:val="24"/>
-          <w:szCs w:val="24"/>
-        </w:rPr>
-      </w:pPr>
-      <w:r>
-        <w:rPr>
-          <w:rFonts w:ascii="Arial" w:hAnsi="Arial" w:cs="Arial"/>
-          <w:sz w:val="24"/>
-          <w:szCs w:val="24"/>
-        </w:rPr>
-        <w:t>Felkészíti, támogatja a Fejlesztőcsapatot az önszerveződésben és a kereszt-funkcionalitás</w:t>
-      </w:r>
-      <w:r>
-        <w:rPr>
-          <w:rFonts w:ascii="Arial" w:hAnsi="Arial" w:cs="Arial"/>
-          <w:sz w:val="24"/>
-          <w:szCs w:val="24"/>
-        </w:rPr>
-        <w:t xml:space="preserve"> </w:t>
-      </w:r>
-      <w:r>
-        <w:rPr>
-          <w:rFonts w:ascii="Arial" w:hAnsi="Arial" w:cs="Arial"/>
-          <w:sz w:val="24"/>
-          <w:szCs w:val="24"/>
-        </w:rPr>
-        <w:t>kialakításában;</w:t>
-      </w:r>
-    </w:p>
-    <w:p>
-      <w:pPr>
-        <w:pStyle w:val="Listaszerbekezds"/>
-        <w:rPr>
-          <w:rFonts w:ascii="Arial" w:hAnsi="Arial" w:cs="Arial"/>
-          <w:sz w:val="24"/>
-          <w:szCs w:val="24"/>
-        </w:rPr>
-      </w:pPr>
-      <w:r>
-        <w:rPr>
-          <w:rFonts w:ascii="Arial" w:hAnsi="Arial" w:cs="Arial"/>
-          <w:sz w:val="24"/>
-          <w:szCs w:val="24"/>
-        </w:rPr>
-        <w:t>Segíti a Fejlesztőcsapatot magas színvonalú termékek előállításában;</w:t>
-      </w:r>
-    </w:p>
-    <w:p>
-      <w:pPr>
-        <w:pStyle w:val="Listaszerbekezds"/>
-        <w:rPr>
-          <w:rFonts w:ascii="Arial" w:hAnsi="Arial" w:cs="Arial"/>
-          <w:sz w:val="24"/>
-          <w:szCs w:val="24"/>
-        </w:rPr>
-      </w:pPr>
-      <w:r>
-        <w:rPr>
-          <w:rFonts w:ascii="Arial" w:hAnsi="Arial" w:cs="Arial"/>
-          <w:sz w:val="24"/>
-          <w:szCs w:val="24"/>
-        </w:rPr>
-        <w:t>Eltávolítja a Fejlesztőcsapat útjába kerülő akadályokat;</w:t>
-      </w:r>
-    </w:p>
-    <w:p>
-      <w:pPr>
-        <w:pStyle w:val="Listaszerbekezds"/>
-        <w:numPr>
-          <w:ilvl w:val="0"/>
-          <w:numId w:val="4"/>
-        </w:numPr>
-        <w:rPr>
-          <w:rFonts w:ascii="Arial" w:hAnsi="Arial" w:cs="Arial"/>
-          <w:sz w:val="24"/>
-          <w:szCs w:val="24"/>
-        </w:rPr>
-      </w:pPr>
-      <w:r>
-        <w:rPr>
-          <w:rFonts w:ascii="Arial" w:hAnsi="Arial" w:cs="Arial"/>
-          <w:sz w:val="24"/>
-          <w:szCs w:val="24"/>
-        </w:rPr>
-        <w:t>Kérés illetve szükség esetén előmozdítja a Scrum események lebonyolítását; és,</w:t>
-      </w:r>
-    </w:p>
-    <w:p>
-      <w:pPr>
-        <w:pStyle w:val="Listaszerbekezds"/>
-        <w:numPr>
-          <w:ilvl w:val="0"/>
-          <w:numId w:val="4"/>
-        </w:numPr>
-        <w:rPr>
-          <w:rFonts w:ascii="Arial" w:hAnsi="Arial" w:cs="Arial"/>
-          <w:sz w:val="24"/>
-          <w:szCs w:val="24"/>
-        </w:rPr>
-      </w:pPr>
-      <w:r>
-        <w:rPr>
-          <w:rFonts w:ascii="Arial" w:hAnsi="Arial" w:cs="Arial"/>
-          <w:sz w:val="24"/>
-          <w:szCs w:val="24"/>
-        </w:rPr>
-        <w:t>Segíti a Fejlesztőcsapatot olyan szervezeti környezetben, ahol még nem teljes mértékben</w:t>
-      </w:r>
-      <w:r>
-        <w:rPr>
-          <w:rFonts w:ascii="Arial" w:hAnsi="Arial" w:cs="Arial"/>
-          <w:sz w:val="24"/>
-          <w:szCs w:val="24"/>
-        </w:rPr>
-        <w:t xml:space="preserve"> </w:t>
-      </w:r>
-      <w:r>
-        <w:rPr>
-          <w:rFonts w:ascii="Arial" w:hAnsi="Arial" w:cs="Arial"/>
-          <w:sz w:val="24"/>
-          <w:szCs w:val="24"/>
-        </w:rPr>
-        <w:t>vezették be és értették meg a Scrumot.</w:t>
-      </w:r>
-      <w:r>
-        <w:rPr>
-          <w:rFonts w:ascii="Arial" w:hAnsi="Arial" w:cs="Arial"/>
-          <w:sz w:val="24"/>
-          <w:szCs w:val="24"/>
-        </w:rPr>
-        <w:cr/>
-      </w:r>
     </w:p>
     <w:p>
       <w:pPr>
@@ -1272,7 +1240,6 @@
           <w:szCs w:val="24"/>
           <w:u w:val="single"/>
         </w:rPr>
-        <w:lastRenderedPageBreak/>
         <w:t xml:space="preserve">//Milyen események találhatóak a </w:t>
       </w:r>
       <w:r>
@@ -1296,6 +1263,30 @@
           <w:u w:val="single"/>
         </w:rPr>
         <w:t xml:space="preserve"> modellben?</w:t>
+      </w:r>
+    </w:p>
+    <w:p>
+      <w:pPr>
+        <w:jc w:val="center"/>
+        <w:rPr>
+          <w:rFonts w:ascii="Arial" w:hAnsi="Arial" w:cs="Arial"/>
+          <w:b/>
+          <w:i/>
+          <w:sz w:val="24"/>
+          <w:szCs w:val="24"/>
+          <w:u w:val="single"/>
+        </w:rPr>
+      </w:pPr>
+      <w:r>
+        <w:rPr>
+          <w:rFonts w:ascii="Arial" w:hAnsi="Arial" w:cs="Arial"/>
+          <w:b/>
+          <w:i/>
+          <w:sz w:val="24"/>
+          <w:szCs w:val="24"/>
+          <w:u w:val="single"/>
+        </w:rPr>
+        <w:t>1.lépés(a projekt alatt végzett dolgok)</w:t>
       </w:r>
     </w:p>
     <w:p>
@@ -1753,6 +1744,7 @@
           <w:sz w:val="24"/>
           <w:szCs w:val="24"/>
         </w:rPr>
+        <w:lastRenderedPageBreak/>
         <w:t xml:space="preserve">-Rövidebb Sprintek esetén az esemény időtartama általában kisebb. </w:t>
       </w:r>
     </w:p>
@@ -1809,7 +1801,6 @@
           <w:sz w:val="24"/>
           <w:szCs w:val="24"/>
         </w:rPr>
-        <w:lastRenderedPageBreak/>
         <w:t>Mit fog tartalmazni a következő Sprint eredményeképpen szállítandó Inkrementum?</w:t>
       </w:r>
     </w:p>
@@ -2170,6 +2161,7 @@
           <w:sz w:val="24"/>
           <w:szCs w:val="24"/>
         </w:rPr>
+        <w:lastRenderedPageBreak/>
         <w:t xml:space="preserve">A Fejlesztőcsapat önszerveződve vállalja el a Sprint Backlogban szereplő egyes feladatokat a Sprint Tervezés alatt, valamint amennyire szükséges, a Sprint közben is. </w:t>
       </w:r>
     </w:p>
@@ -2236,7 +2228,6 @@
           <w:sz w:val="24"/>
           <w:szCs w:val="24"/>
         </w:rPr>
-        <w:lastRenderedPageBreak/>
         <w:t xml:space="preserve">A Fejlesztőcsapat másokat is meghívhat a megbeszélésre, hogy technikai vagy szakterületi tanácsokat adjanak. </w:t>
       </w:r>
     </w:p>
@@ -2579,6 +2570,7 @@
           <w:sz w:val="24"/>
           <w:szCs w:val="24"/>
         </w:rPr>
+        <w:lastRenderedPageBreak/>
         <w:t>-</w:t>
       </w:r>
       <w:r>
@@ -2650,21 +2642,99 @@
     </w:p>
     <w:p>
       <w:pPr>
+        <w:jc w:val="center"/>
         <w:rPr>
           <w:rFonts w:ascii="Arial" w:hAnsi="Arial" w:cs="Arial"/>
           <w:b/>
-          <w:sz w:val="24"/>
-          <w:szCs w:val="24"/>
+          <w:i/>
+          <w:sz w:val="24"/>
+          <w:szCs w:val="24"/>
+          <w:u w:val="single"/>
         </w:rPr>
       </w:pPr>
       <w:r>
         <w:rPr>
           <w:rFonts w:ascii="Arial" w:hAnsi="Arial" w:cs="Arial"/>
           <w:b/>
-          <w:sz w:val="24"/>
-          <w:szCs w:val="24"/>
-        </w:rPr>
-        <w:lastRenderedPageBreak/>
+          <w:i/>
+          <w:sz w:val="24"/>
+          <w:szCs w:val="24"/>
+          <w:u w:val="single"/>
+        </w:rPr>
+        <w:t>//Milyen események találhatóak a Scrum modellben?</w:t>
+      </w:r>
+    </w:p>
+    <w:p>
+      <w:pPr>
+        <w:jc w:val="center"/>
+        <w:rPr>
+          <w:rFonts w:ascii="Arial" w:hAnsi="Arial" w:cs="Arial"/>
+          <w:b/>
+          <w:i/>
+          <w:sz w:val="24"/>
+          <w:szCs w:val="24"/>
+          <w:u w:val="single"/>
+        </w:rPr>
+      </w:pPr>
+      <w:r>
+        <w:rPr>
+          <w:rFonts w:ascii="Arial" w:hAnsi="Arial" w:cs="Arial"/>
+          <w:b/>
+          <w:i/>
+          <w:sz w:val="24"/>
+          <w:szCs w:val="24"/>
+          <w:u w:val="single"/>
+        </w:rPr>
+        <w:t>2</w:t>
+      </w:r>
+      <w:r>
+        <w:rPr>
+          <w:rFonts w:ascii="Arial" w:hAnsi="Arial" w:cs="Arial"/>
+          <w:b/>
+          <w:i/>
+          <w:sz w:val="24"/>
+          <w:szCs w:val="24"/>
+          <w:u w:val="single"/>
+        </w:rPr>
+        <w:t>.lépés</w:t>
+      </w:r>
+      <w:r>
+        <w:rPr>
+          <w:rFonts w:ascii="Arial" w:hAnsi="Arial" w:cs="Arial"/>
+          <w:b/>
+          <w:i/>
+          <w:sz w:val="24"/>
+          <w:szCs w:val="24"/>
+          <w:u w:val="single"/>
+        </w:rPr>
+        <w:t>(a projekt végén lévő dolgok)</w:t>
+      </w:r>
+    </w:p>
+    <w:p>
+      <w:pPr>
+        <w:rPr>
+          <w:rFonts w:ascii="Arial" w:hAnsi="Arial" w:cs="Arial"/>
+          <w:sz w:val="24"/>
+          <w:szCs w:val="24"/>
+        </w:rPr>
+      </w:pPr>
+    </w:p>
+    <w:p>
+      <w:pPr>
+        <w:rPr>
+          <w:rFonts w:ascii="Arial" w:hAnsi="Arial" w:cs="Arial"/>
+          <w:b/>
+          <w:sz w:val="24"/>
+          <w:szCs w:val="24"/>
+        </w:rPr>
+      </w:pPr>
+      <w:r>
+        <w:rPr>
+          <w:rFonts w:ascii="Arial" w:hAnsi="Arial" w:cs="Arial"/>
+          <w:b/>
+          <w:sz w:val="24"/>
+          <w:szCs w:val="24"/>
+        </w:rPr>
         <w:t>Sprint Áttekintés:</w:t>
       </w:r>
     </w:p>
@@ -2970,6 +3040,7 @@
           <w:sz w:val="24"/>
           <w:szCs w:val="24"/>
         </w:rPr>
+        <w:lastRenderedPageBreak/>
         <w:t xml:space="preserve">A Terméktulajdonos bemutatja a Termék Backlog aktuális állapotát, előrevetíti a várható befejezési dátumokat az addigi haladás alapján (amennyiben ez szükséges); </w:t>
       </w:r>
     </w:p>
@@ -3081,7 +3152,6 @@
           <w:sz w:val="24"/>
           <w:szCs w:val="24"/>
         </w:rPr>
-        <w:lastRenderedPageBreak/>
         <w:t>Sprint Visszatekintés:</w:t>
       </w:r>
     </w:p>
@@ -3341,6 +3411,7 @@
           <w:sz w:val="24"/>
           <w:szCs w:val="24"/>
         </w:rPr>
+        <w:lastRenderedPageBreak/>
         <w:t>-</w:t>
       </w:r>
       <w:r>
@@ -3471,7 +3542,6 @@
           <w:sz w:val="24"/>
           <w:szCs w:val="24"/>
         </w:rPr>
-        <w:lastRenderedPageBreak/>
         <w:t>Termék Backlog</w:t>
       </w:r>
       <w:r>
@@ -3707,172 +3777,6 @@
           <w:szCs w:val="24"/>
         </w:rPr>
         <w:t xml:space="preserve">A követelmények folyamatosan változnak, ennek megfelelően a Termék Backlog egy élő, folyamatosan alakuló munkaanyag. </w:t>
-      </w:r>
-    </w:p>
-    <w:p>
-      <w:pPr>
-        <w:rPr>
-          <w:rFonts w:ascii="Arial" w:hAnsi="Arial" w:cs="Arial"/>
-          <w:sz w:val="24"/>
-          <w:szCs w:val="24"/>
-        </w:rPr>
-      </w:pPr>
-      <w:r>
-        <w:rPr>
-          <w:rFonts w:ascii="Arial" w:hAnsi="Arial" w:cs="Arial"/>
-          <w:sz w:val="24"/>
-          <w:szCs w:val="24"/>
-        </w:rPr>
-        <w:t>-</w:t>
-      </w:r>
-      <w:r>
-        <w:rPr>
-          <w:rFonts w:ascii="Arial" w:hAnsi="Arial" w:cs="Arial"/>
-          <w:sz w:val="24"/>
-          <w:szCs w:val="24"/>
-        </w:rPr>
-        <w:t xml:space="preserve">Az üzleti követelményekben, piaci vagy technológiai feltételekben beállt változások hatására a Termék Backlog is változhat. </w:t>
-      </w:r>
-    </w:p>
-    <w:p>
-      <w:pPr>
-        <w:rPr>
-          <w:rFonts w:ascii="Arial" w:hAnsi="Arial" w:cs="Arial"/>
-          <w:sz w:val="24"/>
-          <w:szCs w:val="24"/>
-        </w:rPr>
-      </w:pPr>
-      <w:r>
-        <w:rPr>
-          <w:rFonts w:ascii="Arial" w:hAnsi="Arial" w:cs="Arial"/>
-          <w:sz w:val="24"/>
-          <w:szCs w:val="24"/>
-        </w:rPr>
-        <w:t>-</w:t>
-      </w:r>
-      <w:r>
-        <w:rPr>
-          <w:rFonts w:ascii="Arial" w:hAnsi="Arial" w:cs="Arial"/>
-          <w:sz w:val="24"/>
-          <w:szCs w:val="24"/>
-        </w:rPr>
-        <w:t xml:space="preserve">Gyakran több Scrum Csapat dolgozik együtt ugyanazon a terméken. A termékkel kapcsolatos várható munkák leírására ilyen esetekben is egyetlen Termék Backlogot használnak. </w:t>
-      </w:r>
-    </w:p>
-    <w:p>
-      <w:pPr>
-        <w:rPr>
-          <w:rFonts w:ascii="Arial" w:hAnsi="Arial" w:cs="Arial"/>
-          <w:sz w:val="24"/>
-          <w:szCs w:val="24"/>
-        </w:rPr>
-      </w:pPr>
-      <w:r>
-        <w:rPr>
-          <w:rFonts w:ascii="Arial" w:hAnsi="Arial" w:cs="Arial"/>
-          <w:sz w:val="24"/>
-          <w:szCs w:val="24"/>
-        </w:rPr>
-        <w:t>-</w:t>
-      </w:r>
-      <w:r>
-        <w:rPr>
-          <w:rFonts w:ascii="Arial" w:hAnsi="Arial" w:cs="Arial"/>
-          <w:sz w:val="24"/>
-          <w:szCs w:val="24"/>
-        </w:rPr>
-        <w:t>Ekkor a Termék Backloghoz rendelhető egy olyan tulajdonság, melynek segítségével a backlog elemei csoportosíthatók.</w:t>
-      </w:r>
-    </w:p>
-    <w:p>
-      <w:pPr>
-        <w:rPr>
-          <w:rFonts w:ascii="Arial" w:hAnsi="Arial" w:cs="Arial"/>
-          <w:sz w:val="24"/>
-          <w:szCs w:val="24"/>
-        </w:rPr>
-      </w:pPr>
-      <w:r>
-        <w:rPr>
-          <w:rFonts w:ascii="Arial" w:hAnsi="Arial" w:cs="Arial"/>
-          <w:sz w:val="24"/>
-          <w:szCs w:val="24"/>
-        </w:rPr>
-        <w:t>-</w:t>
-      </w:r>
-      <w:r>
-        <w:rPr>
-          <w:rFonts w:ascii="Arial" w:hAnsi="Arial" w:cs="Arial"/>
-          <w:sz w:val="24"/>
-          <w:szCs w:val="24"/>
-        </w:rPr>
-        <w:t>A Termék Backlog finomítása abból áll, hogy további részletekkel, becsléssel egészítjük ki az elemeket, illetve változ</w:t>
-      </w:r>
-      <w:r>
-        <w:rPr>
-          <w:rFonts w:ascii="Arial" w:hAnsi="Arial" w:cs="Arial"/>
-          <w:sz w:val="24"/>
-          <w:szCs w:val="24"/>
-        </w:rPr>
-        <w:t>t</w:t>
-      </w:r>
-      <w:r>
-        <w:rPr>
-          <w:rFonts w:ascii="Arial" w:hAnsi="Arial" w:cs="Arial"/>
-          <w:sz w:val="24"/>
-          <w:szCs w:val="24"/>
-        </w:rPr>
-        <w:t xml:space="preserve">atjuk azok sorrendjét. </w:t>
-      </w:r>
-    </w:p>
-    <w:p>
-      <w:pPr>
-        <w:rPr>
-          <w:rFonts w:ascii="Arial" w:hAnsi="Arial" w:cs="Arial"/>
-          <w:sz w:val="24"/>
-          <w:szCs w:val="24"/>
-        </w:rPr>
-      </w:pPr>
-      <w:r>
-        <w:rPr>
-          <w:rFonts w:ascii="Arial" w:hAnsi="Arial" w:cs="Arial"/>
-          <w:sz w:val="24"/>
-          <w:szCs w:val="24"/>
-        </w:rPr>
-        <w:t>-</w:t>
-      </w:r>
-      <w:r>
-        <w:rPr>
-          <w:rFonts w:ascii="Arial" w:hAnsi="Arial" w:cs="Arial"/>
-          <w:sz w:val="24"/>
-          <w:szCs w:val="24"/>
-        </w:rPr>
-        <w:t xml:space="preserve">Ez egy folyamatos tevékenység, amely során a Fejlesztőcsapat és a Terméktulajdonos közösen dolgoznak a tételek részletein. E folyamatban átnézik és felülvizsgálják a Termék Backlog tételeket. A Scrum Csapat dönti el, hogy ez a folyamat hogyan és mikor zajlik. Ez a tevékenység a Fejlesztő csapat kapacitásának általában nem több mint 10%-át köti le. </w:t>
-      </w:r>
-    </w:p>
-    <w:p>
-      <w:pPr>
-        <w:rPr>
-          <w:rFonts w:ascii="Arial" w:hAnsi="Arial" w:cs="Arial"/>
-          <w:sz w:val="24"/>
-          <w:szCs w:val="24"/>
-        </w:rPr>
-      </w:pPr>
-      <w:r>
-        <w:rPr>
-          <w:rFonts w:ascii="Arial" w:hAnsi="Arial" w:cs="Arial"/>
-          <w:sz w:val="24"/>
-          <w:szCs w:val="24"/>
-        </w:rPr>
-        <w:t>-</w:t>
-      </w:r>
-      <w:r>
-        <w:rPr>
-          <w:rFonts w:ascii="Arial" w:hAnsi="Arial" w:cs="Arial"/>
-          <w:sz w:val="24"/>
-          <w:szCs w:val="24"/>
-        </w:rPr>
-        <w:t xml:space="preserve">Mindamellett a Termék Backlog elemeit bármikor frissítheti a Terméktulajdonos, vagy azok frissíthetők a Terméktulajdonos döntése alapján. </w:t>
       </w:r>
     </w:p>
     <w:p>
@@ -3898,6 +3802,172 @@
           <w:sz w:val="24"/>
           <w:szCs w:val="24"/>
         </w:rPr>
+        <w:t xml:space="preserve">Az üzleti követelményekben, piaci vagy technológiai feltételekben beállt változások hatására a Termék Backlog is változhat. </w:t>
+      </w:r>
+    </w:p>
+    <w:p>
+      <w:pPr>
+        <w:rPr>
+          <w:rFonts w:ascii="Arial" w:hAnsi="Arial" w:cs="Arial"/>
+          <w:sz w:val="24"/>
+          <w:szCs w:val="24"/>
+        </w:rPr>
+      </w:pPr>
+      <w:r>
+        <w:rPr>
+          <w:rFonts w:ascii="Arial" w:hAnsi="Arial" w:cs="Arial"/>
+          <w:sz w:val="24"/>
+          <w:szCs w:val="24"/>
+        </w:rPr>
+        <w:t>-</w:t>
+      </w:r>
+      <w:r>
+        <w:rPr>
+          <w:rFonts w:ascii="Arial" w:hAnsi="Arial" w:cs="Arial"/>
+          <w:sz w:val="24"/>
+          <w:szCs w:val="24"/>
+        </w:rPr>
+        <w:t xml:space="preserve">Gyakran több Scrum Csapat dolgozik együtt ugyanazon a terméken. A termékkel kapcsolatos várható munkák leírására ilyen esetekben is egyetlen Termék Backlogot használnak. </w:t>
+      </w:r>
+    </w:p>
+    <w:p>
+      <w:pPr>
+        <w:rPr>
+          <w:rFonts w:ascii="Arial" w:hAnsi="Arial" w:cs="Arial"/>
+          <w:sz w:val="24"/>
+          <w:szCs w:val="24"/>
+        </w:rPr>
+      </w:pPr>
+      <w:r>
+        <w:rPr>
+          <w:rFonts w:ascii="Arial" w:hAnsi="Arial" w:cs="Arial"/>
+          <w:sz w:val="24"/>
+          <w:szCs w:val="24"/>
+        </w:rPr>
+        <w:t>-</w:t>
+      </w:r>
+      <w:r>
+        <w:rPr>
+          <w:rFonts w:ascii="Arial" w:hAnsi="Arial" w:cs="Arial"/>
+          <w:sz w:val="24"/>
+          <w:szCs w:val="24"/>
+        </w:rPr>
+        <w:t>Ekkor a Termék Backloghoz rendelhető egy olyan tulajdonság, melynek segítségével a backlog elemei csoportosíthatók.</w:t>
+      </w:r>
+    </w:p>
+    <w:p>
+      <w:pPr>
+        <w:rPr>
+          <w:rFonts w:ascii="Arial" w:hAnsi="Arial" w:cs="Arial"/>
+          <w:sz w:val="24"/>
+          <w:szCs w:val="24"/>
+        </w:rPr>
+      </w:pPr>
+      <w:r>
+        <w:rPr>
+          <w:rFonts w:ascii="Arial" w:hAnsi="Arial" w:cs="Arial"/>
+          <w:sz w:val="24"/>
+          <w:szCs w:val="24"/>
+        </w:rPr>
+        <w:t>-</w:t>
+      </w:r>
+      <w:r>
+        <w:rPr>
+          <w:rFonts w:ascii="Arial" w:hAnsi="Arial" w:cs="Arial"/>
+          <w:sz w:val="24"/>
+          <w:szCs w:val="24"/>
+        </w:rPr>
+        <w:t>A Termék Backlog finomítása abból áll, hogy további részletekkel, becsléssel egészítjük ki az elemeket, illetve változ</w:t>
+      </w:r>
+      <w:r>
+        <w:rPr>
+          <w:rFonts w:ascii="Arial" w:hAnsi="Arial" w:cs="Arial"/>
+          <w:sz w:val="24"/>
+          <w:szCs w:val="24"/>
+        </w:rPr>
+        <w:t>t</w:t>
+      </w:r>
+      <w:r>
+        <w:rPr>
+          <w:rFonts w:ascii="Arial" w:hAnsi="Arial" w:cs="Arial"/>
+          <w:sz w:val="24"/>
+          <w:szCs w:val="24"/>
+        </w:rPr>
+        <w:t xml:space="preserve">atjuk azok sorrendjét. </w:t>
+      </w:r>
+    </w:p>
+    <w:p>
+      <w:pPr>
+        <w:rPr>
+          <w:rFonts w:ascii="Arial" w:hAnsi="Arial" w:cs="Arial"/>
+          <w:sz w:val="24"/>
+          <w:szCs w:val="24"/>
+        </w:rPr>
+      </w:pPr>
+      <w:r>
+        <w:rPr>
+          <w:rFonts w:ascii="Arial" w:hAnsi="Arial" w:cs="Arial"/>
+          <w:sz w:val="24"/>
+          <w:szCs w:val="24"/>
+        </w:rPr>
+        <w:t>-</w:t>
+      </w:r>
+      <w:r>
+        <w:rPr>
+          <w:rFonts w:ascii="Arial" w:hAnsi="Arial" w:cs="Arial"/>
+          <w:sz w:val="24"/>
+          <w:szCs w:val="24"/>
+        </w:rPr>
+        <w:t xml:space="preserve">Ez egy folyamatos tevékenység, amely során a Fejlesztőcsapat és a Terméktulajdonos közösen dolgoznak a tételek részletein. E folyamatban átnézik és felülvizsgálják a Termék Backlog tételeket. A Scrum Csapat dönti el, hogy ez a folyamat hogyan és mikor zajlik. Ez a tevékenység a Fejlesztő csapat kapacitásának általában nem több mint 10%-át köti le. </w:t>
+      </w:r>
+    </w:p>
+    <w:p>
+      <w:pPr>
+        <w:rPr>
+          <w:rFonts w:ascii="Arial" w:hAnsi="Arial" w:cs="Arial"/>
+          <w:sz w:val="24"/>
+          <w:szCs w:val="24"/>
+        </w:rPr>
+      </w:pPr>
+      <w:r>
+        <w:rPr>
+          <w:rFonts w:ascii="Arial" w:hAnsi="Arial" w:cs="Arial"/>
+          <w:sz w:val="24"/>
+          <w:szCs w:val="24"/>
+        </w:rPr>
+        <w:t>-</w:t>
+      </w:r>
+      <w:r>
+        <w:rPr>
+          <w:rFonts w:ascii="Arial" w:hAnsi="Arial" w:cs="Arial"/>
+          <w:sz w:val="24"/>
+          <w:szCs w:val="24"/>
+        </w:rPr>
+        <w:t xml:space="preserve">Mindamellett a Termék Backlog elemeit bármikor frissítheti a Terméktulajdonos, vagy azok frissíthetők a Terméktulajdonos döntése alapján. </w:t>
+      </w:r>
+    </w:p>
+    <w:p>
+      <w:pPr>
+        <w:rPr>
+          <w:rFonts w:ascii="Arial" w:hAnsi="Arial" w:cs="Arial"/>
+          <w:sz w:val="24"/>
+          <w:szCs w:val="24"/>
+        </w:rPr>
+      </w:pPr>
+      <w:r>
+        <w:rPr>
+          <w:rFonts w:ascii="Arial" w:hAnsi="Arial" w:cs="Arial"/>
+          <w:sz w:val="24"/>
+          <w:szCs w:val="24"/>
+        </w:rPr>
+        <w:t>-</w:t>
+      </w:r>
+      <w:r>
+        <w:rPr>
+          <w:rFonts w:ascii="Arial" w:hAnsi="Arial" w:cs="Arial"/>
+          <w:sz w:val="24"/>
+          <w:szCs w:val="24"/>
+        </w:rPr>
         <w:t xml:space="preserve">A sorban előbb álló tételek világosabbak és részletesebben kifejtettek, mint a hátrébb állók. </w:t>
       </w:r>
     </w:p>
@@ -3976,7 +4046,7 @@
           <w:sz w:val="24"/>
           <w:szCs w:val="24"/>
         </w:rPr>
-        <w:t>Sprint</w:t>
+        <w:t>Sprint Backlog</w:t>
       </w:r>
       <w:r>
         <w:rPr>
@@ -3985,15 +4055,6 @@
           <w:sz w:val="24"/>
           <w:szCs w:val="24"/>
         </w:rPr>
-        <w:t xml:space="preserve"> Backlog</w:t>
-      </w:r>
-      <w:r>
-        <w:rPr>
-          <w:rFonts w:ascii="Arial" w:hAnsi="Arial" w:cs="Arial"/>
-          <w:b/>
-          <w:sz w:val="24"/>
-          <w:szCs w:val="24"/>
-        </w:rPr>
         <w:t>:</w:t>
       </w:r>
     </w:p>
@@ -4177,6 +4238,7 @@
           <w:sz w:val="24"/>
           <w:szCs w:val="24"/>
         </w:rPr>
+        <w:lastRenderedPageBreak/>
         <w:t>-</w:t>
       </w:r>
       <w:r>
@@ -4563,6 +4625,7 @@
           <w:sz w:val="24"/>
           <w:szCs w:val="24"/>
         </w:rPr>
+        <w:lastRenderedPageBreak/>
         <w:t>A csapat:</w:t>
       </w:r>
     </w:p>
@@ -4723,7 +4786,7 @@
 </file>
 
 <file path=word/numbering.xml><?xml version="1.0" encoding="utf-8"?>
-<w:numbering xmlns:wpc="http://schemas.microsoft.com/office/word/2010/wordprocessingCanvas" xmlns:cx="http://schemas.microsoft.com/office/drawing/2014/chartex" xmlns:cx1="http://schemas.microsoft.com/office/drawing/2015/9/8/chartex" xmlns:cx2="http://schemas.microsoft.com/office/drawing/2015/10/21/chartex" xmlns:cx3="http://schemas.microsoft.com/office/drawing/2016/5/9/chartex" xmlns:cx4="http://schemas.microsoft.com/office/drawing/2016/5/10/chartex" xmlns:cx5="http://schemas.microsoft.com/office/drawing/2016/5/11/chartex" xmlns:cx6="http://schemas.microsoft.com/office/drawing/2016/5/12/chartex" xmlns:cx7="http://schemas.microsoft.com/office/drawing/2016/5/13/chartex" xmlns:cx8="http://schemas.microsoft.com/office/drawing/2016/5/14/chartex" xmlns:mc="http://schemas.openxmlformats.org/markup-compatibility/2006" xmlns:aink="http://schemas.microsoft.com/office/drawing/2016/ink" xmlns:am3d="http://schemas.microsoft.com/office/drawing/2017/model3d" xmlns:o="urn:schemas-microsoft-com:office:office" xmlns:oel="http://schemas.microsoft.com/office/2019/extlst" xmlns:r="http://schemas.openxmlformats.org/officeDocument/2006/relationships" xmlns:m="http://schemas.openxmlformats.org/officeDocument/2006/math" xmlns:v="urn:schemas-microsoft-com:vml" xmlns:wp14="http://schemas.microsoft.com/office/word/2010/wordprocessingDrawing" xmlns:wp="http://schemas.openxmlformats.org/drawingml/2006/wordprocessingDrawing" xmlns:w10="urn:schemas-microsoft-com:office:word" xmlns:w="http://schemas.openxmlformats.org/wordprocessingml/2006/main" xmlns:w14="http://schemas.microsoft.com/office/word/2010/wordml" xmlns:w15="http://schemas.microsoft.com/office/word/2012/wordml" xmlns:w16cex="http://schemas.microsoft.com/office/word/2018/wordml/cex" xmlns:w16cid="http://schemas.microsoft.com/office/word/2016/wordml/cid" xmlns:w16="http://schemas.microsoft.com/office/word/2018/wordml" xmlns:w16du="http://schemas.microsoft.com/office/word/2023/wordml/word16du" xmlns:w16sdtdh="http://schemas.microsoft.com/office/word/2020/wordml/sdtdatahash" xmlns:w16se="http://schemas.microsoft.com/office/word/2015/wordml/symex" xmlns:wpg="http://schemas.microsoft.com/office/word/2010/wordprocessingGroup" xmlns:wpi="http://schemas.microsoft.com/office/word/2010/wordprocessingInk" xmlns:wne="http://schemas.microsoft.com/office/word/2006/wordml" xmlns:wps="http://schemas.microsoft.com/office/word/2010/wordprocessingShape" mc:Ignorable="w14 w15 w16se w16cid w16 w16cex w16sdtdh wp14">
+<w:numbering xmlns:wpc="http://schemas.microsoft.com/office/word/2010/wordprocessingCanvas" xmlns:cx="http://schemas.microsoft.com/office/drawing/2014/chartex" xmlns:cx1="http://schemas.microsoft.com/office/drawing/2015/9/8/chartex" xmlns:mc="http://schemas.openxmlformats.org/markup-compatibility/2006" xmlns:o="urn:schemas-microsoft-com:office:office" xmlns:r="http://schemas.openxmlformats.org/officeDocument/2006/relationships" xmlns:m="http://schemas.openxmlformats.org/officeDocument/2006/math" xmlns:v="urn:schemas-microsoft-com:vml" xmlns:wp14="http://schemas.microsoft.com/office/word/2010/wordprocessingDrawing" xmlns:wp="http://schemas.openxmlformats.org/drawingml/2006/wordprocessingDrawing" xmlns:w10="urn:schemas-microsoft-com:office:word" xmlns:w="http://schemas.openxmlformats.org/wordprocessingml/2006/main" xmlns:w14="http://schemas.microsoft.com/office/word/2010/wordml" xmlns:w15="http://schemas.microsoft.com/office/word/2012/wordml" xmlns:w16se="http://schemas.microsoft.com/office/word/2015/wordml/symex" xmlns:wpg="http://schemas.microsoft.com/office/word/2010/wordprocessingGroup" xmlns:wpi="http://schemas.microsoft.com/office/word/2010/wordprocessingInk" xmlns:wne="http://schemas.microsoft.com/office/word/2006/wordml" xmlns:wps="http://schemas.microsoft.com/office/word/2010/wordprocessingShape" mc:Ignorable="w14 w15 w16se wp14">
   <w:abstractNum w:abstractNumId="0" w15:restartNumberingAfterBreak="0">
     <w:nsid w:val="04CE6FEC"/>
     <w:multiLevelType w:val="hybridMultilevel"/>
@@ -6532,59 +6595,59 @@
       </w:rPr>
     </w:lvl>
   </w:abstractNum>
-  <w:num w:numId="1" w16cid:durableId="242376916">
+  <w:num w:numId="1">
     <w:abstractNumId w:val="5"/>
   </w:num>
-  <w:num w:numId="2" w16cid:durableId="1279489966">
+  <w:num w:numId="2">
     <w:abstractNumId w:val="8"/>
   </w:num>
-  <w:num w:numId="3" w16cid:durableId="1702703649">
+  <w:num w:numId="3">
     <w:abstractNumId w:val="12"/>
   </w:num>
-  <w:num w:numId="4" w16cid:durableId="2052875928">
+  <w:num w:numId="4">
     <w:abstractNumId w:val="15"/>
   </w:num>
-  <w:num w:numId="5" w16cid:durableId="1105417483">
+  <w:num w:numId="5">
     <w:abstractNumId w:val="3"/>
   </w:num>
-  <w:num w:numId="6" w16cid:durableId="1843886328">
+  <w:num w:numId="6">
     <w:abstractNumId w:val="10"/>
   </w:num>
-  <w:num w:numId="7" w16cid:durableId="1828981762">
+  <w:num w:numId="7">
     <w:abstractNumId w:val="4"/>
   </w:num>
-  <w:num w:numId="8" w16cid:durableId="1095130217">
+  <w:num w:numId="8">
     <w:abstractNumId w:val="2"/>
   </w:num>
-  <w:num w:numId="9" w16cid:durableId="1822380632">
+  <w:num w:numId="9">
     <w:abstractNumId w:val="0"/>
   </w:num>
-  <w:num w:numId="10" w16cid:durableId="718944701">
+  <w:num w:numId="10">
     <w:abstractNumId w:val="6"/>
   </w:num>
-  <w:num w:numId="11" w16cid:durableId="385960007">
+  <w:num w:numId="11">
     <w:abstractNumId w:val="9"/>
   </w:num>
-  <w:num w:numId="12" w16cid:durableId="1340040187">
+  <w:num w:numId="12">
     <w:abstractNumId w:val="11"/>
   </w:num>
-  <w:num w:numId="13" w16cid:durableId="1116365940">
+  <w:num w:numId="13">
     <w:abstractNumId w:val="13"/>
   </w:num>
-  <w:num w:numId="14" w16cid:durableId="1115754897">
+  <w:num w:numId="14">
     <w:abstractNumId w:val="7"/>
   </w:num>
-  <w:num w:numId="15" w16cid:durableId="1702591472">
+  <w:num w:numId="15">
     <w:abstractNumId w:val="14"/>
   </w:num>
-  <w:num w:numId="16" w16cid:durableId="1661541574">
+  <w:num w:numId="16">
     <w:abstractNumId w:val="1"/>
   </w:num>
 </w:numbering>
 </file>
 
 <file path=word/styles.xml><?xml version="1.0" encoding="utf-8"?>
-<w:styles xmlns:mc="http://schemas.openxmlformats.org/markup-compatibility/2006" xmlns:r="http://schemas.openxmlformats.org/officeDocument/2006/relationships" xmlns:w="http://schemas.openxmlformats.org/wordprocessingml/2006/main" xmlns:w14="http://schemas.microsoft.com/office/word/2010/wordml" xmlns:w15="http://schemas.microsoft.com/office/word/2012/wordml" xmlns:w16cex="http://schemas.microsoft.com/office/word/2018/wordml/cex" xmlns:w16cid="http://schemas.microsoft.com/office/word/2016/wordml/cid" xmlns:w16="http://schemas.microsoft.com/office/word/2018/wordml" xmlns:w16sdtdh="http://schemas.microsoft.com/office/word/2020/wordml/sdtdatahash" xmlns:w16se="http://schemas.microsoft.com/office/word/2015/wordml/symex" mc:Ignorable="w14 w15 w16se w16cid w16 w16cex w16sdtdh">
+<w:styles xmlns:mc="http://schemas.openxmlformats.org/markup-compatibility/2006" xmlns:r="http://schemas.openxmlformats.org/officeDocument/2006/relationships" xmlns:w="http://schemas.openxmlformats.org/wordprocessingml/2006/main" xmlns:w14="http://schemas.microsoft.com/office/word/2010/wordml" xmlns:w15="http://schemas.microsoft.com/office/word/2012/wordml" xmlns:w16se="http://schemas.microsoft.com/office/word/2015/wordml/symex" mc:Ignorable="w14 w15 w16se">
   <w:docDefaults>
     <w:rPrDefault>
       <w:rPr>
@@ -6600,7 +6663,7 @@
       </w:pPr>
     </w:pPrDefault>
   </w:docDefaults>
-  <w:latentStyles w:defLockedState="0" w:defUIPriority="99" w:defSemiHidden="0" w:defUnhideWhenUsed="0" w:defQFormat="0" w:count="376">
+  <w:latentStyles w:defLockedState="0" w:defUIPriority="99" w:defSemiHidden="0" w:defUnhideWhenUsed="0" w:defQFormat="0" w:count="371">
     <w:lsdException w:name="Normal" w:uiPriority="0" w:qFormat="1"/>
     <w:lsdException w:name="heading 1" w:uiPriority="9" w:qFormat="1"/>
     <w:lsdException w:name="heading 2" w:semiHidden="1" w:uiPriority="9" w:unhideWhenUsed="1" w:qFormat="1"/>
@@ -6972,11 +7035,6 @@
     <w:lsdException w:name="List Table 5 Dark Accent 6" w:uiPriority="50"/>
     <w:lsdException w:name="List Table 6 Colorful Accent 6" w:uiPriority="51"/>
     <w:lsdException w:name="List Table 7 Colorful Accent 6" w:uiPriority="52"/>
-    <w:lsdException w:name="Mention" w:semiHidden="1" w:unhideWhenUsed="1"/>
-    <w:lsdException w:name="Smart Hyperlink" w:semiHidden="1" w:unhideWhenUsed="1"/>
-    <w:lsdException w:name="Hashtag" w:semiHidden="1" w:unhideWhenUsed="1"/>
-    <w:lsdException w:name="Unresolved Mention" w:semiHidden="1" w:unhideWhenUsed="1"/>
-    <w:lsdException w:name="Smart Link" w:semiHidden="1" w:unhideWhenUsed="1"/>
   </w:latentStyles>
   <w:style w:type="paragraph" w:default="1" w:styleId="Norml">
     <w:name w:val="Normal"/>

</xml_diff>